<commit_message>
set drainage level, back to river package, dev in analysis
</commit_message>
<xml_diff>
--- a/notes.docx
+++ b/notes.docx
@@ -90,10 +90,11 @@
       <w:r>
         <w:rPr>
           <w:rFonts w:asciiTheme="minorHAnsi" w:hAnsiTheme="minorHAnsi" w:cstheme="minorHAnsi"/>
+          <w:noProof/>
           <w:color w:val="0563C1" w:themeColor="hyperlink"/>
         </w:rPr>
         <w:drawing>
-          <wp:inline distT="0" distB="0" distL="0" distR="0" wp14:anchorId="6EA41EA2" wp14:editId="438484AE">
+          <wp:inline distT="0" distB="0" distL="0" distR="0" wp14:anchorId="6EA41EA2" wp14:editId="23F3D03E">
             <wp:extent cx="5756910" cy="3760470"/>
             <wp:effectExtent l="0" t="0" r="0" b="0"/>
             <wp:docPr id="999954575" name="Image 1"/>
@@ -192,31 +193,449 @@
       <w:pPr>
         <w:rPr>
           <w:rFonts w:asciiTheme="minorHAnsi" w:hAnsiTheme="minorHAnsi" w:cstheme="minorHAnsi"/>
-        </w:rPr>
-      </w:pPr>
+          <w:b/>
+          <w:bCs/>
+        </w:rPr>
+      </w:pPr>
+      <w:r>
+        <w:rPr>
+          <w:rFonts w:asciiTheme="minorHAnsi" w:hAnsiTheme="minorHAnsi" w:cstheme="minorHAnsi"/>
+        </w:rPr>
+        <w:t>Gradient hydraulique régional</w:t>
+      </w:r>
+      <w:r>
+        <w:rPr>
+          <w:rFonts w:asciiTheme="minorHAnsi" w:hAnsiTheme="minorHAnsi" w:cstheme="minorHAnsi"/>
+        </w:rPr>
+        <w:t xml:space="preserve"> selon carte </w:t>
+      </w:r>
+      <w:proofErr w:type="spellStart"/>
+      <w:r>
+        <w:rPr>
+          <w:rFonts w:asciiTheme="minorHAnsi" w:hAnsiTheme="minorHAnsi" w:cstheme="minorHAnsi"/>
+        </w:rPr>
+        <w:t>piézo</w:t>
+      </w:r>
+      <w:proofErr w:type="spellEnd"/>
+      <w:r>
+        <w:rPr>
+          <w:rFonts w:asciiTheme="minorHAnsi" w:hAnsiTheme="minorHAnsi" w:cstheme="minorHAnsi"/>
+        </w:rPr>
+        <w:t> : 5/4000=</w:t>
+      </w:r>
+      <w:r>
+        <w:rPr>
+          <w:rFonts w:asciiTheme="minorHAnsi" w:hAnsiTheme="minorHAnsi" w:cstheme="minorHAnsi"/>
+          <w:b/>
+          <w:bCs/>
+        </w:rPr>
+        <w:t>0,125%</w:t>
+      </w:r>
     </w:p>
     <w:p>
       <w:pPr>
         <w:rPr>
           <w:rFonts w:asciiTheme="minorHAnsi" w:hAnsiTheme="minorHAnsi" w:cstheme="minorHAnsi"/>
+        </w:rPr>
+      </w:pPr>
+      <w:r>
+        <w:rPr>
+          <w:rFonts w:asciiTheme="minorHAnsi" w:hAnsiTheme="minorHAnsi" w:cstheme="minorHAnsi"/>
+        </w:rPr>
+        <w:t>Gradients hydraulique régional selon BSS0001VYWT et PS1 : 3.25/5300= 0.06 %</w:t>
+      </w:r>
+    </w:p>
+    <w:p>
+      <w:pPr>
+        <w:rPr>
+          <w:rFonts w:asciiTheme="minorHAnsi" w:hAnsiTheme="minorHAnsi" w:cstheme="minorHAnsi"/>
+        </w:rPr>
+      </w:pPr>
+      <w:r>
+        <w:rPr>
+          <w:rFonts w:asciiTheme="minorHAnsi" w:hAnsiTheme="minorHAnsi" w:cstheme="minorHAnsi"/>
+        </w:rPr>
+        <w:t>(</w:t>
+      </w:r>
+      <w:proofErr w:type="gramStart"/>
+      <w:r>
+        <w:rPr>
+          <w:rFonts w:asciiTheme="minorHAnsi" w:hAnsiTheme="minorHAnsi" w:cstheme="minorHAnsi"/>
+        </w:rPr>
+        <w:t>on</w:t>
+      </w:r>
+      <w:proofErr w:type="gramEnd"/>
+      <w:r>
+        <w:rPr>
+          <w:rFonts w:asciiTheme="minorHAnsi" w:hAnsiTheme="minorHAnsi" w:cstheme="minorHAnsi"/>
+        </w:rPr>
+        <w:t xml:space="preserve"> suppose que ces deux points sont dans l’axe d’écoulement).</w:t>
+      </w:r>
+    </w:p>
+    <w:p>
+      <w:pPr>
+        <w:rPr>
+          <w:rFonts w:asciiTheme="minorHAnsi" w:hAnsiTheme="minorHAnsi" w:cstheme="minorHAnsi"/>
+        </w:rPr>
+      </w:pPr>
+      <w:r>
+        <w:rPr>
+          <w:rFonts w:asciiTheme="minorHAnsi" w:hAnsiTheme="minorHAnsi" w:cstheme="minorHAnsi"/>
+        </w:rPr>
+        <w:t xml:space="preserve">Charge hydraulique </w:t>
+      </w:r>
+      <w:r>
+        <w:rPr>
+          <w:rFonts w:asciiTheme="minorHAnsi" w:hAnsiTheme="minorHAnsi" w:cstheme="minorHAnsi"/>
+          <w:u w:val="single"/>
+        </w:rPr>
+        <w:t>à l’étiage</w:t>
+      </w:r>
+      <w:r>
+        <w:rPr>
+          <w:rFonts w:asciiTheme="minorHAnsi" w:hAnsiTheme="minorHAnsi" w:cstheme="minorHAnsi"/>
+        </w:rPr>
+        <w:t xml:space="preserve"> au « centre » du modèle (</w:t>
+      </w:r>
+      <w:r>
+        <w:rPr>
+          <w:rFonts w:asciiTheme="minorHAnsi" w:hAnsiTheme="minorHAnsi" w:cstheme="minorHAnsi"/>
+        </w:rPr>
+        <w:t>P</w:t>
+      </w:r>
+      <w:r>
+        <w:rPr>
+          <w:rFonts w:asciiTheme="minorHAnsi" w:hAnsiTheme="minorHAnsi" w:cstheme="minorHAnsi"/>
+        </w:rPr>
+        <w:t>S2) : 19.</w:t>
+      </w:r>
+      <w:r>
+        <w:rPr>
+          <w:rFonts w:asciiTheme="minorHAnsi" w:hAnsiTheme="minorHAnsi" w:cstheme="minorHAnsi"/>
+        </w:rPr>
+        <w:t>77</w:t>
+      </w:r>
+      <w:r>
+        <w:rPr>
+          <w:rFonts w:asciiTheme="minorHAnsi" w:hAnsiTheme="minorHAnsi" w:cstheme="minorHAnsi"/>
+        </w:rPr>
+        <w:t xml:space="preserve"> m NGF</w:t>
+      </w:r>
+    </w:p>
+    <w:p>
+      <w:pPr>
+        <w:rPr>
+          <w:rFonts w:asciiTheme="minorHAnsi" w:hAnsiTheme="minorHAnsi" w:cstheme="minorHAnsi"/>
+        </w:rPr>
+      </w:pPr>
+      <w:r>
+        <w:rPr>
+          <w:rFonts w:asciiTheme="minorHAnsi" w:hAnsiTheme="minorHAnsi" w:cstheme="minorHAnsi"/>
+        </w:rPr>
+        <w:t>Charge à l’ouest : 19.</w:t>
+      </w:r>
+      <w:r>
+        <w:rPr>
+          <w:rFonts w:asciiTheme="minorHAnsi" w:hAnsiTheme="minorHAnsi" w:cstheme="minorHAnsi"/>
+        </w:rPr>
+        <w:t>77</w:t>
+      </w:r>
+      <w:r>
+        <w:rPr>
+          <w:rFonts w:asciiTheme="minorHAnsi" w:hAnsiTheme="minorHAnsi" w:cstheme="minorHAnsi"/>
+        </w:rPr>
+        <w:t>-1</w:t>
+      </w:r>
+      <w:r>
+        <w:rPr>
+          <w:rFonts w:asciiTheme="minorHAnsi" w:hAnsiTheme="minorHAnsi" w:cstheme="minorHAnsi"/>
+        </w:rPr>
+        <w:t>790</w:t>
+      </w:r>
+      <w:r>
+        <w:rPr>
+          <w:rFonts w:asciiTheme="minorHAnsi" w:hAnsiTheme="minorHAnsi" w:cstheme="minorHAnsi"/>
+        </w:rPr>
+        <w:t>*0.</w:t>
+      </w:r>
+      <w:r>
+        <w:rPr>
+          <w:rFonts w:asciiTheme="minorHAnsi" w:hAnsiTheme="minorHAnsi" w:cstheme="minorHAnsi"/>
+        </w:rPr>
+        <w:t>06</w:t>
+      </w:r>
+      <w:r>
+        <w:rPr>
+          <w:rFonts w:asciiTheme="minorHAnsi" w:hAnsiTheme="minorHAnsi" w:cstheme="minorHAnsi"/>
+        </w:rPr>
+        <w:t>/100 =1</w:t>
+      </w:r>
+      <w:r>
+        <w:rPr>
+          <w:rFonts w:asciiTheme="minorHAnsi" w:hAnsiTheme="minorHAnsi" w:cstheme="minorHAnsi"/>
+        </w:rPr>
+        <w:t>8.70</w:t>
+      </w:r>
+      <w:r>
+        <w:rPr>
+          <w:rFonts w:asciiTheme="minorHAnsi" w:hAnsiTheme="minorHAnsi" w:cstheme="minorHAnsi"/>
+        </w:rPr>
+        <w:t xml:space="preserve"> m NGF </w:t>
+      </w:r>
+    </w:p>
+    <w:p>
+      <w:pPr>
+        <w:rPr>
+          <w:rFonts w:asciiTheme="minorHAnsi" w:hAnsiTheme="minorHAnsi" w:cstheme="minorHAnsi"/>
+        </w:rPr>
+      </w:pPr>
+      <w:r>
+        <w:rPr>
+          <w:rFonts w:asciiTheme="minorHAnsi" w:hAnsiTheme="minorHAnsi" w:cstheme="minorHAnsi"/>
+        </w:rPr>
+        <w:t>Charge à l’est : 19.</w:t>
+      </w:r>
+      <w:r>
+        <w:rPr>
+          <w:rFonts w:asciiTheme="minorHAnsi" w:hAnsiTheme="minorHAnsi" w:cstheme="minorHAnsi"/>
+        </w:rPr>
+        <w:t>77</w:t>
+      </w:r>
+      <w:r>
+        <w:rPr>
+          <w:rFonts w:asciiTheme="minorHAnsi" w:hAnsiTheme="minorHAnsi" w:cstheme="minorHAnsi"/>
+        </w:rPr>
+        <w:t>+1</w:t>
+      </w:r>
+      <w:r>
+        <w:rPr>
+          <w:rFonts w:asciiTheme="minorHAnsi" w:hAnsiTheme="minorHAnsi" w:cstheme="minorHAnsi"/>
+        </w:rPr>
+        <w:t>900</w:t>
+      </w:r>
+      <w:r>
+        <w:rPr>
+          <w:rFonts w:asciiTheme="minorHAnsi" w:hAnsiTheme="minorHAnsi" w:cstheme="minorHAnsi"/>
+        </w:rPr>
+        <w:t>*0.</w:t>
+      </w:r>
+      <w:r>
+        <w:rPr>
+          <w:rFonts w:asciiTheme="minorHAnsi" w:hAnsiTheme="minorHAnsi" w:cstheme="minorHAnsi"/>
+        </w:rPr>
+        <w:t>06</w:t>
+      </w:r>
+      <w:r>
+        <w:rPr>
+          <w:rFonts w:asciiTheme="minorHAnsi" w:hAnsiTheme="minorHAnsi" w:cstheme="minorHAnsi"/>
+        </w:rPr>
+        <w:t>/100 =2</w:t>
+      </w:r>
+      <w:r>
+        <w:rPr>
+          <w:rFonts w:asciiTheme="minorHAnsi" w:hAnsiTheme="minorHAnsi" w:cstheme="minorHAnsi"/>
+        </w:rPr>
+        <w:t>0.91</w:t>
+      </w:r>
+      <w:r>
+        <w:rPr>
+          <w:rFonts w:asciiTheme="minorHAnsi" w:hAnsiTheme="minorHAnsi" w:cstheme="minorHAnsi"/>
+        </w:rPr>
+        <w:t xml:space="preserve"> m NGF</w:t>
+      </w:r>
+    </w:p>
+    <w:p>
+      <w:pPr>
+        <w:rPr>
+          <w:rFonts w:asciiTheme="minorHAnsi" w:hAnsiTheme="minorHAnsi" w:cstheme="minorHAnsi"/>
+        </w:rPr>
+      </w:pPr>
+    </w:p>
+    <w:p>
+      <w:pPr>
+        <w:rPr>
+          <w:rFonts w:asciiTheme="minorHAnsi" w:hAnsiTheme="minorHAnsi" w:cstheme="minorHAnsi"/>
+        </w:rPr>
+      </w:pPr>
+      <w:r>
+        <w:rPr>
+          <w:noProof/>
+          <w:lang w:eastAsia="en-US"/>
+          <w14:ligatures w14:val="standardContextual"/>
+        </w:rPr>
+        <w:lastRenderedPageBreak/>
+        <w:drawing>
+          <wp:inline distT="0" distB="0" distL="0" distR="0" wp14:anchorId="22D035D3" wp14:editId="2BA524E3">
+            <wp:extent cx="5756910" cy="3454400"/>
+            <wp:effectExtent l="0" t="0" r="0" b="0"/>
+            <wp:docPr id="441146803" name="Image 1"/>
+            <wp:cNvGraphicFramePr>
+              <a:graphicFrameLocks xmlns:a="http://schemas.openxmlformats.org/drawingml/2006/main" noChangeAspect="1"/>
+            </wp:cNvGraphicFramePr>
+            <a:graphic xmlns:a="http://schemas.openxmlformats.org/drawingml/2006/main">
+              <a:graphicData uri="http://schemas.openxmlformats.org/drawingml/2006/picture">
+                <pic:pic xmlns:pic="http://schemas.openxmlformats.org/drawingml/2006/picture">
+                  <pic:nvPicPr>
+                    <pic:cNvPr id="441146803" name="Image 441146803"/>
+                    <pic:cNvPicPr/>
+                  </pic:nvPicPr>
+                  <pic:blipFill>
+                    <a:blip r:embed="rId9">
+                      <a:extLst>
+                        <a:ext uri="{28A0092B-C50C-407E-A947-70E740481C1C}">
+                          <a14:useLocalDpi xmlns:a14="http://schemas.microsoft.com/office/drawing/2010/main" val="0"/>
+                        </a:ext>
+                      </a:extLst>
+                    </a:blip>
+                    <a:stretch>
+                      <a:fillRect/>
+                    </a:stretch>
+                  </pic:blipFill>
+                  <pic:spPr>
+                    <a:xfrm>
+                      <a:off x="0" y="0"/>
+                      <a:ext cx="5756910" cy="3454400"/>
+                    </a:xfrm>
+                    <a:prstGeom prst="rect">
+                      <a:avLst/>
+                    </a:prstGeom>
+                  </pic:spPr>
+                </pic:pic>
+              </a:graphicData>
+            </a:graphic>
+          </wp:inline>
+        </w:drawing>
+      </w:r>
+    </w:p>
+    <w:p>
+      <w:pPr>
+        <w:rPr>
+          <w:rFonts w:asciiTheme="minorHAnsi" w:hAnsiTheme="minorHAnsi" w:cstheme="minorHAnsi"/>
+        </w:rPr>
+      </w:pPr>
+    </w:p>
+    <w:p>
+      <w:pPr>
+        <w:rPr>
+          <w:rFonts w:asciiTheme="minorHAnsi" w:hAnsiTheme="minorHAnsi" w:cstheme="minorHAnsi"/>
+        </w:rPr>
+      </w:pPr>
+    </w:p>
+    <w:p>
+      <w:pPr>
+        <w:pStyle w:val="Titre1"/>
+      </w:pPr>
+      <w:r>
+        <w:t>Pré-traitement des données géographiques</w:t>
+      </w:r>
+    </w:p>
+    <w:p>
+      <w:pPr>
+        <w:pStyle w:val="Titre2"/>
+      </w:pPr>
+      <w:r>
+        <w:t xml:space="preserve">Calcul du DTM (Digital Terrain </w:t>
+      </w:r>
+      <w:proofErr w:type="gramStart"/>
+      <w:r>
+        <w:t>Model)  sur</w:t>
+      </w:r>
+      <w:proofErr w:type="gramEnd"/>
+      <w:r>
+        <w:t xml:space="preserve"> l’ensemble du modèle simulé </w:t>
+      </w:r>
+    </w:p>
+    <w:p>
+      <w:pPr>
+        <w:rPr>
+          <w:rFonts w:asciiTheme="minorHAnsi" w:hAnsiTheme="minorHAnsi" w:cstheme="minorHAnsi"/>
+        </w:rPr>
+      </w:pPr>
+      <w:r>
+        <w:rPr>
+          <w:rFonts w:asciiTheme="minorHAnsi" w:hAnsiTheme="minorHAnsi" w:cstheme="minorHAnsi"/>
+        </w:rPr>
+        <w:t>Le DTM est issu d’un post-traitement des points Lidar avec filtre CSF et lissage (</w:t>
+      </w:r>
+      <w:proofErr w:type="spellStart"/>
+      <w:r>
+        <w:rPr>
+          <w:rFonts w:asciiTheme="minorHAnsi" w:hAnsiTheme="minorHAnsi" w:cstheme="minorHAnsi"/>
+        </w:rPr>
+        <w:t>Gaussian</w:t>
+      </w:r>
+      <w:proofErr w:type="spellEnd"/>
+      <w:r>
+        <w:rPr>
+          <w:rFonts w:asciiTheme="minorHAnsi" w:hAnsiTheme="minorHAnsi" w:cstheme="minorHAnsi"/>
+        </w:rPr>
+        <w:t xml:space="preserve"> </w:t>
+      </w:r>
+      <w:proofErr w:type="spellStart"/>
+      <w:r>
+        <w:rPr>
+          <w:rFonts w:asciiTheme="minorHAnsi" w:hAnsiTheme="minorHAnsi" w:cstheme="minorHAnsi"/>
+        </w:rPr>
+        <w:t>filtering</w:t>
+      </w:r>
+      <w:proofErr w:type="spellEnd"/>
+      <w:r>
+        <w:rPr>
+          <w:rFonts w:asciiTheme="minorHAnsi" w:hAnsiTheme="minorHAnsi" w:cstheme="minorHAnsi"/>
+        </w:rPr>
+        <w:t xml:space="preserve">, sigma=2, </w:t>
+      </w:r>
+      <w:proofErr w:type="spellStart"/>
+      <w:r>
+        <w:rPr>
+          <w:rFonts w:asciiTheme="minorHAnsi" w:hAnsiTheme="minorHAnsi" w:cstheme="minorHAnsi"/>
+        </w:rPr>
+        <w:t>search</w:t>
+      </w:r>
+      <w:proofErr w:type="spellEnd"/>
+      <w:r>
+        <w:rPr>
+          <w:rFonts w:asciiTheme="minorHAnsi" w:hAnsiTheme="minorHAnsi" w:cstheme="minorHAnsi"/>
+        </w:rPr>
+        <w:t xml:space="preserve"> radius = 12, </w:t>
+      </w:r>
+      <w:proofErr w:type="spellStart"/>
+      <w:r>
+        <w:rPr>
+          <w:rFonts w:asciiTheme="minorHAnsi" w:hAnsiTheme="minorHAnsi" w:cstheme="minorHAnsi"/>
+        </w:rPr>
+        <w:t>search</w:t>
+      </w:r>
+      <w:proofErr w:type="spellEnd"/>
+      <w:r>
+        <w:rPr>
+          <w:rFonts w:asciiTheme="minorHAnsi" w:hAnsiTheme="minorHAnsi" w:cstheme="minorHAnsi"/>
+        </w:rPr>
+        <w:t xml:space="preserve"> mode = </w:t>
+      </w:r>
+      <w:proofErr w:type="spellStart"/>
+      <w:r>
+        <w:rPr>
+          <w:rFonts w:asciiTheme="minorHAnsi" w:hAnsiTheme="minorHAnsi" w:cstheme="minorHAnsi"/>
+        </w:rPr>
+        <w:t>circle</w:t>
+      </w:r>
+      <w:proofErr w:type="spellEnd"/>
+      <w:r>
+        <w:rPr>
+          <w:rFonts w:asciiTheme="minorHAnsi" w:hAnsiTheme="minorHAnsi" w:cstheme="minorHAnsi"/>
+        </w:rPr>
+        <w:t>)</w:t>
+      </w:r>
+    </w:p>
+    <w:p>
+      <w:pPr>
+        <w:rPr>
+          <w:rFonts w:asciiTheme="minorHAnsi" w:hAnsiTheme="minorHAnsi" w:cstheme="minorHAnsi"/>
           <w:b/>
           <w:bCs/>
         </w:rPr>
       </w:pPr>
-      <w:r>
-        <w:rPr>
-          <w:rFonts w:asciiTheme="minorHAnsi" w:hAnsiTheme="minorHAnsi" w:cstheme="minorHAnsi"/>
-        </w:rPr>
-        <w:t>Gradient hydraulique régional : 5/4000=</w:t>
-      </w:r>
-      <w:r>
-        <w:rPr>
-          <w:rFonts w:asciiTheme="minorHAnsi" w:hAnsiTheme="minorHAnsi" w:cstheme="minorHAnsi"/>
-          <w:b/>
-          <w:bCs/>
-        </w:rPr>
-        <w:t>0,125%</w:t>
-      </w:r>
     </w:p>
     <w:p>
       <w:pPr>
@@ -228,20 +647,55 @@
         <w:rPr>
           <w:rFonts w:asciiTheme="minorHAnsi" w:hAnsiTheme="minorHAnsi" w:cstheme="minorHAnsi"/>
         </w:rPr>
-        <w:t xml:space="preserve">Charge hydraulique </w:t>
-      </w:r>
-      <w:r>
-        <w:rPr>
-          <w:rFonts w:asciiTheme="minorHAnsi" w:hAnsiTheme="minorHAnsi" w:cstheme="minorHAnsi"/>
-          <w:u w:val="single"/>
-        </w:rPr>
-        <w:t>à l’étiage</w:t>
-      </w:r>
-      <w:r>
-        <w:rPr>
-          <w:rFonts w:asciiTheme="minorHAnsi" w:hAnsiTheme="minorHAnsi" w:cstheme="minorHAnsi"/>
-        </w:rPr>
-        <w:t xml:space="preserve"> au « centre » du modèle (FS2) : 19.85 m NGF</w:t>
+        <w:t xml:space="preserve">Il [stagiaire SIAEBVELG] a fusionné les couches </w:t>
+      </w:r>
+      <w:proofErr w:type="spellStart"/>
+      <w:r>
+        <w:rPr>
+          <w:rFonts w:asciiTheme="minorHAnsi" w:hAnsiTheme="minorHAnsi" w:cstheme="minorHAnsi"/>
+        </w:rPr>
+        <w:t>idomain.tif</w:t>
+      </w:r>
+      <w:proofErr w:type="spellEnd"/>
+      <w:r>
+        <w:rPr>
+          <w:rFonts w:asciiTheme="minorHAnsi" w:hAnsiTheme="minorHAnsi" w:cstheme="minorHAnsi"/>
+        </w:rPr>
+        <w:t xml:space="preserve"> et lidar_dtm_nodrn_csf_1m_sescousse.tif (obtention de la couche « </w:t>
+      </w:r>
+      <w:proofErr w:type="spellStart"/>
+      <w:r>
+        <w:rPr>
+          <w:rFonts w:asciiTheme="minorHAnsi" w:hAnsiTheme="minorHAnsi" w:cstheme="minorHAnsi"/>
+        </w:rPr>
+        <w:t>Merged</w:t>
+      </w:r>
+      <w:proofErr w:type="spellEnd"/>
+      <w:r>
+        <w:rPr>
+          <w:rFonts w:asciiTheme="minorHAnsi" w:hAnsiTheme="minorHAnsi" w:cstheme="minorHAnsi"/>
+        </w:rPr>
+        <w:t xml:space="preserve"> ») puis remplacé les valeurs « 1 » par des « 22 » avec la calculatrice raster</w:t>
+      </w:r>
+      <w:proofErr w:type="gramStart"/>
+      <w:r>
+        <w:rPr>
+          <w:rFonts w:asciiTheme="minorHAnsi" w:hAnsiTheme="minorHAnsi" w:cstheme="minorHAnsi"/>
+        </w:rPr>
+        <w:t xml:space="preserve"> :</w:t>
+      </w:r>
+      <w:r>
+        <w:rPr>
+          <w:rFonts w:ascii="Courier" w:hAnsi="Courier" w:cstheme="minorHAnsi"/>
+        </w:rPr>
+        <w:t>If</w:t>
+      </w:r>
+      <w:proofErr w:type="gramEnd"/>
+      <w:r>
+        <w:rPr>
+          <w:rFonts w:ascii="Courier" w:hAnsi="Courier" w:cstheme="minorHAnsi"/>
+        </w:rPr>
+        <w:t>(« Merged@1 »=1,22, « Merged@1 »)</w:t>
       </w:r>
     </w:p>
     <w:p>
@@ -250,12 +704,6 @@
           <w:rFonts w:asciiTheme="minorHAnsi" w:hAnsiTheme="minorHAnsi" w:cstheme="minorHAnsi"/>
         </w:rPr>
       </w:pPr>
-      <w:r>
-        <w:rPr>
-          <w:rFonts w:asciiTheme="minorHAnsi" w:hAnsiTheme="minorHAnsi" w:cstheme="minorHAnsi"/>
-        </w:rPr>
-        <w:t xml:space="preserve">Charge à l’ouest : 19.85-1960*0.125/100 =17.40 m NGF </w:t>
-      </w:r>
     </w:p>
     <w:p>
       <w:pPr>
@@ -267,198 +715,9 @@
         <w:rPr>
           <w:rFonts w:asciiTheme="minorHAnsi" w:hAnsiTheme="minorHAnsi" w:cstheme="minorHAnsi"/>
         </w:rPr>
-        <w:t>Charge à l’est : 19.85+1728*0.125/100 =22.01 m NGF</w:t>
-      </w:r>
-    </w:p>
-    <w:p>
-      <w:pPr>
-        <w:rPr>
-          <w:rFonts w:asciiTheme="minorHAnsi" w:hAnsiTheme="minorHAnsi" w:cstheme="minorHAnsi"/>
-        </w:rPr>
-      </w:pPr>
-    </w:p>
-    <w:p>
-      <w:pPr>
-        <w:pStyle w:val="Titre1"/>
-      </w:pPr>
-      <w:r>
-        <w:t>Pré-traitement des données géographiques</w:t>
-      </w:r>
-    </w:p>
-    <w:p>
-      <w:pPr>
-        <w:pStyle w:val="Titre2"/>
-      </w:pPr>
-      <w:r>
-        <w:t xml:space="preserve">Calcul du DTM (Digital Terrain Model)  sur l’ensemble du modèle simulé </w:t>
-      </w:r>
-    </w:p>
-    <w:p>
-      <w:pPr>
-        <w:rPr>
-          <w:rFonts w:asciiTheme="minorHAnsi" w:hAnsiTheme="minorHAnsi" w:cstheme="minorHAnsi"/>
-        </w:rPr>
-      </w:pPr>
-      <w:r>
-        <w:rPr>
-          <w:rFonts w:asciiTheme="minorHAnsi" w:hAnsiTheme="minorHAnsi" w:cstheme="minorHAnsi"/>
-        </w:rPr>
-        <w:t>Le DTM est issu d’un post-traitement des points Lidar avec filtre CSF et lissage (</w:t>
-      </w:r>
-      <w:proofErr w:type="spellStart"/>
-      <w:r>
-        <w:rPr>
-          <w:rFonts w:asciiTheme="minorHAnsi" w:hAnsiTheme="minorHAnsi" w:cstheme="minorHAnsi"/>
-        </w:rPr>
-        <w:t>Gaussian</w:t>
-      </w:r>
-      <w:proofErr w:type="spellEnd"/>
-      <w:r>
-        <w:rPr>
-          <w:rFonts w:asciiTheme="minorHAnsi" w:hAnsiTheme="minorHAnsi" w:cstheme="minorHAnsi"/>
-        </w:rPr>
         <w:t xml:space="preserve"> </w:t>
       </w:r>
-      <w:proofErr w:type="spellStart"/>
-      <w:r>
-        <w:rPr>
-          <w:rFonts w:asciiTheme="minorHAnsi" w:hAnsiTheme="minorHAnsi" w:cstheme="minorHAnsi"/>
-        </w:rPr>
-        <w:t>filtering</w:t>
-      </w:r>
-      <w:proofErr w:type="spellEnd"/>
-      <w:r>
-        <w:rPr>
-          <w:rFonts w:asciiTheme="minorHAnsi" w:hAnsiTheme="minorHAnsi" w:cstheme="minorHAnsi"/>
-        </w:rPr>
-        <w:t xml:space="preserve">, sigma=2, </w:t>
-      </w:r>
-      <w:proofErr w:type="spellStart"/>
-      <w:r>
-        <w:rPr>
-          <w:rFonts w:asciiTheme="minorHAnsi" w:hAnsiTheme="minorHAnsi" w:cstheme="minorHAnsi"/>
-        </w:rPr>
-        <w:t>search</w:t>
-      </w:r>
-      <w:proofErr w:type="spellEnd"/>
-      <w:r>
-        <w:rPr>
-          <w:rFonts w:asciiTheme="minorHAnsi" w:hAnsiTheme="minorHAnsi" w:cstheme="minorHAnsi"/>
-        </w:rPr>
-        <w:t xml:space="preserve"> radius = 12, </w:t>
-      </w:r>
-      <w:proofErr w:type="spellStart"/>
-      <w:r>
-        <w:rPr>
-          <w:rFonts w:asciiTheme="minorHAnsi" w:hAnsiTheme="minorHAnsi" w:cstheme="minorHAnsi"/>
-        </w:rPr>
-        <w:t>search</w:t>
-      </w:r>
-      <w:proofErr w:type="spellEnd"/>
-      <w:r>
-        <w:rPr>
-          <w:rFonts w:asciiTheme="minorHAnsi" w:hAnsiTheme="minorHAnsi" w:cstheme="minorHAnsi"/>
-        </w:rPr>
-        <w:t xml:space="preserve"> mode = </w:t>
-      </w:r>
-      <w:proofErr w:type="spellStart"/>
-      <w:r>
-        <w:rPr>
-          <w:rFonts w:asciiTheme="minorHAnsi" w:hAnsiTheme="minorHAnsi" w:cstheme="minorHAnsi"/>
-        </w:rPr>
-        <w:t>circle</w:t>
-      </w:r>
-      <w:proofErr w:type="spellEnd"/>
-      <w:r>
-        <w:rPr>
-          <w:rFonts w:asciiTheme="minorHAnsi" w:hAnsiTheme="minorHAnsi" w:cstheme="minorHAnsi"/>
-        </w:rPr>
-        <w:t>)</w:t>
-      </w:r>
-    </w:p>
-    <w:p>
-      <w:pPr>
-        <w:rPr>
-          <w:rFonts w:asciiTheme="minorHAnsi" w:hAnsiTheme="minorHAnsi" w:cstheme="minorHAnsi"/>
-          <w:b/>
-          <w:bCs/>
-        </w:rPr>
-      </w:pPr>
-    </w:p>
-    <w:p>
-      <w:pPr>
-        <w:rPr>
-          <w:rFonts w:asciiTheme="minorHAnsi" w:hAnsiTheme="minorHAnsi" w:cstheme="minorHAnsi"/>
-        </w:rPr>
-      </w:pPr>
-      <w:r>
-        <w:rPr>
-          <w:rFonts w:asciiTheme="minorHAnsi" w:hAnsiTheme="minorHAnsi" w:cstheme="minorHAnsi"/>
-        </w:rPr>
-        <w:t xml:space="preserve">Il [stagiaire SIAEBVELG] a fusionné les couches </w:t>
-      </w:r>
-      <w:proofErr w:type="spellStart"/>
-      <w:r>
-        <w:rPr>
-          <w:rFonts w:asciiTheme="minorHAnsi" w:hAnsiTheme="minorHAnsi" w:cstheme="minorHAnsi"/>
-        </w:rPr>
-        <w:t>idomain.tif</w:t>
-      </w:r>
-      <w:proofErr w:type="spellEnd"/>
-      <w:r>
-        <w:rPr>
-          <w:rFonts w:asciiTheme="minorHAnsi" w:hAnsiTheme="minorHAnsi" w:cstheme="minorHAnsi"/>
-        </w:rPr>
-        <w:t xml:space="preserve"> et lidar_dtm_nodrn_csf_1m_sescousse.tif (obtention de la couche « </w:t>
-      </w:r>
-      <w:proofErr w:type="spellStart"/>
-      <w:r>
-        <w:rPr>
-          <w:rFonts w:asciiTheme="minorHAnsi" w:hAnsiTheme="minorHAnsi" w:cstheme="minorHAnsi"/>
-        </w:rPr>
-        <w:t>Merged</w:t>
-      </w:r>
-      <w:proofErr w:type="spellEnd"/>
-      <w:r>
-        <w:rPr>
-          <w:rFonts w:asciiTheme="minorHAnsi" w:hAnsiTheme="minorHAnsi" w:cstheme="minorHAnsi"/>
-        </w:rPr>
-        <w:t xml:space="preserve"> ») puis remplacé </w:t>
-      </w:r>
-      <w:r>
-        <w:rPr>
-          <w:rFonts w:asciiTheme="minorHAnsi" w:hAnsiTheme="minorHAnsi" w:cstheme="minorHAnsi"/>
-        </w:rPr>
-        <w:lastRenderedPageBreak/>
-        <w:t>les valeurs « 1 » par des « 22 » avec la calculatrice raster :</w:t>
-      </w:r>
-      <w:r>
-        <w:rPr>
-          <w:rFonts w:ascii="Courier" w:hAnsi="Courier" w:cstheme="minorHAnsi"/>
-        </w:rPr>
-        <w:t>If(« Merged@1 »=1,22, « Merged@1 »)</w:t>
-      </w:r>
-    </w:p>
-    <w:p>
-      <w:pPr>
-        <w:rPr>
-          <w:rFonts w:asciiTheme="minorHAnsi" w:hAnsiTheme="minorHAnsi" w:cstheme="minorHAnsi"/>
-        </w:rPr>
-      </w:pPr>
-    </w:p>
-    <w:p>
-      <w:pPr>
-        <w:rPr>
-          <w:rFonts w:asciiTheme="minorHAnsi" w:hAnsiTheme="minorHAnsi" w:cstheme="minorHAnsi"/>
-        </w:rPr>
-      </w:pPr>
-      <w:r>
-        <w:rPr>
-          <w:rFonts w:asciiTheme="minorHAnsi" w:hAnsiTheme="minorHAnsi" w:cstheme="minorHAnsi"/>
-        </w:rPr>
-        <w:t xml:space="preserve"> </w:t>
-      </w:r>
-      <w:hyperlink r:id="rId9" w:tooltip="https://gdal.org/programs/gdal_merge.html" w:history="1">
+      <w:hyperlink r:id="rId10" w:tooltip="https://gdal.org/programs/gdal_merge.html" w:history="1">
         <w:r>
           <w:rPr>
             <w:rStyle w:val="Lienhypertexte"/>
@@ -480,6 +739,7 @@
           <w:rFonts w:asciiTheme="minorHAnsi" w:hAnsiTheme="minorHAnsi" w:cstheme="minorHAnsi"/>
           <w:noProof/>
         </w:rPr>
+        <w:lastRenderedPageBreak/>
         <w:drawing>
           <wp:inline distT="0" distB="0" distL="0" distR="0" wp14:anchorId="61BEB73C" wp14:editId="5582BFD1">
             <wp:extent cx="4339883" cy="2834854"/>
@@ -496,7 +756,7 @@
                     <pic:cNvPicPr/>
                   </pic:nvPicPr>
                   <pic:blipFill>
-                    <a:blip r:embed="rId10" cstate="print">
+                    <a:blip r:embed="rId11" cstate="print">
                       <a:extLst>
                         <a:ext uri="{28A0092B-C50C-407E-A947-70E740481C1C}">
                           <a14:useLocalDpi xmlns:a14="http://schemas.microsoft.com/office/drawing/2010/main" val="0"/>
@@ -530,24 +790,14 @@
       <w:r>
         <w:t xml:space="preserve">Figure </w:t>
       </w:r>
-      <w:r>
-        <w:fldChar w:fldCharType="begin"/>
-      </w:r>
-      <w:r>
-        <w:instrText xml:space="preserve"> SEQ Figure \* ARABIC </w:instrText>
-      </w:r>
-      <w:r>
-        <w:fldChar w:fldCharType="separate"/>
-      </w:r>
-      <w:r>
-        <w:rPr>
-          <w:noProof/>
-        </w:rPr>
-        <w:t>2</w:t>
-      </w:r>
-      <w:r>
-        <w:fldChar w:fldCharType="end"/>
-      </w:r>
+      <w:fldSimple w:instr=" SEQ Figure \* ARABIC ">
+        <w:r>
+          <w:rPr>
+            <w:noProof/>
+          </w:rPr>
+          <w:t>2</w:t>
+        </w:r>
+      </w:fldSimple>
       <w:r>
         <w:t xml:space="preserve">: </w:t>
       </w:r>
@@ -970,6 +1220,89 @@
         <w:t>model_domain_ext.shp</w:t>
       </w:r>
       <w:proofErr w:type="spellEnd"/>
+    </w:p>
+    <w:p>
+      <w:pPr>
+        <w:rPr>
+          <w:rFonts w:asciiTheme="minorHAnsi" w:hAnsiTheme="minorHAnsi" w:cstheme="minorHAnsi"/>
+        </w:rPr>
+      </w:pPr>
+    </w:p>
+    <w:p>
+      <w:pPr>
+        <w:pStyle w:val="Titre2"/>
+      </w:pPr>
+      <w:r>
+        <w:t xml:space="preserve">Données </w:t>
+      </w:r>
+      <w:proofErr w:type="spellStart"/>
+      <w:r>
+        <w:t>hydro-météorologiques</w:t>
+      </w:r>
+      <w:proofErr w:type="spellEnd"/>
+    </w:p>
+    <w:p>
+      <w:pPr>
+        <w:rPr>
+          <w:lang w:eastAsia="en-US"/>
+        </w:rPr>
+      </w:pPr>
+    </w:p>
+    <w:p>
+      <w:pPr>
+        <w:rPr>
+          <w:lang w:eastAsia="en-US"/>
+        </w:rPr>
+      </w:pPr>
+      <w:r>
+        <w:rPr>
+          <w:noProof/>
+          <w:lang w:eastAsia="en-US"/>
+          <w14:ligatures w14:val="standardContextual"/>
+        </w:rPr>
+        <w:lastRenderedPageBreak/>
+        <w:drawing>
+          <wp:inline distT="0" distB="0" distL="0" distR="0" wp14:anchorId="71EC5D9B" wp14:editId="3E0F664F">
+            <wp:extent cx="5756910" cy="3454400"/>
+            <wp:effectExtent l="0" t="0" r="0" b="0"/>
+            <wp:docPr id="1380504315" name="Image 2"/>
+            <wp:cNvGraphicFramePr>
+              <a:graphicFrameLocks xmlns:a="http://schemas.openxmlformats.org/drawingml/2006/main" noChangeAspect="1"/>
+            </wp:cNvGraphicFramePr>
+            <a:graphic xmlns:a="http://schemas.openxmlformats.org/drawingml/2006/main">
+              <a:graphicData uri="http://schemas.openxmlformats.org/drawingml/2006/picture">
+                <pic:pic xmlns:pic="http://schemas.openxmlformats.org/drawingml/2006/picture">
+                  <pic:nvPicPr>
+                    <pic:cNvPr id="1380504315" name="Image 1380504315"/>
+                    <pic:cNvPicPr/>
+                  </pic:nvPicPr>
+                  <pic:blipFill>
+                    <a:blip r:embed="rId12">
+                      <a:extLst>
+                        <a:ext uri="{28A0092B-C50C-407E-A947-70E740481C1C}">
+                          <a14:useLocalDpi xmlns:a14="http://schemas.microsoft.com/office/drawing/2010/main" val="0"/>
+                        </a:ext>
+                      </a:extLst>
+                    </a:blip>
+                    <a:stretch>
+                      <a:fillRect/>
+                    </a:stretch>
+                  </pic:blipFill>
+                  <pic:spPr>
+                    <a:xfrm>
+                      <a:off x="0" y="0"/>
+                      <a:ext cx="5756910" cy="3454400"/>
+                    </a:xfrm>
+                    <a:prstGeom prst="rect">
+                      <a:avLst/>
+                    </a:prstGeom>
+                  </pic:spPr>
+                </pic:pic>
+              </a:graphicData>
+            </a:graphic>
+          </wp:inline>
+        </w:drawing>
+      </w:r>
     </w:p>
     <w:p/>
     <w:p/>
@@ -978,7 +1311,6 @@
         <w:pStyle w:val="Titre1"/>
       </w:pPr>
       <w:r>
-        <w:lastRenderedPageBreak/>
         <w:t xml:space="preserve">Développement du modèle </w:t>
       </w:r>
       <w:r>
@@ -1006,7 +1338,7 @@
                     <pic:cNvPicPr/>
                   </pic:nvPicPr>
                   <pic:blipFill rotWithShape="1">
-                    <a:blip r:embed="rId11" cstate="print">
+                    <a:blip r:embed="rId13" cstate="print">
                       <a:extLst>
                         <a:ext uri="{28A0092B-C50C-407E-A947-70E740481C1C}">
                           <a14:useLocalDpi xmlns:a14="http://schemas.microsoft.com/office/drawing/2010/main" val="0"/>
@@ -1051,24 +1383,14 @@
       <w:r>
         <w:t xml:space="preserve">Figure </w:t>
       </w:r>
-      <w:r>
-        <w:fldChar w:fldCharType="begin"/>
-      </w:r>
-      <w:r>
-        <w:instrText xml:space="preserve"> SEQ Figure \* ARABIC </w:instrText>
-      </w:r>
-      <w:r>
-        <w:fldChar w:fldCharType="separate"/>
-      </w:r>
-      <w:r>
-        <w:rPr>
-          <w:noProof/>
-        </w:rPr>
-        <w:t>3</w:t>
-      </w:r>
-      <w:r>
-        <w:fldChar w:fldCharType="end"/>
-      </w:r>
+      <w:fldSimple w:instr=" SEQ Figure \* ARABIC ">
+        <w:r>
+          <w:rPr>
+            <w:noProof/>
+          </w:rPr>
+          <w:t>3</w:t>
+        </w:r>
+      </w:fldSimple>
       <w:r>
         <w:t xml:space="preserve">: </w:t>
       </w:r>
@@ -1082,15 +1404,9 @@
         <w:pStyle w:val="Titre2"/>
       </w:pPr>
       <w:r>
+        <w:lastRenderedPageBreak/>
         <w:t>Bordures du modèle (GHB)</w:t>
       </w:r>
-    </w:p>
-    <w:p>
-      <w:pPr>
-        <w:rPr>
-          <w:rFonts w:asciiTheme="minorHAnsi" w:hAnsiTheme="minorHAnsi" w:cstheme="minorHAnsi"/>
-        </w:rPr>
-      </w:pPr>
     </w:p>
     <w:p>
       <w:pPr>
@@ -2399,11 +2715,19 @@
           <w:rFonts w:eastAsiaTheme="minorEastAsia"/>
         </w:rPr>
       </w:pPr>
+      <w:proofErr w:type="gramStart"/>
       <w:r>
         <w:rPr>
           <w:rFonts w:eastAsiaTheme="minorEastAsia"/>
         </w:rPr>
-        <w:t xml:space="preserve">où </w:t>
+        <w:t>où</w:t>
+      </w:r>
+      <w:proofErr w:type="gramEnd"/>
+      <w:r>
+        <w:rPr>
+          <w:rFonts w:eastAsiaTheme="minorEastAsia"/>
+        </w:rPr>
+        <w:t xml:space="preserve"> </w:t>
       </w:r>
       <m:oMath>
         <m:sSub>
@@ -2636,6 +2960,7 @@
         <w:rPr>
           <w:rFonts w:eastAsiaTheme="minorEastAsia"/>
         </w:rPr>
+        <w:lastRenderedPageBreak/>
         <w:t xml:space="preserve">Il semble que le niveau d’étiage enregistré en FS4 soit surestimé, ce qui occasion un niveau perché de la rivière. Pour éviter une alimentation excessive de la nappe par la rivière, </w:t>
       </w:r>
       <w:r>
@@ -2712,7 +3037,14 @@
         <w:rPr>
           <w:rFonts w:asciiTheme="minorHAnsi" w:hAnsiTheme="minorHAnsi" w:cstheme="minorHAnsi"/>
         </w:rPr>
-        <w:t xml:space="preserve">Reporter dans la table attributaire de  </w:t>
+        <w:t xml:space="preserve">Reporter dans la table attributaire </w:t>
+      </w:r>
+      <w:proofErr w:type="gramStart"/>
+      <w:r>
+        <w:rPr>
+          <w:rFonts w:asciiTheme="minorHAnsi" w:hAnsiTheme="minorHAnsi" w:cstheme="minorHAnsi"/>
+        </w:rPr>
+        <w:t xml:space="preserve">de  </w:t>
       </w:r>
       <w:proofErr w:type="spellStart"/>
       <w:r>
@@ -2722,6 +3054,7 @@
         <w:t>riv_lines.shp</w:t>
       </w:r>
       <w:proofErr w:type="spellEnd"/>
+      <w:proofErr w:type="gramEnd"/>
       <w:r>
         <w:rPr>
           <w:rFonts w:asciiTheme="minorHAnsi" w:hAnsiTheme="minorHAnsi" w:cstheme="minorHAnsi"/>
@@ -3075,20 +3408,27 @@
         <w:rPr>
           <w:rFonts w:asciiTheme="minorHAnsi" w:hAnsiTheme="minorHAnsi" w:cstheme="minorHAnsi"/>
         </w:rPr>
-        <w:t xml:space="preserve">Ne disposant pas de ce niveau sur </w:t>
-      </w:r>
-      <w:r>
-        <w:rPr>
-          <w:rFonts w:asciiTheme="minorHAnsi" w:hAnsiTheme="minorHAnsi" w:cstheme="minorHAnsi"/>
-        </w:rPr>
-        <w:lastRenderedPageBreak/>
-        <w:t xml:space="preserve">l’ensemble du réseau, on applique une valeur constante, </w:t>
-      </w:r>
-      <w:r>
-        <w:rPr>
-          <w:rFonts w:asciiTheme="minorHAnsi" w:hAnsiTheme="minorHAnsi" w:cstheme="minorHAnsi"/>
-        </w:rPr>
-        <w:t>, dérivée du modèle numérique de terrain sans drains (</w:t>
+        <w:t>Ne disposant pas de ce niveau sur l’ensemble du réseau, on applique une valeur constante</w:t>
+      </w:r>
+      <w:proofErr w:type="gramStart"/>
+      <w:r>
+        <w:rPr>
+          <w:rFonts w:asciiTheme="minorHAnsi" w:hAnsiTheme="minorHAnsi" w:cstheme="minorHAnsi"/>
+        </w:rPr>
+        <w:t xml:space="preserve">, </w:t>
+      </w:r>
+      <w:r>
+        <w:rPr>
+          <w:rFonts w:asciiTheme="minorHAnsi" w:hAnsiTheme="minorHAnsi" w:cstheme="minorHAnsi"/>
+        </w:rPr>
+        <w:t>,</w:t>
+      </w:r>
+      <w:proofErr w:type="gramEnd"/>
+      <w:r>
+        <w:rPr>
+          <w:rFonts w:asciiTheme="minorHAnsi" w:hAnsiTheme="minorHAnsi" w:cstheme="minorHAnsi"/>
+        </w:rPr>
+        <w:t xml:space="preserve"> dérivée du modèle numérique de terrain sans drains (</w:t>
       </w:r>
       <m:oMath>
         <m:sSub>
@@ -3409,11 +3749,19 @@
         <w:t xml:space="preserve">      </w:t>
       </w:r>
       <w:proofErr w:type="spellStart"/>
-      <w:r>
-        <w:rPr>
-          <w:rFonts w:asciiTheme="minorHAnsi" w:hAnsiTheme="minorHAnsi" w:cstheme="minorHAnsi"/>
-        </w:rPr>
-        <w:t>z_drn</w:t>
+      <w:proofErr w:type="gramStart"/>
+      <w:r>
+        <w:rPr>
+          <w:rFonts w:asciiTheme="minorHAnsi" w:hAnsiTheme="minorHAnsi" w:cstheme="minorHAnsi"/>
+        </w:rPr>
+        <w:t>z</w:t>
+      </w:r>
+      <w:proofErr w:type="gramEnd"/>
+      <w:r>
+        <w:rPr>
+          <w:rFonts w:asciiTheme="minorHAnsi" w:hAnsiTheme="minorHAnsi" w:cstheme="minorHAnsi"/>
+        </w:rPr>
+        <w:t>_drn</w:t>
       </w:r>
       <w:proofErr w:type="spellEnd"/>
       <w:r>
@@ -3606,8 +3954,16 @@
         <w:rPr>
           <w:rFonts w:asciiTheme="minorHAnsi" w:hAnsiTheme="minorHAnsi" w:cstheme="minorHAnsi"/>
         </w:rPr>
-        <w:t>Modèle sol à réservoir,  swb.py</w:t>
-      </w:r>
+        <w:t xml:space="preserve">Modèle sol à </w:t>
+      </w:r>
+      <w:proofErr w:type="gramStart"/>
+      <w:r>
+        <w:rPr>
+          <w:rFonts w:asciiTheme="minorHAnsi" w:hAnsiTheme="minorHAnsi" w:cstheme="minorHAnsi"/>
+        </w:rPr>
+        <w:t>réservoir,  swb.py</w:t>
+      </w:r>
+      <w:proofErr w:type="gramEnd"/>
     </w:p>
     <w:p>
       <w:pPr>
@@ -3629,7 +3985,7 @@
         </w:rPr>
         <w:t xml:space="preserve"> d’après : </w:t>
       </w:r>
-      <w:hyperlink r:id="rId12" w:tooltip="https://github.com/soilwater/pynotes-agriscience/blob/gh-pages/exercises/soil_water_balance.ipynb" w:history="1">
+      <w:hyperlink r:id="rId14" w:tooltip="https://github.com/soilwater/pynotes-agriscience/blob/gh-pages/exercises/soil_water_balance.ipynb" w:history="1">
         <w:r>
           <w:rPr>
             <w:rStyle w:val="Lienhypertexte"/>
@@ -3656,6 +4012,7 @@
         <w:rPr>
           <w:rFonts w:asciiTheme="minorHAnsi" w:hAnsiTheme="minorHAnsi" w:cstheme="minorHAnsi"/>
         </w:rPr>
+        <w:lastRenderedPageBreak/>
         <w:t>Données météo : ST-JEAN, à défaut Station Hourtin, à défaut Météo-France Mérignac</w:t>
       </w:r>
       <w:r>
@@ -3721,7 +4078,7 @@
     <w:p/>
     <w:p>
       <w:pPr>
-        <w:pStyle w:val="Titre1"/>
+        <w:pStyle w:val="Titre2"/>
       </w:pPr>
       <w:r>
         <w:t>Solve</w:t>
@@ -3780,24 +4137,25 @@
           <w:sz w:val="18"/>
           <w:szCs w:val="18"/>
         </w:rPr>
-        <w:t xml:space="preserve">  OUTER_DVCLOSE  1.00000000E-04</w:t>
-      </w:r>
-    </w:p>
-    <w:p>
-      <w:pPr>
+        <w:t xml:space="preserve">  OUTER_</w:t>
+      </w:r>
+      <w:proofErr w:type="gramStart"/>
+      <w:r>
         <w:rPr>
           <w:rFonts w:ascii="Courier" w:hAnsi="Courier"/>
           <w:sz w:val="18"/>
           <w:szCs w:val="18"/>
         </w:rPr>
-      </w:pPr>
+        <w:t>DVCLOSE  1.00000000E</w:t>
+      </w:r>
+      <w:proofErr w:type="gramEnd"/>
       <w:r>
         <w:rPr>
           <w:rFonts w:ascii="Courier" w:hAnsi="Courier"/>
           <w:sz w:val="18"/>
           <w:szCs w:val="18"/>
         </w:rPr>
-        <w:t xml:space="preserve">  OUTER_MAXIMUM  2000</w:t>
+        <w:t>-04</w:t>
       </w:r>
     </w:p>
     <w:p>
@@ -3814,15 +4172,32 @@
           <w:sz w:val="18"/>
           <w:szCs w:val="18"/>
         </w:rPr>
-        <w:t xml:space="preserve">END </w:t>
-      </w:r>
-      <w:proofErr w:type="spellStart"/>
-      <w:r>
+        <w:t xml:space="preserve">  OUTER_MAXIMUM  2000</w:t>
+      </w:r>
+    </w:p>
+    <w:p>
+      <w:pPr>
         <w:rPr>
           <w:rFonts w:ascii="Courier" w:hAnsi="Courier"/>
           <w:sz w:val="18"/>
           <w:szCs w:val="18"/>
         </w:rPr>
+      </w:pPr>
+      <w:r>
+        <w:rPr>
+          <w:rFonts w:ascii="Courier" w:hAnsi="Courier"/>
+          <w:sz w:val="18"/>
+          <w:szCs w:val="18"/>
+        </w:rPr>
+        <w:t xml:space="preserve">END </w:t>
+      </w:r>
+      <w:proofErr w:type="spellStart"/>
+      <w:r>
+        <w:rPr>
+          <w:rFonts w:ascii="Courier" w:hAnsi="Courier"/>
+          <w:sz w:val="18"/>
+          <w:szCs w:val="18"/>
+        </w:rPr>
         <w:t>nonlinear</w:t>
       </w:r>
       <w:proofErr w:type="spellEnd"/>
@@ -3894,33 +4269,105 @@
           <w:sz w:val="18"/>
           <w:szCs w:val="18"/>
         </w:rPr>
-        <w:t xml:space="preserve">  INNER_DVCLOSE  1.00000000E-04</w:t>
-      </w:r>
-    </w:p>
-    <w:p>
-      <w:pPr>
+        <w:t xml:space="preserve">  INNER_</w:t>
+      </w:r>
+      <w:proofErr w:type="gramStart"/>
+      <w:r>
         <w:rPr>
           <w:rFonts w:ascii="Courier" w:hAnsi="Courier"/>
           <w:sz w:val="18"/>
           <w:szCs w:val="18"/>
         </w:rPr>
-      </w:pPr>
+        <w:t>DVCLOSE  1.00000000E</w:t>
+      </w:r>
+      <w:proofErr w:type="gramEnd"/>
       <w:r>
         <w:rPr>
           <w:rFonts w:ascii="Courier" w:hAnsi="Courier"/>
           <w:sz w:val="18"/>
           <w:szCs w:val="18"/>
         </w:rPr>
-        <w:t xml:space="preserve">  LINEAR_ACCELERATION  </w:t>
-      </w:r>
-      <w:proofErr w:type="spellStart"/>
-      <w:r>
+        <w:t>-04</w:t>
+      </w:r>
+    </w:p>
+    <w:p>
+      <w:pPr>
         <w:rPr>
           <w:rFonts w:ascii="Courier" w:hAnsi="Courier"/>
           <w:sz w:val="18"/>
           <w:szCs w:val="18"/>
         </w:rPr>
+      </w:pPr>
+      <w:r>
+        <w:rPr>
+          <w:rFonts w:ascii="Courier" w:hAnsi="Courier"/>
+          <w:sz w:val="18"/>
+          <w:szCs w:val="18"/>
+        </w:rPr>
+        <w:t xml:space="preserve">  LINEAR_</w:t>
+      </w:r>
+      <w:proofErr w:type="gramStart"/>
+      <w:r>
+        <w:rPr>
+          <w:rFonts w:ascii="Courier" w:hAnsi="Courier"/>
+          <w:sz w:val="18"/>
+          <w:szCs w:val="18"/>
+        </w:rPr>
+        <w:t xml:space="preserve">ACCELERATION  </w:t>
+      </w:r>
+      <w:proofErr w:type="spellStart"/>
+      <w:r>
+        <w:rPr>
+          <w:rFonts w:ascii="Courier" w:hAnsi="Courier"/>
+          <w:sz w:val="18"/>
+          <w:szCs w:val="18"/>
+        </w:rPr>
         <w:t>bicgstab</w:t>
+      </w:r>
+      <w:proofErr w:type="spellEnd"/>
+      <w:proofErr w:type="gramEnd"/>
+    </w:p>
+    <w:p>
+      <w:pPr>
+        <w:rPr>
+          <w:rFonts w:ascii="Courier" w:hAnsi="Courier"/>
+          <w:sz w:val="18"/>
+          <w:szCs w:val="18"/>
+        </w:rPr>
+      </w:pPr>
+      <w:r>
+        <w:rPr>
+          <w:rFonts w:ascii="Courier" w:hAnsi="Courier"/>
+          <w:sz w:val="18"/>
+          <w:szCs w:val="18"/>
+        </w:rPr>
+        <w:t xml:space="preserve">  RELAXATION_FACTOR       0.97000000</w:t>
+      </w:r>
+    </w:p>
+    <w:p>
+      <w:pPr>
+        <w:rPr>
+          <w:rFonts w:ascii="Courier" w:hAnsi="Courier"/>
+          <w:sz w:val="18"/>
+          <w:szCs w:val="18"/>
+        </w:rPr>
+      </w:pPr>
+      <w:r>
+        <w:rPr>
+          <w:rFonts w:ascii="Courier" w:hAnsi="Courier"/>
+          <w:sz w:val="18"/>
+          <w:szCs w:val="18"/>
+        </w:rPr>
+        <w:t xml:space="preserve">END </w:t>
+      </w:r>
+      <w:proofErr w:type="spellStart"/>
+      <w:r>
+        <w:rPr>
+          <w:rFonts w:ascii="Courier" w:hAnsi="Courier"/>
+          <w:sz w:val="18"/>
+          <w:szCs w:val="18"/>
+        </w:rPr>
+        <w:t>linear</w:t>
       </w:r>
       <w:proofErr w:type="spellEnd"/>
     </w:p>
@@ -3928,64 +4375,20 @@
       <w:pPr>
         <w:rPr>
           <w:rFonts w:ascii="Courier" w:hAnsi="Courier"/>
-          <w:sz w:val="18"/>
-          <w:szCs w:val="18"/>
-        </w:rPr>
-      </w:pPr>
-      <w:r>
-        <w:rPr>
-          <w:rFonts w:ascii="Courier" w:hAnsi="Courier"/>
-          <w:sz w:val="18"/>
-          <w:szCs w:val="18"/>
-        </w:rPr>
-        <w:t xml:space="preserve">  RELAXATION_FACTOR       0.97000000</w:t>
-      </w:r>
+        </w:rPr>
+      </w:pPr>
     </w:p>
     <w:p>
       <w:pPr>
         <w:rPr>
           <w:rFonts w:ascii="Courier" w:hAnsi="Courier"/>
-          <w:sz w:val="18"/>
-          <w:szCs w:val="18"/>
         </w:rPr>
       </w:pPr>
       <w:r>
         <w:rPr>
           <w:rFonts w:ascii="Courier" w:hAnsi="Courier"/>
-          <w:sz w:val="18"/>
-          <w:szCs w:val="18"/>
-        </w:rPr>
-        <w:t xml:space="preserve">END </w:t>
-      </w:r>
-      <w:proofErr w:type="spellStart"/>
-      <w:r>
-        <w:rPr>
-          <w:rFonts w:ascii="Courier" w:hAnsi="Courier"/>
-          <w:sz w:val="18"/>
-          <w:szCs w:val="18"/>
-        </w:rPr>
-        <w:t>linear</w:t>
-      </w:r>
-      <w:proofErr w:type="spellEnd"/>
-    </w:p>
-    <w:p>
-      <w:pPr>
-        <w:rPr>
-          <w:rFonts w:ascii="Courier" w:hAnsi="Courier"/>
-        </w:rPr>
-      </w:pPr>
-    </w:p>
-    <w:p>
-      <w:pPr>
-        <w:rPr>
-          <w:rFonts w:ascii="Courier" w:hAnsi="Courier"/>
-        </w:rPr>
-      </w:pPr>
-      <w:r>
-        <w:rPr>
-          <w:rFonts w:ascii="Courier" w:hAnsi="Courier"/>
-        </w:rPr>
-        <w:lastRenderedPageBreak/>
+          <w:noProof/>
+        </w:rPr>
         <w:drawing>
           <wp:inline distT="0" distB="0" distL="0" distR="0" wp14:anchorId="56BEA7AE" wp14:editId="4D914D00">
             <wp:extent cx="4773285" cy="3580227"/>
@@ -4004,7 +4407,7 @@
                     </pic:cNvPicPr>
                   </pic:nvPicPr>
                   <pic:blipFill>
-                    <a:blip r:embed="rId13"/>
+                    <a:blip r:embed="rId15"/>
                     <a:stretch/>
                   </pic:blipFill>
                   <pic:spPr bwMode="auto">
@@ -4084,17 +4487,1141 @@
         <w:pStyle w:val="Titre1"/>
       </w:pPr>
       <w:r>
-        <w:t xml:space="preserve">Estimation des paramètres </w:t>
+        <w:t xml:space="preserve">Indicateurs de performance </w:t>
       </w:r>
     </w:p>
     <w:p>
-      <w:r>
-        <w:t>Réalisée avec l’algorithme Gauss-Levenberg-Marquardt de la suite PEST++.</w:t>
+      <w:pPr>
+        <w:rPr>
+          <w:lang w:eastAsia="en-US"/>
+        </w:rPr>
+      </w:pPr>
+    </w:p>
+    <w:p>
+      <w:r>
+        <w:rPr>
+          <w:lang w:eastAsia="en-US"/>
+        </w:rPr>
+        <w:t xml:space="preserve">Pour que les pins croissent de manière optimale, le niveau piézométrique doit se situer dans un intervalle favorable définis par deux niveaux critiques : </w:t>
+      </w:r>
+      <m:oMath>
+        <m:sSub>
+          <m:sSubPr>
+            <m:ctrlPr>
+              <w:rPr>
+                <w:rFonts w:ascii="Cambria Math" w:hAnsi="Cambria Math"/>
+                <w:i/>
+              </w:rPr>
+            </m:ctrlPr>
+          </m:sSubPr>
+          <m:e>
+            <m:r>
+              <w:rPr>
+                <w:rFonts w:ascii="Cambria Math" w:hAnsi="Cambria Math"/>
+              </w:rPr>
+              <m:t>z</m:t>
+            </m:r>
+          </m:e>
+          <m:sub>
+            <m:r>
+              <w:rPr>
+                <w:rFonts w:ascii="Cambria Math" w:hAnsi="Cambria Math"/>
+              </w:rPr>
+              <m:t>ω</m:t>
+            </m:r>
+          </m:sub>
+        </m:sSub>
+      </m:oMath>
+      <w:r>
+        <w:t xml:space="preserve"> (trop haut) et </w:t>
+      </w:r>
+      <m:oMath>
+        <m:sSub>
+          <m:sSubPr>
+            <m:ctrlPr>
+              <w:rPr>
+                <w:rFonts w:ascii="Cambria Math" w:hAnsi="Cambria Math"/>
+                <w:i/>
+              </w:rPr>
+            </m:ctrlPr>
+          </m:sSubPr>
+          <m:e>
+            <m:r>
+              <w:rPr>
+                <w:rFonts w:ascii="Cambria Math" w:hAnsi="Cambria Math"/>
+              </w:rPr>
+              <m:t>z</m:t>
+            </m:r>
+          </m:e>
+          <m:sub>
+            <m:r>
+              <w:rPr>
+                <w:rFonts w:ascii="Cambria Math" w:hAnsi="Cambria Math"/>
+              </w:rPr>
+              <m:t>δ</m:t>
+            </m:r>
+          </m:sub>
+        </m:sSub>
+      </m:oMath>
+      <w:r>
+        <w:t xml:space="preserve"> (trop bas). On peut distinguer les configurations suivantes : </w:t>
       </w:r>
     </w:p>
     <w:p/>
     <w:p>
-      <w:r>
+      <w:pPr>
+        <w:pStyle w:val="Paragraphedeliste"/>
+        <w:numPr>
+          <w:ilvl w:val="0"/>
+          <w:numId w:val="10"/>
+        </w:numPr>
+        <w:spacing w:after="120"/>
+        <w:ind w:left="714" w:hanging="357"/>
+      </w:pPr>
+      <w:r>
+        <w:t xml:space="preserve">Si le niveau de la nappe </w:t>
+      </w:r>
+      <w:r>
+        <w:t xml:space="preserve">est compris entre les deux </w:t>
+      </w:r>
+      <w:proofErr w:type="gramStart"/>
+      <w:r>
+        <w:t xml:space="preserve">niveaux </w:t>
+      </w:r>
+      <w:r>
+        <w:t xml:space="preserve"> (</w:t>
+      </w:r>
+      <w:proofErr w:type="gramEnd"/>
+      <m:oMath>
+        <m:sSub>
+          <m:sSubPr>
+            <m:ctrlPr>
+              <w:rPr>
+                <w:rFonts w:ascii="Cambria Math" w:hAnsi="Cambria Math"/>
+                <w:i/>
+              </w:rPr>
+            </m:ctrlPr>
+          </m:sSubPr>
+          <m:e>
+            <m:r>
+              <w:rPr>
+                <w:rFonts w:ascii="Cambria Math" w:hAnsi="Cambria Math"/>
+              </w:rPr>
+              <m:t>z</m:t>
+            </m:r>
+          </m:e>
+          <m:sub>
+            <m:r>
+              <w:rPr>
+                <w:rFonts w:ascii="Cambria Math" w:hAnsi="Cambria Math"/>
+              </w:rPr>
+              <m:t>ω</m:t>
+            </m:r>
+          </m:sub>
+        </m:sSub>
+        <m:r>
+          <w:rPr>
+            <w:rFonts w:ascii="Cambria Math" w:hAnsi="Cambria Math"/>
+          </w:rPr>
+          <m:t>&lt;h&lt;</m:t>
+        </m:r>
+        <m:sSub>
+          <m:sSubPr>
+            <m:ctrlPr>
+              <w:rPr>
+                <w:rFonts w:ascii="Cambria Math" w:hAnsi="Cambria Math"/>
+                <w:i/>
+              </w:rPr>
+            </m:ctrlPr>
+          </m:sSubPr>
+          <m:e>
+            <m:r>
+              <w:rPr>
+                <w:rFonts w:ascii="Cambria Math" w:hAnsi="Cambria Math"/>
+              </w:rPr>
+              <m:t>z</m:t>
+            </m:r>
+          </m:e>
+          <m:sub>
+            <m:r>
+              <w:rPr>
+                <w:rFonts w:ascii="Cambria Math" w:hAnsi="Cambria Math"/>
+              </w:rPr>
+              <m:t>δ</m:t>
+            </m:r>
+          </m:sub>
+        </m:sSub>
+      </m:oMath>
+      <w:r>
+        <w:rPr>
+          <w:rFonts w:eastAsiaTheme="minorEastAsia"/>
+        </w:rPr>
+        <w:t>)</w:t>
+      </w:r>
+      <w:r>
+        <w:t xml:space="preserve">, les pins </w:t>
+      </w:r>
+      <w:r>
+        <w:t xml:space="preserve">sont dans des conditions optimales de croissance. </w:t>
+      </w:r>
+    </w:p>
+    <w:p>
+      <w:pPr>
+        <w:pStyle w:val="Paragraphedeliste"/>
+        <w:numPr>
+          <w:ilvl w:val="0"/>
+          <w:numId w:val="10"/>
+        </w:numPr>
+        <w:spacing w:after="120"/>
+        <w:ind w:left="714" w:hanging="357"/>
+      </w:pPr>
+      <w:r>
+        <w:t>Si le niveau de la nappe est trop haut (</w:t>
+      </w:r>
+      <m:oMath>
+        <m:r>
+          <w:rPr>
+            <w:rFonts w:ascii="Cambria Math" w:hAnsi="Cambria Math"/>
+          </w:rPr>
+          <m:t>h&gt;</m:t>
+        </m:r>
+        <m:sSub>
+          <m:sSubPr>
+            <m:ctrlPr>
+              <w:rPr>
+                <w:rFonts w:ascii="Cambria Math" w:hAnsi="Cambria Math"/>
+                <w:i/>
+              </w:rPr>
+            </m:ctrlPr>
+          </m:sSubPr>
+          <m:e>
+            <m:r>
+              <w:rPr>
+                <w:rFonts w:ascii="Cambria Math" w:hAnsi="Cambria Math"/>
+              </w:rPr>
+              <m:t>z</m:t>
+            </m:r>
+          </m:e>
+          <m:sub>
+            <m:r>
+              <w:rPr>
+                <w:rFonts w:ascii="Cambria Math" w:hAnsi="Cambria Math"/>
+              </w:rPr>
+              <m:t>ω</m:t>
+            </m:r>
+          </m:sub>
+        </m:sSub>
+      </m:oMath>
+      <w:r>
+        <w:rPr>
+          <w:rFonts w:eastAsiaTheme="minorEastAsia"/>
+        </w:rPr>
+        <w:t>)</w:t>
+      </w:r>
+      <w:r>
+        <w:t xml:space="preserve">, les pins souffrent d’un défaut d’oxygénation, ils sont vulnérables aux coups de vents, et l’accessibilité est réduite pour les véhicules de lutte contre l’incendie. </w:t>
+      </w:r>
+    </w:p>
+    <w:p>
+      <w:pPr>
+        <w:pStyle w:val="Paragraphedeliste"/>
+        <w:numPr>
+          <w:ilvl w:val="0"/>
+          <w:numId w:val="10"/>
+        </w:numPr>
+        <w:spacing w:after="120"/>
+        <w:ind w:left="714" w:hanging="357"/>
+      </w:pPr>
+      <w:r>
+        <w:t xml:space="preserve">Si le niveau de la nappe est trop bas </w:t>
+      </w:r>
+      <w:r>
+        <w:t>(</w:t>
+      </w:r>
+      <m:oMath>
+        <m:r>
+          <w:rPr>
+            <w:rFonts w:ascii="Cambria Math" w:hAnsi="Cambria Math"/>
+          </w:rPr>
+          <m:t>h</m:t>
+        </m:r>
+        <m:r>
+          <w:rPr>
+            <w:rFonts w:ascii="Cambria Math" w:hAnsi="Cambria Math"/>
+          </w:rPr>
+          <m:t>&lt;</m:t>
+        </m:r>
+        <m:sSub>
+          <m:sSubPr>
+            <m:ctrlPr>
+              <w:rPr>
+                <w:rFonts w:ascii="Cambria Math" w:hAnsi="Cambria Math"/>
+                <w:i/>
+              </w:rPr>
+            </m:ctrlPr>
+          </m:sSubPr>
+          <m:e>
+            <m:r>
+              <w:rPr>
+                <w:rFonts w:ascii="Cambria Math" w:hAnsi="Cambria Math"/>
+              </w:rPr>
+              <m:t>z</m:t>
+            </m:r>
+          </m:e>
+          <m:sub>
+            <m:r>
+              <w:rPr>
+                <w:rFonts w:ascii="Cambria Math" w:hAnsi="Cambria Math"/>
+              </w:rPr>
+              <m:t>δ</m:t>
+            </m:r>
+          </m:sub>
+        </m:sSub>
+      </m:oMath>
+      <w:r>
+        <w:rPr>
+          <w:rFonts w:eastAsiaTheme="minorEastAsia"/>
+        </w:rPr>
+        <w:t>)</w:t>
+      </w:r>
+      <w:r>
+        <w:t xml:space="preserve">, les pins souffrent d’un stress hydrique, ce qui conduit au mieux à une croissance ralentie et au pire à une mortalité. </w:t>
+      </w:r>
+    </w:p>
+    <w:p/>
+    <w:p>
+      <w:r>
+        <w:t>De façon à quantifier l’excès d’eau, on définit les indicateurs </w:t>
+      </w:r>
+      <m:oMath>
+        <m:r>
+          <w:rPr>
+            <w:rFonts w:ascii="Cambria Math" w:hAnsi="Cambria Math"/>
+          </w:rPr>
+          <m:t>ω</m:t>
+        </m:r>
+      </m:oMath>
+      <w:r>
+        <w:t xml:space="preserve"> et </w:t>
+      </w:r>
+      <m:oMath>
+        <m:r>
+          <w:rPr>
+            <w:rFonts w:ascii="Cambria Math" w:hAnsi="Cambria Math"/>
+          </w:rPr>
+          <m:t>δ</m:t>
+        </m:r>
+      </m:oMath>
+      <w:r>
+        <w:t xml:space="preserve"> de la manière suivante : </w:t>
+      </w:r>
+    </w:p>
+    <w:tbl>
+      <w:tblPr>
+        <w:tblStyle w:val="Grilledutableau"/>
+        <w:tblW w:w="0" w:type="auto"/>
+        <w:jc w:val="center"/>
+        <w:tblBorders>
+          <w:top w:val="none" w:sz="0" w:space="0" w:color="auto"/>
+          <w:left w:val="none" w:sz="0" w:space="0" w:color="auto"/>
+          <w:bottom w:val="none" w:sz="0" w:space="0" w:color="auto"/>
+          <w:right w:val="none" w:sz="0" w:space="0" w:color="auto"/>
+          <w:insideH w:val="none" w:sz="0" w:space="0" w:color="auto"/>
+          <w:insideV w:val="none" w:sz="0" w:space="0" w:color="auto"/>
+        </w:tblBorders>
+        <w:tblLook w:val="04A0" w:firstRow="1" w:lastRow="0" w:firstColumn="1" w:lastColumn="0" w:noHBand="0" w:noVBand="1"/>
+      </w:tblPr>
+      <w:tblGrid>
+        <w:gridCol w:w="709"/>
+        <w:gridCol w:w="3969"/>
+      </w:tblGrid>
+      <w:tr>
+        <w:trPr>
+          <w:trHeight w:val="743"/>
+          <w:jc w:val="center"/>
+        </w:trPr>
+        <w:tc>
+          <w:tcPr>
+            <w:tcW w:w="709" w:type="dxa"/>
+            <w:vAlign w:val="center"/>
+          </w:tcPr>
+          <w:p>
+            <w:pPr>
+              <w:jc w:val="right"/>
+            </w:pPr>
+            <m:oMathPara>
+              <m:oMathParaPr>
+                <m:jc m:val="right"/>
+              </m:oMathParaPr>
+              <m:oMath>
+                <m:r>
+                  <w:rPr>
+                    <w:rFonts w:ascii="Cambria Math" w:hAnsi="Cambria Math"/>
+                  </w:rPr>
+                  <m:t>ω</m:t>
+                </m:r>
+                <m:r>
+                  <w:rPr>
+                    <w:rFonts w:ascii="Cambria Math" w:hAnsi="Cambria Math"/>
+                  </w:rPr>
+                  <m:t>=</m:t>
+                </m:r>
+              </m:oMath>
+            </m:oMathPara>
+          </w:p>
+        </w:tc>
+        <w:tc>
+          <w:tcPr>
+            <w:tcW w:w="3969" w:type="dxa"/>
+            <w:vAlign w:val="center"/>
+          </w:tcPr>
+          <w:p>
+            <w:pPr>
+              <w:jc w:val="center"/>
+            </w:pPr>
+            <m:oMathPara>
+              <m:oMathParaPr>
+                <m:jc m:val="left"/>
+              </m:oMathParaPr>
+              <m:oMath>
+                <m:f>
+                  <m:fPr>
+                    <m:ctrlPr>
+                      <w:rPr>
+                        <w:rFonts w:ascii="Cambria Math" w:hAnsi="Cambria Math"/>
+                        <w:i/>
+                      </w:rPr>
+                    </m:ctrlPr>
+                  </m:fPr>
+                  <m:num>
+                    <m:r>
+                      <w:rPr>
+                        <w:rFonts w:ascii="Cambria Math" w:hAnsi="Cambria Math"/>
+                      </w:rPr>
+                      <m:t>1</m:t>
+                    </m:r>
+                  </m:num>
+                  <m:den>
+                    <m:r>
+                      <w:rPr>
+                        <w:rFonts w:ascii="Cambria Math" w:hAnsi="Cambria Math"/>
+                      </w:rPr>
+                      <m:t>S</m:t>
+                    </m:r>
+                  </m:den>
+                </m:f>
+                <m:nary>
+                  <m:naryPr>
+                    <m:chr m:val="∭"/>
+                    <m:limLoc m:val="undOvr"/>
+                    <m:subHide m:val="1"/>
+                    <m:supHide m:val="1"/>
+                    <m:ctrlPr>
+                      <w:rPr>
+                        <w:rFonts w:ascii="Cambria Math" w:hAnsi="Cambria Math"/>
+                        <w:i/>
+                      </w:rPr>
+                    </m:ctrlPr>
+                  </m:naryPr>
+                  <m:sub/>
+                  <m:sup/>
+                  <m:e>
+                    <m:d>
+                      <m:dPr>
+                        <m:ctrlPr>
+                          <w:rPr>
+                            <w:rFonts w:ascii="Cambria Math" w:hAnsi="Cambria Math"/>
+                            <w:i/>
+                          </w:rPr>
+                        </m:ctrlPr>
+                      </m:dPr>
+                      <m:e>
+                        <m:r>
+                          <w:rPr>
+                            <w:rFonts w:ascii="Cambria Math" w:hAnsi="Cambria Math"/>
+                          </w:rPr>
+                          <m:t>h-</m:t>
+                        </m:r>
+                        <m:sSub>
+                          <m:sSubPr>
+                            <m:ctrlPr>
+                              <w:rPr>
+                                <w:rFonts w:ascii="Cambria Math" w:hAnsi="Cambria Math"/>
+                                <w:i/>
+                              </w:rPr>
+                            </m:ctrlPr>
+                          </m:sSubPr>
+                          <m:e>
+                            <m:r>
+                              <w:rPr>
+                                <w:rFonts w:ascii="Cambria Math" w:hAnsi="Cambria Math"/>
+                              </w:rPr>
+                              <m:t>z</m:t>
+                            </m:r>
+                          </m:e>
+                          <m:sub>
+                            <m:r>
+                              <w:rPr>
+                                <w:rFonts w:ascii="Cambria Math" w:hAnsi="Cambria Math"/>
+                              </w:rPr>
+                              <m:t>ω</m:t>
+                            </m:r>
+                            <m:r>
+                              <w:rPr>
+                                <w:rFonts w:ascii="Cambria Math" w:hAnsi="Cambria Math"/>
+                              </w:rPr>
+                              <m:t xml:space="preserve"> </m:t>
+                            </m:r>
+                          </m:sub>
+                        </m:sSub>
+                      </m:e>
+                    </m:d>
+                    <m:r>
+                      <w:rPr>
+                        <w:rFonts w:ascii="Cambria Math" w:hAnsi="Cambria Math"/>
+                      </w:rPr>
+                      <m:t>×</m:t>
+                    </m:r>
+                    <m:r>
+                      <m:rPr>
+                        <m:scr m:val="double-struck"/>
+                      </m:rPr>
+                      <w:rPr>
+                        <w:rFonts w:ascii="Cambria Math" w:hAnsi="Cambria Math"/>
+                      </w:rPr>
+                      <m:t>1</m:t>
+                    </m:r>
+                    <m:r>
+                      <w:rPr>
+                        <w:rFonts w:ascii="Cambria Math" w:hAnsi="Cambria Math"/>
+                      </w:rPr>
+                      <m:t>(h-</m:t>
+                    </m:r>
+                    <m:sSub>
+                      <m:sSubPr>
+                        <m:ctrlPr>
+                          <w:rPr>
+                            <w:rFonts w:ascii="Cambria Math" w:hAnsi="Cambria Math"/>
+                            <w:i/>
+                          </w:rPr>
+                        </m:ctrlPr>
+                      </m:sSubPr>
+                      <m:e>
+                        <m:r>
+                          <w:rPr>
+                            <w:rFonts w:ascii="Cambria Math" w:hAnsi="Cambria Math"/>
+                          </w:rPr>
+                          <m:t>z</m:t>
+                        </m:r>
+                      </m:e>
+                      <m:sub>
+                        <m:r>
+                          <w:rPr>
+                            <w:rFonts w:ascii="Cambria Math" w:hAnsi="Cambria Math"/>
+                          </w:rPr>
+                          <m:t>ω</m:t>
+                        </m:r>
+                        <m:r>
+                          <w:rPr>
+                            <w:rFonts w:ascii="Cambria Math" w:hAnsi="Cambria Math"/>
+                          </w:rPr>
+                          <m:t xml:space="preserve"> </m:t>
+                        </m:r>
+                      </m:sub>
+                    </m:sSub>
+                    <m:r>
+                      <w:rPr>
+                        <w:rFonts w:ascii="Cambria Math" w:hAnsi="Cambria Math"/>
+                      </w:rPr>
+                      <m:t>)</m:t>
+                    </m:r>
+                    <m:r>
+                      <m:rPr>
+                        <m:sty m:val="p"/>
+                      </m:rPr>
+                      <w:rPr>
+                        <w:rFonts w:ascii="Cambria Math" w:hAnsi="Cambria Math"/>
+                      </w:rPr>
+                      <m:t>d</m:t>
+                    </m:r>
+                    <m:r>
+                      <w:rPr>
+                        <w:rFonts w:ascii="Cambria Math" w:hAnsi="Cambria Math"/>
+                      </w:rPr>
+                      <m:t>x</m:t>
+                    </m:r>
+                    <m:r>
+                      <m:rPr>
+                        <m:sty m:val="p"/>
+                      </m:rPr>
+                      <w:rPr>
+                        <w:rFonts w:ascii="Cambria Math" w:hAnsi="Cambria Math"/>
+                      </w:rPr>
+                      <m:t>d</m:t>
+                    </m:r>
+                    <m:r>
+                      <w:rPr>
+                        <w:rFonts w:ascii="Cambria Math" w:hAnsi="Cambria Math"/>
+                      </w:rPr>
+                      <m:t>y</m:t>
+                    </m:r>
+                    <m:r>
+                      <m:rPr>
+                        <m:sty m:val="p"/>
+                      </m:rPr>
+                      <w:rPr>
+                        <w:rFonts w:ascii="Cambria Math" w:hAnsi="Cambria Math"/>
+                      </w:rPr>
+                      <m:t>d</m:t>
+                    </m:r>
+                    <m:r>
+                      <w:rPr>
+                        <w:rFonts w:ascii="Cambria Math" w:hAnsi="Cambria Math"/>
+                      </w:rPr>
+                      <m:t>t</m:t>
+                    </m:r>
+                  </m:e>
+                </m:nary>
+              </m:oMath>
+            </m:oMathPara>
+          </w:p>
+        </w:tc>
+      </w:tr>
+      <w:tr>
+        <w:trPr>
+          <w:trHeight w:val="839"/>
+          <w:jc w:val="center"/>
+        </w:trPr>
+        <w:tc>
+          <w:tcPr>
+            <w:tcW w:w="709" w:type="dxa"/>
+            <w:vAlign w:val="center"/>
+          </w:tcPr>
+          <w:p>
+            <w:pPr>
+              <w:jc w:val="right"/>
+            </w:pPr>
+            <m:oMathPara>
+              <m:oMathParaPr>
+                <m:jc m:val="right"/>
+              </m:oMathParaPr>
+              <m:oMath>
+                <m:r>
+                  <w:rPr>
+                    <w:rFonts w:ascii="Cambria Math" w:hAnsi="Cambria Math"/>
+                  </w:rPr>
+                  <m:t>δ</m:t>
+                </m:r>
+                <m:r>
+                  <w:rPr>
+                    <w:rFonts w:ascii="Cambria Math" w:hAnsi="Cambria Math"/>
+                  </w:rPr>
+                  <m:t>=</m:t>
+                </m:r>
+              </m:oMath>
+            </m:oMathPara>
+          </w:p>
+        </w:tc>
+        <w:tc>
+          <w:tcPr>
+            <w:tcW w:w="3969" w:type="dxa"/>
+            <w:vAlign w:val="center"/>
+          </w:tcPr>
+          <w:p>
+            <w:pPr>
+              <w:jc w:val="center"/>
+            </w:pPr>
+            <m:oMathPara>
+              <m:oMathParaPr>
+                <m:jc m:val="left"/>
+              </m:oMathParaPr>
+              <m:oMath>
+                <m:f>
+                  <m:fPr>
+                    <m:ctrlPr>
+                      <w:rPr>
+                        <w:rFonts w:ascii="Cambria Math" w:hAnsi="Cambria Math"/>
+                        <w:i/>
+                      </w:rPr>
+                    </m:ctrlPr>
+                  </m:fPr>
+                  <m:num>
+                    <m:r>
+                      <w:rPr>
+                        <w:rFonts w:ascii="Cambria Math" w:hAnsi="Cambria Math"/>
+                      </w:rPr>
+                      <m:t>1</m:t>
+                    </m:r>
+                  </m:num>
+                  <m:den>
+                    <m:r>
+                      <w:rPr>
+                        <w:rFonts w:ascii="Cambria Math" w:hAnsi="Cambria Math"/>
+                      </w:rPr>
+                      <m:t>S</m:t>
+                    </m:r>
+                  </m:den>
+                </m:f>
+                <m:nary>
+                  <m:naryPr>
+                    <m:chr m:val="∭"/>
+                    <m:limLoc m:val="undOvr"/>
+                    <m:subHide m:val="1"/>
+                    <m:supHide m:val="1"/>
+                    <m:ctrlPr>
+                      <w:rPr>
+                        <w:rFonts w:ascii="Cambria Math" w:hAnsi="Cambria Math"/>
+                        <w:i/>
+                      </w:rPr>
+                    </m:ctrlPr>
+                  </m:naryPr>
+                  <m:sub/>
+                  <m:sup/>
+                  <m:e>
+                    <m:d>
+                      <m:dPr>
+                        <m:ctrlPr>
+                          <w:rPr>
+                            <w:rFonts w:ascii="Cambria Math" w:hAnsi="Cambria Math"/>
+                            <w:i/>
+                          </w:rPr>
+                        </m:ctrlPr>
+                      </m:dPr>
+                      <m:e>
+                        <m:sSub>
+                          <m:sSubPr>
+                            <m:ctrlPr>
+                              <w:rPr>
+                                <w:rFonts w:ascii="Cambria Math" w:hAnsi="Cambria Math"/>
+                                <w:i/>
+                              </w:rPr>
+                            </m:ctrlPr>
+                          </m:sSubPr>
+                          <m:e>
+                            <m:r>
+                              <w:rPr>
+                                <w:rFonts w:ascii="Cambria Math" w:hAnsi="Cambria Math"/>
+                              </w:rPr>
+                              <m:t>z</m:t>
+                            </m:r>
+                          </m:e>
+                          <m:sub>
+                            <m:r>
+                              <w:rPr>
+                                <w:rFonts w:ascii="Cambria Math" w:hAnsi="Cambria Math"/>
+                              </w:rPr>
+                              <m:t>δ</m:t>
+                            </m:r>
+                          </m:sub>
+                        </m:sSub>
+                        <m:r>
+                          <w:rPr>
+                            <w:rFonts w:ascii="Cambria Math" w:hAnsi="Cambria Math"/>
+                          </w:rPr>
+                          <m:t>-h</m:t>
+                        </m:r>
+                      </m:e>
+                    </m:d>
+                    <m:r>
+                      <w:rPr>
+                        <w:rFonts w:ascii="Cambria Math" w:hAnsi="Cambria Math"/>
+                      </w:rPr>
+                      <m:t>×</m:t>
+                    </m:r>
+                    <m:r>
+                      <m:rPr>
+                        <m:scr m:val="double-struck"/>
+                      </m:rPr>
+                      <w:rPr>
+                        <w:rFonts w:ascii="Cambria Math" w:hAnsi="Cambria Math"/>
+                      </w:rPr>
+                      <m:t>1</m:t>
+                    </m:r>
+                    <m:r>
+                      <w:rPr>
+                        <w:rFonts w:ascii="Cambria Math" w:hAnsi="Cambria Math"/>
+                      </w:rPr>
+                      <m:t>(</m:t>
+                    </m:r>
+                    <m:sSub>
+                      <m:sSubPr>
+                        <m:ctrlPr>
+                          <w:rPr>
+                            <w:rFonts w:ascii="Cambria Math" w:hAnsi="Cambria Math"/>
+                            <w:i/>
+                          </w:rPr>
+                        </m:ctrlPr>
+                      </m:sSubPr>
+                      <m:e>
+                        <m:r>
+                          <w:rPr>
+                            <w:rFonts w:ascii="Cambria Math" w:hAnsi="Cambria Math"/>
+                          </w:rPr>
+                          <m:t>z</m:t>
+                        </m:r>
+                      </m:e>
+                      <m:sub>
+                        <m:r>
+                          <w:rPr>
+                            <w:rFonts w:ascii="Cambria Math" w:hAnsi="Cambria Math"/>
+                          </w:rPr>
+                          <m:t>δ</m:t>
+                        </m:r>
+                      </m:sub>
+                    </m:sSub>
+                    <m:r>
+                      <w:rPr>
+                        <w:rFonts w:ascii="Cambria Math" w:hAnsi="Cambria Math"/>
+                      </w:rPr>
+                      <m:t>-h)</m:t>
+                    </m:r>
+                    <m:r>
+                      <m:rPr>
+                        <m:sty m:val="p"/>
+                      </m:rPr>
+                      <w:rPr>
+                        <w:rFonts w:ascii="Cambria Math" w:hAnsi="Cambria Math"/>
+                      </w:rPr>
+                      <m:t>d</m:t>
+                    </m:r>
+                    <m:r>
+                      <w:rPr>
+                        <w:rFonts w:ascii="Cambria Math" w:hAnsi="Cambria Math"/>
+                      </w:rPr>
+                      <m:t>x</m:t>
+                    </m:r>
+                    <m:r>
+                      <m:rPr>
+                        <m:sty m:val="p"/>
+                      </m:rPr>
+                      <w:rPr>
+                        <w:rFonts w:ascii="Cambria Math" w:hAnsi="Cambria Math"/>
+                      </w:rPr>
+                      <m:t>d</m:t>
+                    </m:r>
+                    <m:r>
+                      <w:rPr>
+                        <w:rFonts w:ascii="Cambria Math" w:hAnsi="Cambria Math"/>
+                      </w:rPr>
+                      <m:t>y</m:t>
+                    </m:r>
+                    <m:r>
+                      <m:rPr>
+                        <m:sty m:val="p"/>
+                      </m:rPr>
+                      <w:rPr>
+                        <w:rFonts w:ascii="Cambria Math" w:hAnsi="Cambria Math"/>
+                      </w:rPr>
+                      <m:t>d</m:t>
+                    </m:r>
+                    <m:r>
+                      <w:rPr>
+                        <w:rFonts w:ascii="Cambria Math" w:hAnsi="Cambria Math"/>
+                      </w:rPr>
+                      <m:t>t</m:t>
+                    </m:r>
+                  </m:e>
+                </m:nary>
+              </m:oMath>
+            </m:oMathPara>
+          </w:p>
+        </w:tc>
+      </w:tr>
+    </w:tbl>
+    <w:p>
+      <w:proofErr w:type="gramStart"/>
+      <w:r>
+        <w:t>où</w:t>
+      </w:r>
+      <w:proofErr w:type="gramEnd"/>
+      <w:r>
+        <w:t xml:space="preserve"> </w:t>
+      </w:r>
+      <m:oMath>
+        <m:r>
+          <w:rPr>
+            <w:rFonts w:ascii="Cambria Math" w:hAnsi="Cambria Math"/>
+          </w:rPr>
+          <m:t>S</m:t>
+        </m:r>
+      </m:oMath>
+      <w:r>
+        <w:t xml:space="preserve"> est la surface du domaine d’intérêt (parcelle forestière) et </w:t>
+      </w:r>
+      <m:oMath>
+        <m:r>
+          <m:rPr>
+            <m:scr m:val="double-struck"/>
+          </m:rPr>
+          <w:rPr>
+            <w:rFonts w:ascii="Cambria Math" w:hAnsi="Cambria Math"/>
+          </w:rPr>
+          <m:t>1</m:t>
+        </m:r>
+        <m:r>
+          <w:rPr>
+            <w:rFonts w:ascii="Cambria Math" w:hAnsi="Cambria Math"/>
+          </w:rPr>
+          <m:t>(x)</m:t>
+        </m:r>
+      </m:oMath>
+      <w:r>
+        <w:t xml:space="preserve"> est la fonction de Heaviside (ou échelon unité) qui prend la valeur 1 pour </w:t>
+      </w:r>
+      <m:oMath>
+        <m:r>
+          <w:rPr>
+            <w:rFonts w:ascii="Cambria Math" w:hAnsi="Cambria Math"/>
+          </w:rPr>
+          <m:t>x&gt;0</m:t>
+        </m:r>
+      </m:oMath>
+      <w:r>
+        <w:t xml:space="preserve"> et 0 sinon. </w:t>
+      </w:r>
+    </w:p>
+    <w:p/>
+    <w:p>
+      <w:r>
+        <w:t xml:space="preserve">Les indicateurs </w:t>
+      </w:r>
+      <m:oMath>
+        <m:r>
+          <w:rPr>
+            <w:rFonts w:ascii="Cambria Math" w:hAnsi="Cambria Math"/>
+          </w:rPr>
+          <m:t>ω</m:t>
+        </m:r>
+      </m:oMath>
+      <w:r>
+        <w:t xml:space="preserve"> et </w:t>
+      </w:r>
+      <m:oMath>
+        <m:r>
+          <w:rPr>
+            <w:rFonts w:ascii="Cambria Math" w:hAnsi="Cambria Math"/>
+          </w:rPr>
+          <m:t>δ</m:t>
+        </m:r>
+      </m:oMath>
+      <w:r>
+        <w:t xml:space="preserve"> ont ainsi pour dimension [LT], et pourront s’exprimer en </w:t>
+      </w:r>
+      <w:proofErr w:type="spellStart"/>
+      <w:r>
+        <w:t>mm·j</w:t>
+      </w:r>
+      <w:proofErr w:type="spellEnd"/>
+      <w:r>
+        <w:t xml:space="preserve"> ou </w:t>
+      </w:r>
+      <w:proofErr w:type="spellStart"/>
+      <w:r>
+        <w:t>m·j</w:t>
+      </w:r>
+      <w:proofErr w:type="spellEnd"/>
+      <w:r>
+        <w:t>. Par exemple, si la parcelle fait 1 ha (10 000 m</w:t>
+      </w:r>
+      <w:r>
+        <w:rPr>
+          <w:vertAlign w:val="superscript"/>
+        </w:rPr>
+        <w:t>2</w:t>
+      </w:r>
+      <w:r>
+        <w:t>)</w:t>
+      </w:r>
+      <w:r>
+        <w:t xml:space="preserve"> et que le niveau piézométrique (supposé uniforme et constant) demeure pendant 30 jours à </w:t>
+      </w:r>
+      <m:oMath>
+        <m:r>
+          <w:rPr>
+            <w:rFonts w:ascii="Cambria Math" w:hAnsi="Cambria Math"/>
+          </w:rPr>
+          <m:t>0,5</m:t>
+        </m:r>
+      </m:oMath>
+      <w:r>
+        <w:t xml:space="preserve"> m au-dessus du niveau critique, l’indicateur </w:t>
+      </w:r>
+      <m:oMath>
+        <m:r>
+          <w:rPr>
+            <w:rFonts w:ascii="Cambria Math" w:hAnsi="Cambria Math"/>
+          </w:rPr>
+          <m:t>ω</m:t>
+        </m:r>
+      </m:oMath>
+      <w:r>
+        <w:t xml:space="preserve"> prendra pour valeur : </w:t>
+      </w:r>
+    </w:p>
+    <w:p>
+      <w:pPr>
+        <w:rPr>
+          <w:iCs/>
+        </w:rPr>
+      </w:pPr>
+      <m:oMathPara>
+        <m:oMath>
+          <m:r>
+            <w:rPr>
+              <w:rFonts w:ascii="Cambria Math" w:hAnsi="Cambria Math"/>
+            </w:rPr>
+            <m:t>ω</m:t>
+          </m:r>
+          <m:r>
+            <w:rPr>
+              <w:rFonts w:ascii="Cambria Math" w:hAnsi="Cambria Math"/>
+            </w:rPr>
+            <m:t>=</m:t>
+          </m:r>
+          <m:f>
+            <m:fPr>
+              <m:ctrlPr>
+                <w:rPr>
+                  <w:rFonts w:ascii="Cambria Math" w:hAnsi="Cambria Math"/>
+                  <w:i/>
+                </w:rPr>
+              </m:ctrlPr>
+            </m:fPr>
+            <m:num>
+              <m:r>
+                <w:rPr>
+                  <w:rFonts w:ascii="Cambria Math" w:hAnsi="Cambria Math"/>
+                </w:rPr>
+                <m:t>1</m:t>
+              </m:r>
+            </m:num>
+            <m:den>
+              <m:sSup>
+                <m:sSupPr>
+                  <m:ctrlPr>
+                    <w:rPr>
+                      <w:rFonts w:ascii="Cambria Math" w:hAnsi="Cambria Math"/>
+                      <w:i/>
+                    </w:rPr>
+                  </m:ctrlPr>
+                </m:sSupPr>
+                <m:e>
+                  <m:r>
+                    <w:rPr>
+                      <w:rFonts w:ascii="Cambria Math" w:hAnsi="Cambria Math"/>
+                    </w:rPr>
+                    <m:t>10</m:t>
+                  </m:r>
+                </m:e>
+                <m:sup>
+                  <m:r>
+                    <w:rPr>
+                      <w:rFonts w:ascii="Cambria Math" w:hAnsi="Cambria Math"/>
+                    </w:rPr>
+                    <m:t>4</m:t>
+                  </m:r>
+                </m:sup>
+              </m:sSup>
+            </m:den>
+          </m:f>
+          <m:d>
+            <m:dPr>
+              <m:ctrlPr>
+                <w:rPr>
+                  <w:rFonts w:ascii="Cambria Math" w:hAnsi="Cambria Math"/>
+                  <w:i/>
+                </w:rPr>
+              </m:ctrlPr>
+            </m:dPr>
+            <m:e>
+              <m:r>
+                <w:rPr>
+                  <w:rFonts w:ascii="Cambria Math" w:hAnsi="Cambria Math"/>
+                </w:rPr>
+                <m:t>0,5×1×</m:t>
+              </m:r>
+              <m:sSup>
+                <m:sSupPr>
+                  <m:ctrlPr>
+                    <w:rPr>
+                      <w:rFonts w:ascii="Cambria Math" w:hAnsi="Cambria Math"/>
+                      <w:i/>
+                    </w:rPr>
+                  </m:ctrlPr>
+                </m:sSupPr>
+                <m:e>
+                  <m:r>
+                    <w:rPr>
+                      <w:rFonts w:ascii="Cambria Math" w:hAnsi="Cambria Math"/>
+                    </w:rPr>
+                    <m:t>10</m:t>
+                  </m:r>
+                </m:e>
+                <m:sup>
+                  <m:r>
+                    <w:rPr>
+                      <w:rFonts w:ascii="Cambria Math" w:hAnsi="Cambria Math"/>
+                    </w:rPr>
+                    <m:t>4</m:t>
+                  </m:r>
+                </m:sup>
+              </m:sSup>
+              <m:r>
+                <w:rPr>
+                  <w:rFonts w:ascii="Cambria Math" w:hAnsi="Cambria Math"/>
+                </w:rPr>
+                <m:t>×30</m:t>
+              </m:r>
+            </m:e>
+          </m:d>
+          <m:r>
+            <w:rPr>
+              <w:rFonts w:ascii="Cambria Math" w:hAnsi="Cambria Math"/>
+            </w:rPr>
+            <m:t xml:space="preserve">=15 </m:t>
+          </m:r>
+          <m:r>
+            <m:rPr>
+              <m:sty m:val="p"/>
+            </m:rPr>
+            <w:rPr>
+              <w:rFonts w:ascii="Cambria Math" w:hAnsi="Cambria Math"/>
+            </w:rPr>
+            <m:t>mj</m:t>
+          </m:r>
+        </m:oMath>
+      </m:oMathPara>
+    </w:p>
+    <w:p>
+      <w:pPr>
+        <w:pStyle w:val="Titre1"/>
+        <w:numPr>
+          <w:ilvl w:val="0"/>
+          <w:numId w:val="0"/>
+        </w:numPr>
+        <w:ind w:left="432" w:hanging="432"/>
+      </w:pPr>
+    </w:p>
+    <w:p>
+      <w:pPr>
+        <w:pStyle w:val="Titre1"/>
+      </w:pPr>
+      <w:r>
+        <w:t xml:space="preserve">Estimation des paramètres </w:t>
+      </w:r>
+    </w:p>
+    <w:p>
+      <w:r>
+        <w:t>Réalisée avec l’algorithme Gauss-Levenberg-Marquardt de la suite PEST++.</w:t>
+      </w:r>
+    </w:p>
+    <w:p/>
+    <w:p>
+      <w:r>
+        <w:rPr>
+          <w:noProof/>
+        </w:rPr>
+        <w:lastRenderedPageBreak/>
         <w:drawing>
           <wp:inline distT="0" distB="0" distL="0" distR="0" wp14:anchorId="7AF2E186" wp14:editId="65254C10">
             <wp:extent cx="4821381" cy="1631852"/>
@@ -4111,7 +5638,7 @@
                     <pic:cNvPicPr/>
                   </pic:nvPicPr>
                   <pic:blipFill>
-                    <a:blip r:embed="rId14"/>
+                    <a:blip r:embed="rId16"/>
                     <a:stretch>
                       <a:fillRect/>
                     </a:stretch>
@@ -4137,8 +5664,18 @@
         <w:pStyle w:val="Titre1"/>
       </w:pPr>
       <w:r>
-        <w:lastRenderedPageBreak/>
         <w:t>Résultats</w:t>
+      </w:r>
+      <w:r>
+        <w:t xml:space="preserve"> </w:t>
+      </w:r>
+    </w:p>
+    <w:p>
+      <w:pPr>
+        <w:pStyle w:val="Titre2"/>
+      </w:pPr>
+      <w:r>
+        <w:t xml:space="preserve">Calage d’historique </w:t>
       </w:r>
     </w:p>
     <w:p>
@@ -4160,190 +5697,6 @@
                 <pic:pic xmlns:pic="http://schemas.openxmlformats.org/drawingml/2006/picture">
                   <pic:nvPicPr>
                     <pic:cNvPr id="1432466569" name="Image 1432466569"/>
-                    <pic:cNvPicPr/>
-                  </pic:nvPicPr>
-                  <pic:blipFill>
-                    <a:blip r:embed="rId15">
-                      <a:extLst>
-                        <a:ext uri="{28A0092B-C50C-407E-A947-70E740481C1C}">
-                          <a14:useLocalDpi xmlns:a14="http://schemas.microsoft.com/office/drawing/2010/main" val="0"/>
-                        </a:ext>
-                      </a:extLst>
-                    </a:blip>
-                    <a:stretch>
-                      <a:fillRect/>
-                    </a:stretch>
-                  </pic:blipFill>
-                  <pic:spPr>
-                    <a:xfrm>
-                      <a:off x="0" y="0"/>
-                      <a:ext cx="5756910" cy="3454400"/>
-                    </a:xfrm>
-                    <a:prstGeom prst="rect">
-                      <a:avLst/>
-                    </a:prstGeom>
-                  </pic:spPr>
-                </pic:pic>
-              </a:graphicData>
-            </a:graphic>
-          </wp:inline>
-        </w:drawing>
-      </w:r>
-    </w:p>
-    <w:p>
-      <w:pPr>
-        <w:pStyle w:val="Lgende"/>
-      </w:pPr>
-      <w:r>
-        <w:t xml:space="preserve">Figure </w:t>
-      </w:r>
-      <w:fldSimple w:instr=" SEQ Figure \* ARABIC ">
-        <w:r>
-          <w:rPr>
-            <w:noProof/>
-          </w:rPr>
-          <w:t>4</w:t>
-        </w:r>
-      </w:fldSimple>
-      <w:r>
-        <w:t xml:space="preserve"> : Flux de précipitations, transpiration, et recharge simulée après calibration des paramètres et niveaux piézométriques observés. </w:t>
-      </w:r>
-    </w:p>
-    <w:p>
-      <w:pPr>
-        <w:rPr>
-          <w:lang w:eastAsia="en-US"/>
-        </w:rPr>
-      </w:pPr>
-    </w:p>
-    <w:p>
-      <w:pPr>
-        <w:rPr>
-          <w:lang w:eastAsia="en-US"/>
-        </w:rPr>
-      </w:pPr>
-    </w:p>
-    <w:p>
-      <w:pPr>
-        <w:rPr>
-          <w:lang w:eastAsia="en-US"/>
-        </w:rPr>
-      </w:pPr>
-    </w:p>
-    <w:p>
-      <w:pPr>
-        <w:jc w:val="center"/>
-      </w:pPr>
-      <w:r>
-        <w:rPr>
-          <w:noProof/>
-          <w14:ligatures w14:val="standardContextual"/>
-        </w:rPr>
-        <w:drawing>
-          <wp:inline distT="0" distB="0" distL="0" distR="0" wp14:anchorId="258717AE" wp14:editId="03D2B9EA">
-            <wp:extent cx="3960056" cy="2970260"/>
-            <wp:effectExtent l="0" t="0" r="2540" b="1905"/>
-            <wp:docPr id="1138535501" name="Image 17"/>
-            <wp:cNvGraphicFramePr>
-              <a:graphicFrameLocks xmlns:a="http://schemas.openxmlformats.org/drawingml/2006/main" noChangeAspect="1"/>
-            </wp:cNvGraphicFramePr>
-            <a:graphic xmlns:a="http://schemas.openxmlformats.org/drawingml/2006/main">
-              <a:graphicData uri="http://schemas.openxmlformats.org/drawingml/2006/picture">
-                <pic:pic xmlns:pic="http://schemas.openxmlformats.org/drawingml/2006/picture">
-                  <pic:nvPicPr>
-                    <pic:cNvPr id="1138535501" name="Image 1138535501"/>
-                    <pic:cNvPicPr/>
-                  </pic:nvPicPr>
-                  <pic:blipFill>
-                    <a:blip r:embed="rId16">
-                      <a:extLst>
-                        <a:ext uri="{28A0092B-C50C-407E-A947-70E740481C1C}">
-                          <a14:useLocalDpi xmlns:a14="http://schemas.microsoft.com/office/drawing/2010/main" val="0"/>
-                        </a:ext>
-                      </a:extLst>
-                    </a:blip>
-                    <a:stretch>
-                      <a:fillRect/>
-                    </a:stretch>
-                  </pic:blipFill>
-                  <pic:spPr>
-                    <a:xfrm>
-                      <a:off x="0" y="0"/>
-                      <a:ext cx="3963371" cy="2972746"/>
-                    </a:xfrm>
-                    <a:prstGeom prst="rect">
-                      <a:avLst/>
-                    </a:prstGeom>
-                  </pic:spPr>
-                </pic:pic>
-              </a:graphicData>
-            </a:graphic>
-          </wp:inline>
-        </w:drawing>
-      </w:r>
-    </w:p>
-    <w:p>
-      <w:pPr>
-        <w:pStyle w:val="Lgende"/>
-      </w:pPr>
-      <w:r>
-        <w:t xml:space="preserve">Figure </w:t>
-      </w:r>
-      <w:r>
-        <w:fldChar w:fldCharType="begin"/>
-      </w:r>
-      <w:r>
-        <w:instrText xml:space="preserve"> SEQ Figure \* ARABIC </w:instrText>
-      </w:r>
-      <w:r>
-        <w:fldChar w:fldCharType="separate"/>
-      </w:r>
-      <w:r>
-        <w:rPr>
-          <w:noProof/>
-        </w:rPr>
-        <w:t>4</w:t>
-      </w:r>
-      <w:r>
-        <w:fldChar w:fldCharType="end"/>
-      </w:r>
-      <w:r>
-        <w:t xml:space="preserve"> : </w:t>
-      </w:r>
-      <w:r>
-        <w:t>Bilan hydrique de surface</w:t>
-      </w:r>
-      <w:r>
-        <w:t xml:space="preserve">  </w:t>
-      </w:r>
-      <w:r>
-        <w:t xml:space="preserve"> </w:t>
-      </w:r>
-    </w:p>
-    <w:p/>
-    <w:p>
-      <w:r>
-        <w:lastRenderedPageBreak/>
-        <w:t xml:space="preserve">  </w:t>
-      </w:r>
-      <w:r>
-        <w:rPr>
-          <w:noProof/>
-          <w14:ligatures w14:val="standardContextual"/>
-        </w:rPr>
-        <w:drawing>
-          <wp:inline distT="0" distB="0" distL="0" distR="0" wp14:anchorId="7DFF7D0C" wp14:editId="0A172048">
-            <wp:extent cx="5756910" cy="3454400"/>
-            <wp:effectExtent l="0" t="0" r="0" b="0"/>
-            <wp:docPr id="1821270877" name="Image 15"/>
-            <wp:cNvGraphicFramePr>
-              <a:graphicFrameLocks xmlns:a="http://schemas.openxmlformats.org/drawingml/2006/main" noChangeAspect="1"/>
-            </wp:cNvGraphicFramePr>
-            <a:graphic xmlns:a="http://schemas.openxmlformats.org/drawingml/2006/main">
-              <a:graphicData uri="http://schemas.openxmlformats.org/drawingml/2006/picture">
-                <pic:pic xmlns:pic="http://schemas.openxmlformats.org/drawingml/2006/picture">
-                  <pic:nvPicPr>
-                    <pic:cNvPr id="1821270877" name="Image 1821270877"/>
                     <pic:cNvPicPr/>
                   </pic:nvPicPr>
                   <pic:blipFill>
@@ -4374,7 +5727,6 @@
         </w:drawing>
       </w:r>
     </w:p>
-    <w:p/>
     <w:p>
       <w:pPr>
         <w:pStyle w:val="Lgende"/>
@@ -4382,42 +5734,54 @@
       <w:r>
         <w:t xml:space="preserve">Figure </w:t>
       </w:r>
-      <w:r>
-        <w:fldChar w:fldCharType="begin"/>
-      </w:r>
-      <w:r>
-        <w:instrText xml:space="preserve"> SEQ Figure \* ARABIC </w:instrText>
-      </w:r>
-      <w:r>
-        <w:fldChar w:fldCharType="separate"/>
-      </w:r>
+      <w:fldSimple w:instr=" SEQ Figure \* ARABIC ">
+        <w:r>
+          <w:rPr>
+            <w:noProof/>
+          </w:rPr>
+          <w:t>4</w:t>
+        </w:r>
+      </w:fldSimple>
+      <w:r>
+        <w:t xml:space="preserve"> : Flux de précipitations, transpiration, et recharge simulée après calibration des paramètres et niveaux piézométriques observés. </w:t>
+      </w:r>
+    </w:p>
+    <w:p>
+      <w:pPr>
+        <w:rPr>
+          <w:lang w:eastAsia="en-US"/>
+        </w:rPr>
+      </w:pPr>
+    </w:p>
+    <w:p>
+      <w:pPr>
+        <w:rPr>
+          <w:lang w:eastAsia="en-US"/>
+        </w:rPr>
+      </w:pPr>
+    </w:p>
+    <w:p>
+      <w:pPr>
+        <w:rPr>
+          <w:lang w:eastAsia="en-US"/>
+        </w:rPr>
+      </w:pPr>
+    </w:p>
+    <w:p>
+      <w:pPr>
+        <w:jc w:val="center"/>
+      </w:pPr>
       <w:r>
         <w:rPr>
           <w:noProof/>
-        </w:rPr>
-        <w:t>4</w:t>
-      </w:r>
-      <w:r>
-        <w:fldChar w:fldCharType="end"/>
-      </w:r>
-      <w:r>
-        <w:t xml:space="preserve"> : </w:t>
-      </w:r>
-      <w:r>
-        <w:t xml:space="preserve">Chroniques observées aux drains (FS1, FS2, FS3) et piézomètres (PS1,PS2,PS3). Les chroniques simulées en nappe ne peuvent pas être directement comparées aux chroniques dans les drains. Les piézomètres présentent probablement des défauts de nivellement, et c’est surtout les fluctuations que l’on cherche à reproduire.  </w:t>
-      </w:r>
-    </w:p>
-    <w:p/>
-    <w:p>
-      <w:r>
-        <w:rPr>
-          <w:noProof/>
-        </w:rPr>
+          <w14:ligatures w14:val="standardContextual"/>
+        </w:rPr>
+        <w:lastRenderedPageBreak/>
         <w:drawing>
-          <wp:inline distT="0" distB="0" distL="0" distR="0" wp14:anchorId="1C181630" wp14:editId="38720FE2">
-            <wp:extent cx="5756910" cy="3454400"/>
-            <wp:effectExtent l="0" t="0" r="0" b="0"/>
-            <wp:docPr id="977750099" name="Image 5"/>
+          <wp:inline distT="0" distB="0" distL="0" distR="0" wp14:anchorId="258717AE" wp14:editId="03D2B9EA">
+            <wp:extent cx="3960056" cy="2970260"/>
+            <wp:effectExtent l="0" t="0" r="2540" b="1905"/>
+            <wp:docPr id="1138535501" name="Image 17"/>
             <wp:cNvGraphicFramePr>
               <a:graphicFrameLocks xmlns:a="http://schemas.openxmlformats.org/drawingml/2006/main" noChangeAspect="1"/>
             </wp:cNvGraphicFramePr>
@@ -4425,11 +5789,89 @@
               <a:graphicData uri="http://schemas.openxmlformats.org/drawingml/2006/picture">
                 <pic:pic xmlns:pic="http://schemas.openxmlformats.org/drawingml/2006/picture">
                   <pic:nvPicPr>
-                    <pic:cNvPr id="977750099" name="Image 977750099"/>
+                    <pic:cNvPr id="1138535501" name="Image 1138535501"/>
                     <pic:cNvPicPr/>
                   </pic:nvPicPr>
                   <pic:blipFill>
                     <a:blip r:embed="rId18">
+                      <a:extLst>
+                        <a:ext uri="{28A0092B-C50C-407E-A947-70E740481C1C}">
+                          <a14:useLocalDpi xmlns:a14="http://schemas.microsoft.com/office/drawing/2010/main" val="0"/>
+                        </a:ext>
+                      </a:extLst>
+                    </a:blip>
+                    <a:stretch>
+                      <a:fillRect/>
+                    </a:stretch>
+                  </pic:blipFill>
+                  <pic:spPr>
+                    <a:xfrm>
+                      <a:off x="0" y="0"/>
+                      <a:ext cx="3963371" cy="2972746"/>
+                    </a:xfrm>
+                    <a:prstGeom prst="rect">
+                      <a:avLst/>
+                    </a:prstGeom>
+                  </pic:spPr>
+                </pic:pic>
+              </a:graphicData>
+            </a:graphic>
+          </wp:inline>
+        </w:drawing>
+      </w:r>
+    </w:p>
+    <w:p>
+      <w:pPr>
+        <w:pStyle w:val="Lgende"/>
+      </w:pPr>
+      <w:r>
+        <w:t xml:space="preserve">Figure </w:t>
+      </w:r>
+      <w:fldSimple w:instr=" SEQ Figure \* ARABIC ">
+        <w:r>
+          <w:rPr>
+            <w:noProof/>
+          </w:rPr>
+          <w:t>4</w:t>
+        </w:r>
+      </w:fldSimple>
+      <w:r>
+        <w:t xml:space="preserve"> : Bilan hydrique de surface</w:t>
+      </w:r>
+      <w:r>
+        <w:t xml:space="preserve">  </w:t>
+      </w:r>
+      <w:r>
+        <w:t xml:space="preserve"> </w:t>
+      </w:r>
+    </w:p>
+    <w:p/>
+    <w:p>
+      <w:r>
+        <w:t xml:space="preserve">  </w:t>
+      </w:r>
+      <w:r>
+        <w:rPr>
+          <w:noProof/>
+          <w14:ligatures w14:val="standardContextual"/>
+        </w:rPr>
+        <w:drawing>
+          <wp:inline distT="0" distB="0" distL="0" distR="0" wp14:anchorId="7DFF7D0C" wp14:editId="0A172048">
+            <wp:extent cx="5756910" cy="3454400"/>
+            <wp:effectExtent l="0" t="0" r="0" b="0"/>
+            <wp:docPr id="1821270877" name="Image 15"/>
+            <wp:cNvGraphicFramePr>
+              <a:graphicFrameLocks xmlns:a="http://schemas.openxmlformats.org/drawingml/2006/main" noChangeAspect="1"/>
+            </wp:cNvGraphicFramePr>
+            <a:graphic xmlns:a="http://schemas.openxmlformats.org/drawingml/2006/main">
+              <a:graphicData uri="http://schemas.openxmlformats.org/drawingml/2006/picture">
+                <pic:pic xmlns:pic="http://schemas.openxmlformats.org/drawingml/2006/picture">
+                  <pic:nvPicPr>
+                    <pic:cNvPr id="1821270877" name="Image 1821270877"/>
+                    <pic:cNvPicPr/>
+                  </pic:nvPicPr>
+                  <pic:blipFill>
+                    <a:blip r:embed="rId19">
                       <a:extLst>
                         <a:ext uri="{28A0092B-C50C-407E-A947-70E740481C1C}">
                           <a14:useLocalDpi xmlns:a14="http://schemas.microsoft.com/office/drawing/2010/main" val="0"/>
@@ -4456,6 +5898,7 @@
         </w:drawing>
       </w:r>
     </w:p>
+    <w:p/>
     <w:p>
       <w:pPr>
         <w:pStyle w:val="Lgende"/>
@@ -4463,32 +5906,101 @@
       <w:r>
         <w:t xml:space="preserve">Figure </w:t>
       </w:r>
-      <w:r>
-        <w:fldChar w:fldCharType="begin"/>
-      </w:r>
-      <w:r>
-        <w:instrText xml:space="preserve"> SEQ Figure \* ARABIC </w:instrText>
-      </w:r>
-      <w:r>
-        <w:fldChar w:fldCharType="separate"/>
-      </w:r>
+      <w:fldSimple w:instr=" SEQ Figure \* ARABIC ">
+        <w:r>
+          <w:rPr>
+            <w:noProof/>
+          </w:rPr>
+          <w:t>4</w:t>
+        </w:r>
+      </w:fldSimple>
+      <w:r>
+        <w:t xml:space="preserve"> : Chroniques observées aux drains (FS1, FS2, FS3) et piézomètres (PS</w:t>
+      </w:r>
+      <w:proofErr w:type="gramStart"/>
+      <w:r>
+        <w:t>1,PS</w:t>
+      </w:r>
+      <w:proofErr w:type="gramEnd"/>
+      <w:r>
+        <w:t xml:space="preserve">2,PS3). Les chroniques simulées en nappe ne peuvent pas être directement comparées aux chroniques dans les drains. Les piézomètres présentent probablement des défauts de nivellement, et </w:t>
+      </w:r>
+      <w:proofErr w:type="gramStart"/>
+      <w:r>
+        <w:t>c’est</w:t>
+      </w:r>
+      <w:proofErr w:type="gramEnd"/>
+      <w:r>
+        <w:t xml:space="preserve"> surtout les fluctuations que l’on cherche à reproduire.  </w:t>
+      </w:r>
+    </w:p>
+    <w:p/>
+    <w:p>
       <w:r>
         <w:rPr>
           <w:noProof/>
         </w:rPr>
-        <w:t>4</w:t>
-      </w:r>
-      <w:r>
-        <w:fldChar w:fldCharType="end"/>
-      </w:r>
-      <w:r>
-        <w:t xml:space="preserve"> : </w:t>
-      </w:r>
-      <w:r>
-        <w:t>Chronique de recharge, drainage par les drains (rivières non considérées) et chroniques piézométriques simulées</w:t>
-      </w:r>
-      <w:r>
-        <w:t xml:space="preserve">.  </w:t>
+        <w:lastRenderedPageBreak/>
+        <w:drawing>
+          <wp:inline distT="0" distB="0" distL="0" distR="0" wp14:anchorId="1C181630" wp14:editId="38720FE2">
+            <wp:extent cx="5756910" cy="3454400"/>
+            <wp:effectExtent l="0" t="0" r="0" b="0"/>
+            <wp:docPr id="977750099" name="Image 5"/>
+            <wp:cNvGraphicFramePr>
+              <a:graphicFrameLocks xmlns:a="http://schemas.openxmlformats.org/drawingml/2006/main" noChangeAspect="1"/>
+            </wp:cNvGraphicFramePr>
+            <a:graphic xmlns:a="http://schemas.openxmlformats.org/drawingml/2006/main">
+              <a:graphicData uri="http://schemas.openxmlformats.org/drawingml/2006/picture">
+                <pic:pic xmlns:pic="http://schemas.openxmlformats.org/drawingml/2006/picture">
+                  <pic:nvPicPr>
+                    <pic:cNvPr id="977750099" name="Image 977750099"/>
+                    <pic:cNvPicPr/>
+                  </pic:nvPicPr>
+                  <pic:blipFill>
+                    <a:blip r:embed="rId20">
+                      <a:extLst>
+                        <a:ext uri="{28A0092B-C50C-407E-A947-70E740481C1C}">
+                          <a14:useLocalDpi xmlns:a14="http://schemas.microsoft.com/office/drawing/2010/main" val="0"/>
+                        </a:ext>
+                      </a:extLst>
+                    </a:blip>
+                    <a:stretch>
+                      <a:fillRect/>
+                    </a:stretch>
+                  </pic:blipFill>
+                  <pic:spPr>
+                    <a:xfrm>
+                      <a:off x="0" y="0"/>
+                      <a:ext cx="5756910" cy="3454400"/>
+                    </a:xfrm>
+                    <a:prstGeom prst="rect">
+                      <a:avLst/>
+                    </a:prstGeom>
+                  </pic:spPr>
+                </pic:pic>
+              </a:graphicData>
+            </a:graphic>
+          </wp:inline>
+        </w:drawing>
+      </w:r>
+    </w:p>
+    <w:p>
+      <w:pPr>
+        <w:pStyle w:val="Lgende"/>
+      </w:pPr>
+      <w:r>
+        <w:t xml:space="preserve">Figure </w:t>
+      </w:r>
+      <w:fldSimple w:instr=" SEQ Figure \* ARABIC ">
+        <w:r>
+          <w:rPr>
+            <w:noProof/>
+          </w:rPr>
+          <w:t>4</w:t>
+        </w:r>
+      </w:fldSimple>
+      <w:r>
+        <w:t xml:space="preserve"> : Chronique de recharge, drainage par les drains (rivières non considérées) et chroniques piézométriques simulées.  </w:t>
       </w:r>
     </w:p>
     <w:p/>
@@ -4521,9 +6033,8 @@
               <w:rPr>
                 <w:noProof/>
               </w:rPr>
-              <w:lastRenderedPageBreak/>
               <w:drawing>
-                <wp:inline distT="0" distB="0" distL="0" distR="0" wp14:anchorId="142C97AD" wp14:editId="3FB890E4">
+                <wp:inline distT="0" distB="0" distL="0" distR="0" wp14:anchorId="142C97AD" wp14:editId="31FBCCFD">
                   <wp:extent cx="2623136" cy="1504054"/>
                   <wp:effectExtent l="0" t="0" r="0" b="0"/>
                   <wp:docPr id="1209667248" name="Image 10" descr="Une image contenant texte, capture d’écran, diagramme, ligne&#10;&#10;Description générée automatiquement"/>
@@ -4538,7 +6049,7 @@
                           <pic:cNvPicPr/>
                         </pic:nvPicPr>
                         <pic:blipFill rotWithShape="1">
-                          <a:blip r:embed="rId19" cstate="print">
+                          <a:blip r:embed="rId21" cstate="print">
                             <a:extLst>
                               <a:ext uri="{28A0092B-C50C-407E-A947-70E740481C1C}">
                                 <a14:useLocalDpi xmlns:a14="http://schemas.microsoft.com/office/drawing/2010/main" val="0"/>
@@ -4583,7 +6094,7 @@
                 <w:noProof/>
               </w:rPr>
               <w:drawing>
-                <wp:inline distT="0" distB="0" distL="0" distR="0" wp14:anchorId="523EBC8F" wp14:editId="16F3013F">
+                <wp:inline distT="0" distB="0" distL="0" distR="0" wp14:anchorId="523EBC8F" wp14:editId="4AEE45E2">
                   <wp:extent cx="2729132" cy="1441450"/>
                   <wp:effectExtent l="0" t="0" r="1905" b="0"/>
                   <wp:docPr id="424790457" name="Image 11" descr="Une image contenant texte, capture d’écran, Caractère coloré, diagramme&#10;&#10;Description générée automatiquement"/>
@@ -4598,7 +6109,7 @@
                           <pic:cNvPicPr/>
                         </pic:nvPicPr>
                         <pic:blipFill rotWithShape="1">
-                          <a:blip r:embed="rId20" cstate="print">
+                          <a:blip r:embed="rId22" cstate="print">
                             <a:extLst>
                               <a:ext uri="{28A0092B-C50C-407E-A947-70E740481C1C}">
                                 <a14:useLocalDpi xmlns:a14="http://schemas.microsoft.com/office/drawing/2010/main" val="0"/>
@@ -4642,35 +6153,16 @@
       <w:r>
         <w:t xml:space="preserve">Figure </w:t>
       </w:r>
-      <w:r>
-        <w:fldChar w:fldCharType="begin"/>
-      </w:r>
-      <w:r>
-        <w:instrText xml:space="preserve"> SEQ Figure \* ARABIC </w:instrText>
-      </w:r>
-      <w:r>
-        <w:fldChar w:fldCharType="separate"/>
-      </w:r>
-      <w:r>
-        <w:rPr>
-          <w:noProof/>
-        </w:rPr>
-        <w:t>4</w:t>
-      </w:r>
-      <w:r>
-        <w:fldChar w:fldCharType="end"/>
-      </w:r>
-      <w:r>
-        <w:t xml:space="preserve"> : </w:t>
-      </w:r>
-      <w:r>
-        <w:t xml:space="preserve">Piézométrie </w:t>
-      </w:r>
-      <w:r>
-        <w:t>simulées en basse eaux (à gauche) et hautes eaux (à droite)</w:t>
-      </w:r>
-      <w:r>
-        <w:t>. Le gradient hydraulique régional masque partiellement l’effet du drainage</w:t>
+      <w:fldSimple w:instr=" SEQ Figure \* ARABIC ">
+        <w:r>
+          <w:rPr>
+            <w:noProof/>
+          </w:rPr>
+          <w:t>4</w:t>
+        </w:r>
+      </w:fldSimple>
+      <w:r>
+        <w:t xml:space="preserve"> : Piézométrie simulées en basse eaux (à gauche) et hautes eaux (à droite). Le gradient hydraulique régional masque partiellement l’effet du drainage</w:t>
       </w:r>
     </w:p>
     <w:p/>
@@ -4718,7 +6210,7 @@
                           <pic:cNvPicPr/>
                         </pic:nvPicPr>
                         <pic:blipFill rotWithShape="1">
-                          <a:blip r:embed="rId21" cstate="print">
+                          <a:blip r:embed="rId23" cstate="print">
                             <a:extLst>
                               <a:ext uri="{28A0092B-C50C-407E-A947-70E740481C1C}">
                                 <a14:useLocalDpi xmlns:a14="http://schemas.microsoft.com/office/drawing/2010/main" val="0"/>
@@ -4778,7 +6270,7 @@
                           <pic:cNvPicPr/>
                         </pic:nvPicPr>
                         <pic:blipFill rotWithShape="1">
-                          <a:blip r:embed="rId22" cstate="print">
+                          <a:blip r:embed="rId24" cstate="print">
                             <a:extLst>
                               <a:ext uri="{28A0092B-C50C-407E-A947-70E740481C1C}">
                                 <a14:useLocalDpi xmlns:a14="http://schemas.microsoft.com/office/drawing/2010/main" val="0"/>
@@ -4822,24 +6314,14 @@
       <w:r>
         <w:t xml:space="preserve">Figure </w:t>
       </w:r>
-      <w:r>
-        <w:fldChar w:fldCharType="begin"/>
-      </w:r>
-      <w:r>
-        <w:instrText xml:space="preserve"> SEQ Figure \* ARABIC </w:instrText>
-      </w:r>
-      <w:r>
-        <w:fldChar w:fldCharType="separate"/>
-      </w:r>
-      <w:r>
-        <w:rPr>
-          <w:noProof/>
-        </w:rPr>
-        <w:t>4</w:t>
-      </w:r>
-      <w:r>
-        <w:fldChar w:fldCharType="end"/>
-      </w:r>
+      <w:fldSimple w:instr=" SEQ Figure \* ARABIC ">
+        <w:r>
+          <w:rPr>
+            <w:noProof/>
+          </w:rPr>
+          <w:t>4</w:t>
+        </w:r>
+      </w:fldSimple>
       <w:r>
         <w:t xml:space="preserve"> : </w:t>
       </w:r>
@@ -4876,8 +6358,9 @@
               <w:rPr>
                 <w:noProof/>
               </w:rPr>
+              <w:lastRenderedPageBreak/>
               <w:drawing>
-                <wp:inline distT="0" distB="0" distL="0" distR="0" wp14:anchorId="662668A1" wp14:editId="1F739593">
+                <wp:inline distT="0" distB="0" distL="0" distR="0" wp14:anchorId="662668A1" wp14:editId="57614DB0">
                   <wp:extent cx="3207434" cy="3207434"/>
                   <wp:effectExtent l="0" t="0" r="5715" b="5715"/>
                   <wp:docPr id="1802808576" name="Image 7"/>
@@ -4892,7 +6375,7 @@
                           <pic:cNvPicPr/>
                         </pic:nvPicPr>
                         <pic:blipFill>
-                          <a:blip r:embed="rId23" cstate="print">
+                          <a:blip r:embed="rId25" cstate="print">
                             <a:extLst>
                               <a:ext uri="{28A0092B-C50C-407E-A947-70E740481C1C}">
                                 <a14:useLocalDpi xmlns:a14="http://schemas.microsoft.com/office/drawing/2010/main" val="0"/>
@@ -4930,7 +6413,7 @@
                 <w:noProof/>
               </w:rPr>
               <w:drawing>
-                <wp:inline distT="0" distB="0" distL="0" distR="0" wp14:anchorId="229CC164" wp14:editId="64EFFF7A">
+                <wp:inline distT="0" distB="0" distL="0" distR="0" wp14:anchorId="229CC164" wp14:editId="5130C779">
                   <wp:extent cx="3207385" cy="3207385"/>
                   <wp:effectExtent l="0" t="0" r="5715" b="5715"/>
                   <wp:docPr id="2037107944" name="Image 8" descr="Une image contenant texte, capture d’écran&#10;&#10;Description générée automatiquement"/>
@@ -4945,7 +6428,7 @@
                           <pic:cNvPicPr/>
                         </pic:nvPicPr>
                         <pic:blipFill>
-                          <a:blip r:embed="rId24" cstate="print">
+                          <a:blip r:embed="rId26" cstate="print">
                             <a:extLst>
                               <a:ext uri="{28A0092B-C50C-407E-A947-70E740481C1C}">
                                 <a14:useLocalDpi xmlns:a14="http://schemas.microsoft.com/office/drawing/2010/main" val="0"/>
@@ -4982,29 +6465,16 @@
       <w:r>
         <w:t xml:space="preserve">Figure </w:t>
       </w:r>
-      <w:r>
-        <w:fldChar w:fldCharType="begin"/>
-      </w:r>
-      <w:r>
-        <w:instrText xml:space="preserve"> SEQ Figure \* ARABIC </w:instrText>
-      </w:r>
-      <w:r>
-        <w:fldChar w:fldCharType="separate"/>
-      </w:r>
-      <w:r>
-        <w:rPr>
-          <w:noProof/>
-        </w:rPr>
-        <w:t>4</w:t>
-      </w:r>
-      <w:r>
-        <w:fldChar w:fldCharType="end"/>
-      </w:r>
-      <w:r>
-        <w:t xml:space="preserve"> : </w:t>
-      </w:r>
-      <w:r>
-        <w:t>Profondeur de nappe simulées en basse eaux (à gauche) et hautes eaux (à droite)</w:t>
+      <w:fldSimple w:instr=" SEQ Figure \* ARABIC ">
+        <w:r>
+          <w:rPr>
+            <w:noProof/>
+          </w:rPr>
+          <w:t>4</w:t>
+        </w:r>
+      </w:fldSimple>
+      <w:r>
+        <w:t xml:space="preserve"> : Profondeur de nappe simulées en basse eaux (à gauche) et hautes eaux (à droite)</w:t>
       </w:r>
     </w:p>
     <w:p/>
@@ -5016,7 +6486,6 @@
         <w:pStyle w:val="Titre1"/>
       </w:pPr>
       <w:r>
-        <w:lastRenderedPageBreak/>
         <w:t xml:space="preserve">A faire </w:t>
       </w:r>
     </w:p>
@@ -5143,7 +6612,7 @@
         </w:rPr>
         <w:t xml:space="preserve">. FAO Irrigation and Drainage Paper (No. 56). </w:t>
       </w:r>
-      <w:hyperlink r:id="rId25" w:tooltip="http://www.climasouth.eu/sites/default/files/FAO%2056.pdf" w:history="1">
+      <w:hyperlink r:id="rId27" w:tooltip="http://www.climasouth.eu/sites/default/files/FAO%2056.pdf" w:history="1">
         <w:r>
           <w:rPr>
             <w:rStyle w:val="Lienhypertexte"/>
@@ -5178,7 +6647,21 @@
         <w:rPr>
           <w:rFonts w:asciiTheme="minorHAnsi" w:hAnsiTheme="minorHAnsi" w:cstheme="minorHAnsi"/>
         </w:rPr>
-        <w:t>-Quaternaire du Bassin Aquitain en 1985</w:t>
+        <w:t xml:space="preserve">-Quaternaire du Bassin </w:t>
+      </w:r>
+      <w:proofErr w:type="gramStart"/>
+      <w:r>
+        <w:rPr>
+          <w:rFonts w:asciiTheme="minorHAnsi" w:hAnsiTheme="minorHAnsi" w:cstheme="minorHAnsi"/>
+        </w:rPr>
+        <w:t>Aquitain</w:t>
+      </w:r>
+      <w:proofErr w:type="gramEnd"/>
+      <w:r>
+        <w:rPr>
+          <w:rFonts w:asciiTheme="minorHAnsi" w:hAnsiTheme="minorHAnsi" w:cstheme="minorHAnsi"/>
+        </w:rPr>
+        <w:t xml:space="preserve"> en 1985</w:t>
       </w:r>
       <w:r>
         <w:rPr>
@@ -5186,7 +6669,7 @@
         </w:rPr>
         <w:br/>
       </w:r>
-      <w:hyperlink r:id="rId26" w:anchor="/metadata/194e8072-f481-4960-8945-bbe0cd0377ab" w:tooltip="https://www.mongeosource.fr/geosource/1044/fre/catalog.search#/metadata/194e8072-f481-4960-8945-bbe0cd0377ab" w:history="1">
+      <w:hyperlink r:id="rId28" w:anchor="/metadata/194e8072-f481-4960-8945-bbe0cd0377ab" w:tooltip="https://www.mongeosource.fr/geosource/1044/fre/catalog.search#/metadata/194e8072-f481-4960-8945-bbe0cd0377ab" w:history="1">
         <w:r>
           <w:rPr>
             <w:rStyle w:val="Lienhypertexte"/>
@@ -5251,7 +6734,7 @@
           <w:rFonts w:asciiTheme="minorHAnsi" w:hAnsiTheme="minorHAnsi" w:cstheme="minorHAnsi"/>
         </w:rPr>
       </w:pPr>
-      <w:hyperlink r:id="rId27" w:anchor="/metadata/953ca727-0279-4521-8513-25a70fbd66f3" w:tooltip="https://www.mongeosource.fr/geosource/1044/fre/catalog.search#/metadata/953ca727-0279-4521-8513-25a70fbd66f3" w:history="1">
+      <w:hyperlink r:id="rId29" w:anchor="/metadata/953ca727-0279-4521-8513-25a70fbd66f3" w:tooltip="https://www.mongeosource.fr/geosource/1044/fre/catalog.search#/metadata/953ca727-0279-4521-8513-25a70fbd66f3" w:history="1">
         <w:r>
           <w:rPr>
             <w:rStyle w:val="Lienhypertexte"/>
@@ -5466,6 +6949,119 @@
     </w:lvl>
   </w:abstractNum>
   <w:abstractNum w:abstractNumId="1" w15:restartNumberingAfterBreak="0">
+    <w:nsid w:val="07125F08"/>
+    <w:multiLevelType w:val="hybridMultilevel"/>
+    <w:tmpl w:val="13F04E54"/>
+    <w:lvl w:ilvl="0" w:tplc="040C0001">
+      <w:start w:val="1"/>
+      <w:numFmt w:val="bullet"/>
+      <w:lvlText w:val=""/>
+      <w:lvlJc w:val="left"/>
+      <w:pPr>
+        <w:ind w:left="720" w:hanging="360"/>
+      </w:pPr>
+      <w:rPr>
+        <w:rFonts w:ascii="Symbol" w:hAnsi="Symbol" w:hint="default"/>
+      </w:rPr>
+    </w:lvl>
+    <w:lvl w:ilvl="1" w:tplc="040C0003" w:tentative="1">
+      <w:start w:val="1"/>
+      <w:numFmt w:val="bullet"/>
+      <w:lvlText w:val="o"/>
+      <w:lvlJc w:val="left"/>
+      <w:pPr>
+        <w:ind w:left="1440" w:hanging="360"/>
+      </w:pPr>
+      <w:rPr>
+        <w:rFonts w:ascii="Courier New" w:hAnsi="Courier New" w:cs="Courier New" w:hint="default"/>
+      </w:rPr>
+    </w:lvl>
+    <w:lvl w:ilvl="2" w:tplc="040C0005" w:tentative="1">
+      <w:start w:val="1"/>
+      <w:numFmt w:val="bullet"/>
+      <w:lvlText w:val=""/>
+      <w:lvlJc w:val="left"/>
+      <w:pPr>
+        <w:ind w:left="2160" w:hanging="360"/>
+      </w:pPr>
+      <w:rPr>
+        <w:rFonts w:ascii="Wingdings" w:hAnsi="Wingdings" w:hint="default"/>
+      </w:rPr>
+    </w:lvl>
+    <w:lvl w:ilvl="3" w:tplc="040C0001" w:tentative="1">
+      <w:start w:val="1"/>
+      <w:numFmt w:val="bullet"/>
+      <w:lvlText w:val=""/>
+      <w:lvlJc w:val="left"/>
+      <w:pPr>
+        <w:ind w:left="2880" w:hanging="360"/>
+      </w:pPr>
+      <w:rPr>
+        <w:rFonts w:ascii="Symbol" w:hAnsi="Symbol" w:hint="default"/>
+      </w:rPr>
+    </w:lvl>
+    <w:lvl w:ilvl="4" w:tplc="040C0003" w:tentative="1">
+      <w:start w:val="1"/>
+      <w:numFmt w:val="bullet"/>
+      <w:lvlText w:val="o"/>
+      <w:lvlJc w:val="left"/>
+      <w:pPr>
+        <w:ind w:left="3600" w:hanging="360"/>
+      </w:pPr>
+      <w:rPr>
+        <w:rFonts w:ascii="Courier New" w:hAnsi="Courier New" w:cs="Courier New" w:hint="default"/>
+      </w:rPr>
+    </w:lvl>
+    <w:lvl w:ilvl="5" w:tplc="040C0005" w:tentative="1">
+      <w:start w:val="1"/>
+      <w:numFmt w:val="bullet"/>
+      <w:lvlText w:val=""/>
+      <w:lvlJc w:val="left"/>
+      <w:pPr>
+        <w:ind w:left="4320" w:hanging="360"/>
+      </w:pPr>
+      <w:rPr>
+        <w:rFonts w:ascii="Wingdings" w:hAnsi="Wingdings" w:hint="default"/>
+      </w:rPr>
+    </w:lvl>
+    <w:lvl w:ilvl="6" w:tplc="040C0001" w:tentative="1">
+      <w:start w:val="1"/>
+      <w:numFmt w:val="bullet"/>
+      <w:lvlText w:val=""/>
+      <w:lvlJc w:val="left"/>
+      <w:pPr>
+        <w:ind w:left="5040" w:hanging="360"/>
+      </w:pPr>
+      <w:rPr>
+        <w:rFonts w:ascii="Symbol" w:hAnsi="Symbol" w:hint="default"/>
+      </w:rPr>
+    </w:lvl>
+    <w:lvl w:ilvl="7" w:tplc="040C0003" w:tentative="1">
+      <w:start w:val="1"/>
+      <w:numFmt w:val="bullet"/>
+      <w:lvlText w:val="o"/>
+      <w:lvlJc w:val="left"/>
+      <w:pPr>
+        <w:ind w:left="5760" w:hanging="360"/>
+      </w:pPr>
+      <w:rPr>
+        <w:rFonts w:ascii="Courier New" w:hAnsi="Courier New" w:cs="Courier New" w:hint="default"/>
+      </w:rPr>
+    </w:lvl>
+    <w:lvl w:ilvl="8" w:tplc="040C0005" w:tentative="1">
+      <w:start w:val="1"/>
+      <w:numFmt w:val="bullet"/>
+      <w:lvlText w:val=""/>
+      <w:lvlJc w:val="left"/>
+      <w:pPr>
+        <w:ind w:left="6480" w:hanging="360"/>
+      </w:pPr>
+      <w:rPr>
+        <w:rFonts w:ascii="Wingdings" w:hAnsi="Wingdings" w:hint="default"/>
+      </w:rPr>
+    </w:lvl>
+  </w:abstractNum>
+  <w:abstractNum w:abstractNumId="2" w15:restartNumberingAfterBreak="0">
     <w:nsid w:val="18F07304"/>
     <w:multiLevelType w:val="hybridMultilevel"/>
     <w:tmpl w:val="4E6CD6AA"/>
@@ -5578,7 +7174,7 @@
       </w:rPr>
     </w:lvl>
   </w:abstractNum>
-  <w:abstractNum w:abstractNumId="2" w15:restartNumberingAfterBreak="0">
+  <w:abstractNum w:abstractNumId="3" w15:restartNumberingAfterBreak="0">
     <w:nsid w:val="19BE5226"/>
     <w:multiLevelType w:val="multilevel"/>
     <w:tmpl w:val="9FA63628"/>
@@ -5666,7 +7262,7 @@
       </w:pPr>
     </w:lvl>
   </w:abstractNum>
-  <w:abstractNum w:abstractNumId="3" w15:restartNumberingAfterBreak="0">
+  <w:abstractNum w:abstractNumId="4" w15:restartNumberingAfterBreak="0">
     <w:nsid w:val="25C35191"/>
     <w:multiLevelType w:val="multilevel"/>
     <w:tmpl w:val="C2CE0980"/>
@@ -5761,7 +7357,7 @@
       </w:pPr>
     </w:lvl>
   </w:abstractNum>
-  <w:abstractNum w:abstractNumId="4" w15:restartNumberingAfterBreak="0">
+  <w:abstractNum w:abstractNumId="5" w15:restartNumberingAfterBreak="0">
     <w:nsid w:val="26862F01"/>
     <w:multiLevelType w:val="multilevel"/>
     <w:tmpl w:val="FAE0EAF6"/>
@@ -5874,7 +7470,7 @@
       </w:rPr>
     </w:lvl>
   </w:abstractNum>
-  <w:abstractNum w:abstractNumId="5" w15:restartNumberingAfterBreak="0">
+  <w:abstractNum w:abstractNumId="6" w15:restartNumberingAfterBreak="0">
     <w:nsid w:val="30CA7AA0"/>
     <w:multiLevelType w:val="multilevel"/>
     <w:tmpl w:val="3E42C60C"/>
@@ -5987,7 +7583,7 @@
       </w:rPr>
     </w:lvl>
   </w:abstractNum>
-  <w:abstractNum w:abstractNumId="6" w15:restartNumberingAfterBreak="0">
+  <w:abstractNum w:abstractNumId="7" w15:restartNumberingAfterBreak="0">
     <w:nsid w:val="31A242F9"/>
     <w:multiLevelType w:val="multilevel"/>
     <w:tmpl w:val="02363DFA"/>
@@ -6109,7 +7705,7 @@
       </w:rPr>
     </w:lvl>
   </w:abstractNum>
-  <w:abstractNum w:abstractNumId="7" w15:restartNumberingAfterBreak="0">
+  <w:abstractNum w:abstractNumId="8" w15:restartNumberingAfterBreak="0">
     <w:nsid w:val="456B580D"/>
     <w:multiLevelType w:val="multilevel"/>
     <w:tmpl w:val="4C8C11FC"/>
@@ -6231,7 +7827,7 @@
       </w:rPr>
     </w:lvl>
   </w:abstractNum>
-  <w:abstractNum w:abstractNumId="8" w15:restartNumberingAfterBreak="0">
+  <w:abstractNum w:abstractNumId="9" w15:restartNumberingAfterBreak="0">
     <w:nsid w:val="7CFB011D"/>
     <w:multiLevelType w:val="multilevel"/>
     <w:tmpl w:val="A580C8FA"/>
@@ -6345,31 +7941,34 @@
     </w:lvl>
   </w:abstractNum>
   <w:num w:numId="1" w16cid:durableId="1913737530">
-    <w:abstractNumId w:val="5"/>
+    <w:abstractNumId w:val="6"/>
   </w:num>
   <w:num w:numId="2" w16cid:durableId="2090303368">
     <w:abstractNumId w:val="0"/>
   </w:num>
   <w:num w:numId="3" w16cid:durableId="4476092">
+    <w:abstractNumId w:val="5"/>
+  </w:num>
+  <w:num w:numId="4" w16cid:durableId="1636259346">
+    <w:abstractNumId w:val="8"/>
+  </w:num>
+  <w:num w:numId="5" w16cid:durableId="1495534050">
+    <w:abstractNumId w:val="7"/>
+  </w:num>
+  <w:num w:numId="6" w16cid:durableId="1047677784">
+    <w:abstractNumId w:val="9"/>
+  </w:num>
+  <w:num w:numId="7" w16cid:durableId="1816529692">
+    <w:abstractNumId w:val="3"/>
+  </w:num>
+  <w:num w:numId="8" w16cid:durableId="1516385330">
+    <w:abstractNumId w:val="2"/>
+  </w:num>
+  <w:num w:numId="9" w16cid:durableId="2058316163">
     <w:abstractNumId w:val="4"/>
   </w:num>
-  <w:num w:numId="4" w16cid:durableId="1636259346">
-    <w:abstractNumId w:val="7"/>
-  </w:num>
-  <w:num w:numId="5" w16cid:durableId="1495534050">
-    <w:abstractNumId w:val="6"/>
-  </w:num>
-  <w:num w:numId="6" w16cid:durableId="1047677784">
-    <w:abstractNumId w:val="8"/>
-  </w:num>
-  <w:num w:numId="7" w16cid:durableId="1816529692">
-    <w:abstractNumId w:val="2"/>
-  </w:num>
-  <w:num w:numId="8" w16cid:durableId="1516385330">
+  <w:num w:numId="10" w16cid:durableId="1658848185">
     <w:abstractNumId w:val="1"/>
-  </w:num>
-  <w:num w:numId="9" w16cid:durableId="2058316163">
-    <w:abstractNumId w:val="3"/>
   </w:num>
 </w:numbering>
 </file>
@@ -18426,6 +20025,18 @@
       <w:lang w:val="en-US"/>
     </w:rPr>
   </w:style>
+  <w:style w:type="character" w:styleId="Lienhypertextesuivivisit">
+    <w:name w:val="FollowedHyperlink"/>
+    <w:basedOn w:val="Policepardfaut"/>
+    <w:uiPriority w:val="99"/>
+    <w:semiHidden/>
+    <w:unhideWhenUsed/>
+    <w:rsid w:val="00693DBF"/>
+    <w:rPr>
+      <w:color w:val="954F72" w:themeColor="followedHyperlink"/>
+      <w:u w:val="single"/>
+    </w:rPr>
+  </w:style>
 </w:styles>
 </file>
 

</xml_diff>

<commit_message>
new idomain, forecasts, ready for Regularized-GLM and IES
</commit_message>
<xml_diff>
--- a/notes.docx
+++ b/notes.docx
@@ -94,7 +94,7 @@
           <w:color w:val="0563C1" w:themeColor="hyperlink"/>
         </w:rPr>
         <w:drawing>
-          <wp:inline distT="0" distB="0" distL="0" distR="0" wp14:anchorId="6EA41EA2" wp14:editId="23F3D03E">
+          <wp:inline distT="0" distB="0" distL="0" distR="0" wp14:anchorId="6EA41EA2" wp14:editId="12A1CABB">
             <wp:extent cx="5756910" cy="3760470"/>
             <wp:effectExtent l="0" t="0" r="0" b="0"/>
             <wp:docPr id="999954575" name="Image 1"/>
@@ -155,14 +155,27 @@
       <w:r>
         <w:t xml:space="preserve">Figure </w:t>
       </w:r>
-      <w:fldSimple w:instr=" SEQ Figure \* ARABIC ">
-        <w:r>
-          <w:rPr>
-            <w:noProof/>
-          </w:rPr>
-          <w:t>1</w:t>
-        </w:r>
-      </w:fldSimple>
+      <w:r>
+        <w:fldChar w:fldCharType="begin"/>
+      </w:r>
+      <w:r>
+        <w:instrText xml:space="preserve"> SEQ Figure \* ARABIC </w:instrText>
+      </w:r>
+      <w:r>
+        <w:fldChar w:fldCharType="separate"/>
+      </w:r>
+      <w:r>
+        <w:rPr>
+          <w:noProof/>
+        </w:rPr>
+        <w:t>1</w:t>
+      </w:r>
+      <w:r>
+        <w:rPr>
+          <w:noProof/>
+        </w:rPr>
+        <w:fldChar w:fldCharType="end"/>
+      </w:r>
       <w:r>
         <w:t xml:space="preserve">: </w:t>
       </w:r>
@@ -516,13 +529,6 @@
     </w:p>
     <w:p>
       <w:pPr>
-        <w:rPr>
-          <w:rFonts w:asciiTheme="minorHAnsi" w:hAnsiTheme="minorHAnsi" w:cstheme="minorHAnsi"/>
-        </w:rPr>
-      </w:pPr>
-    </w:p>
-    <w:p>
-      <w:pPr>
         <w:pStyle w:val="Titre1"/>
       </w:pPr>
       <w:r>
@@ -790,14 +796,27 @@
       <w:r>
         <w:t xml:space="preserve">Figure </w:t>
       </w:r>
-      <w:fldSimple w:instr=" SEQ Figure \* ARABIC ">
-        <w:r>
-          <w:rPr>
-            <w:noProof/>
-          </w:rPr>
-          <w:t>2</w:t>
-        </w:r>
-      </w:fldSimple>
+      <w:r>
+        <w:fldChar w:fldCharType="begin"/>
+      </w:r>
+      <w:r>
+        <w:instrText xml:space="preserve"> SEQ Figure \* ARABIC </w:instrText>
+      </w:r>
+      <w:r>
+        <w:fldChar w:fldCharType="separate"/>
+      </w:r>
+      <w:r>
+        <w:rPr>
+          <w:noProof/>
+        </w:rPr>
+        <w:t>2</w:t>
+      </w:r>
+      <w:r>
+        <w:rPr>
+          <w:noProof/>
+        </w:rPr>
+        <w:fldChar w:fldCharType="end"/>
+      </w:r>
       <w:r>
         <w:t xml:space="preserve">: </w:t>
       </w:r>
@@ -1230,19 +1249,233 @@
     </w:p>
     <w:p>
       <w:pPr>
-        <w:pStyle w:val="Titre2"/>
-      </w:pPr>
-      <w:r>
-        <w:t xml:space="preserve">Données </w:t>
+        <w:rPr>
+          <w:rFonts w:asciiTheme="minorHAnsi" w:hAnsiTheme="minorHAnsi" w:cstheme="minorHAnsi"/>
+        </w:rPr>
+      </w:pPr>
+    </w:p>
+    <w:p>
+      <w:pPr>
+        <w:rPr>
+          <w:rFonts w:asciiTheme="minorHAnsi" w:hAnsiTheme="minorHAnsi" w:cstheme="minorHAnsi"/>
+        </w:rPr>
+      </w:pPr>
+      <w:r>
+        <w:rPr>
+          <w:rFonts w:asciiTheme="minorHAnsi" w:hAnsiTheme="minorHAnsi" w:cstheme="minorHAnsi"/>
+        </w:rPr>
+        <w:t xml:space="preserve">Nouvelle version du </w:t>
       </w:r>
       <w:proofErr w:type="spellStart"/>
       <w:r>
-        <w:t>hydro-météorologiques</w:t>
+        <w:rPr>
+          <w:rFonts w:asciiTheme="minorHAnsi" w:hAnsiTheme="minorHAnsi" w:cstheme="minorHAnsi"/>
+        </w:rPr>
+        <w:t>idomain</w:t>
+      </w:r>
+      <w:proofErr w:type="spellEnd"/>
+      <w:r>
+        <w:rPr>
+          <w:rFonts w:asciiTheme="minorHAnsi" w:hAnsiTheme="minorHAnsi" w:cstheme="minorHAnsi"/>
+        </w:rPr>
+        <w:t xml:space="preserve"> avec 3 niveaux : </w:t>
+      </w:r>
+    </w:p>
+    <w:p>
+      <w:pPr>
+        <w:rPr>
+          <w:rFonts w:asciiTheme="minorHAnsi" w:hAnsiTheme="minorHAnsi" w:cstheme="minorHAnsi"/>
+        </w:rPr>
+      </w:pPr>
+    </w:p>
+    <w:p>
+      <w:pPr>
+        <w:pStyle w:val="Paragraphedeliste"/>
+        <w:numPr>
+          <w:ilvl w:val="0"/>
+          <w:numId w:val="11"/>
+        </w:numPr>
+        <w:rPr>
+          <w:rFonts w:asciiTheme="minorHAnsi" w:hAnsiTheme="minorHAnsi" w:cstheme="minorHAnsi"/>
+        </w:rPr>
+      </w:pPr>
+      <w:r>
+        <w:rPr>
+          <w:rFonts w:asciiTheme="minorHAnsi" w:hAnsiTheme="minorHAnsi" w:cstheme="minorHAnsi"/>
+        </w:rPr>
+        <w:t xml:space="preserve">J’ai dessiné à la main le polygone des parcelles au sein du réseau de drains -&gt; </w:t>
+      </w:r>
+      <w:proofErr w:type="spellStart"/>
+      <w:r>
+        <w:rPr>
+          <w:rFonts w:asciiTheme="minorHAnsi" w:hAnsiTheme="minorHAnsi" w:cstheme="minorHAnsi"/>
+        </w:rPr>
+        <w:t>pines.shp</w:t>
       </w:r>
       <w:proofErr w:type="spellEnd"/>
     </w:p>
     <w:p>
       <w:pPr>
+        <w:pStyle w:val="Paragraphedeliste"/>
+        <w:numPr>
+          <w:ilvl w:val="0"/>
+          <w:numId w:val="11"/>
+        </w:numPr>
+        <w:rPr>
+          <w:rFonts w:asciiTheme="minorHAnsi" w:hAnsiTheme="minorHAnsi" w:cstheme="minorHAnsi"/>
+        </w:rPr>
+      </w:pPr>
+      <w:r>
+        <w:rPr>
+          <w:rFonts w:asciiTheme="minorHAnsi" w:hAnsiTheme="minorHAnsi" w:cstheme="minorHAnsi"/>
+        </w:rPr>
+        <w:t xml:space="preserve">Vectorisation de </w:t>
+      </w:r>
+      <w:proofErr w:type="spellStart"/>
+      <w:r>
+        <w:rPr>
+          <w:rFonts w:asciiTheme="minorHAnsi" w:hAnsiTheme="minorHAnsi" w:cstheme="minorHAnsi"/>
+        </w:rPr>
+        <w:t>idomain.tif</w:t>
+      </w:r>
+      <w:proofErr w:type="spellEnd"/>
+      <w:r>
+        <w:rPr>
+          <w:rFonts w:asciiTheme="minorHAnsi" w:hAnsiTheme="minorHAnsi" w:cstheme="minorHAnsi"/>
+        </w:rPr>
+        <w:t xml:space="preserve"> (outil SAGA </w:t>
+      </w:r>
+      <w:proofErr w:type="spellStart"/>
+      <w:r>
+        <w:rPr>
+          <w:rFonts w:asciiTheme="minorHAnsi" w:hAnsiTheme="minorHAnsi" w:cstheme="minorHAnsi"/>
+        </w:rPr>
+        <w:t>next</w:t>
+      </w:r>
+      <w:proofErr w:type="spellEnd"/>
+      <w:r>
+        <w:rPr>
+          <w:rFonts w:asciiTheme="minorHAnsi" w:hAnsiTheme="minorHAnsi" w:cstheme="minorHAnsi"/>
+        </w:rPr>
+        <w:t xml:space="preserve"> </w:t>
+      </w:r>
+      <w:proofErr w:type="spellStart"/>
+      <w:r>
+        <w:rPr>
+          <w:rFonts w:asciiTheme="minorHAnsi" w:hAnsiTheme="minorHAnsi" w:cstheme="minorHAnsi"/>
+        </w:rPr>
+        <w:t>gen</w:t>
+      </w:r>
+      <w:proofErr w:type="spellEnd"/>
+      <w:r>
+        <w:rPr>
+          <w:rFonts w:asciiTheme="minorHAnsi" w:hAnsiTheme="minorHAnsi" w:cstheme="minorHAnsi"/>
+        </w:rPr>
+        <w:t xml:space="preserve">) -&gt; </w:t>
+      </w:r>
+      <w:proofErr w:type="spellStart"/>
+      <w:r>
+        <w:rPr>
+          <w:rFonts w:asciiTheme="minorHAnsi" w:hAnsiTheme="minorHAnsi" w:cstheme="minorHAnsi"/>
+        </w:rPr>
+        <w:t>idomain.shp</w:t>
+      </w:r>
+      <w:proofErr w:type="spellEnd"/>
+    </w:p>
+    <w:p>
+      <w:pPr>
+        <w:pStyle w:val="Paragraphedeliste"/>
+        <w:numPr>
+          <w:ilvl w:val="0"/>
+          <w:numId w:val="11"/>
+        </w:numPr>
+        <w:rPr>
+          <w:rFonts w:asciiTheme="minorHAnsi" w:hAnsiTheme="minorHAnsi" w:cstheme="minorHAnsi"/>
+        </w:rPr>
+      </w:pPr>
+      <w:r>
+        <w:rPr>
+          <w:rFonts w:asciiTheme="minorHAnsi" w:hAnsiTheme="minorHAnsi" w:cstheme="minorHAnsi"/>
+        </w:rPr>
+        <w:t xml:space="preserve">Dans le menu Vecteurs sélectionner Union : union du polygone </w:t>
+      </w:r>
+      <w:proofErr w:type="spellStart"/>
+      <w:r>
+        <w:rPr>
+          <w:rFonts w:asciiTheme="minorHAnsi" w:hAnsiTheme="minorHAnsi" w:cstheme="minorHAnsi"/>
+        </w:rPr>
+        <w:t>pines.shp</w:t>
+      </w:r>
+      <w:proofErr w:type="spellEnd"/>
+      <w:r>
+        <w:rPr>
+          <w:rFonts w:asciiTheme="minorHAnsi" w:hAnsiTheme="minorHAnsi" w:cstheme="minorHAnsi"/>
+        </w:rPr>
+        <w:t xml:space="preserve"> et </w:t>
+      </w:r>
+      <w:proofErr w:type="spellStart"/>
+      <w:r>
+        <w:rPr>
+          <w:rFonts w:asciiTheme="minorHAnsi" w:hAnsiTheme="minorHAnsi" w:cstheme="minorHAnsi"/>
+        </w:rPr>
+        <w:t>idomain.shp</w:t>
+      </w:r>
+      <w:proofErr w:type="spellEnd"/>
+    </w:p>
+    <w:p>
+      <w:pPr>
+        <w:pStyle w:val="Paragraphedeliste"/>
+        <w:numPr>
+          <w:ilvl w:val="0"/>
+          <w:numId w:val="11"/>
+        </w:numPr>
+        <w:rPr>
+          <w:rFonts w:asciiTheme="minorHAnsi" w:hAnsiTheme="minorHAnsi" w:cstheme="minorHAnsi"/>
+        </w:rPr>
+      </w:pPr>
+      <w:r>
+        <w:rPr>
+          <w:rFonts w:asciiTheme="minorHAnsi" w:hAnsiTheme="minorHAnsi" w:cstheme="minorHAnsi"/>
+        </w:rPr>
+        <w:t>Edition des valeurs attribués aux parcelles de pins directement dans la table attributaire (valeurs = 3)</w:t>
+      </w:r>
+    </w:p>
+    <w:p>
+      <w:pPr>
+        <w:pStyle w:val="Paragraphedeliste"/>
+        <w:numPr>
+          <w:ilvl w:val="0"/>
+          <w:numId w:val="11"/>
+        </w:numPr>
+        <w:rPr>
+          <w:rFonts w:asciiTheme="minorHAnsi" w:hAnsiTheme="minorHAnsi" w:cstheme="minorHAnsi"/>
+        </w:rPr>
+      </w:pPr>
+      <w:r>
+        <w:rPr>
+          <w:rFonts w:asciiTheme="minorHAnsi" w:hAnsiTheme="minorHAnsi" w:cstheme="minorHAnsi"/>
+        </w:rPr>
+        <w:lastRenderedPageBreak/>
+        <w:t>Rastérisation du tout (outil SAGA)</w:t>
+      </w:r>
+    </w:p>
+    <w:p>
+      <w:pPr>
+        <w:rPr>
+          <w:rFonts w:asciiTheme="minorHAnsi" w:hAnsiTheme="minorHAnsi" w:cstheme="minorHAnsi"/>
+        </w:rPr>
+      </w:pPr>
+    </w:p>
+    <w:p>
+      <w:pPr>
+        <w:pStyle w:val="Titre2"/>
+      </w:pPr>
+      <w:r>
+        <w:t>Données hydrométéorologiques</w:t>
+      </w:r>
+    </w:p>
+    <w:p>
+      <w:pPr>
         <w:rPr>
           <w:lang w:eastAsia="en-US"/>
         </w:rPr>
@@ -1260,7 +1493,6 @@
           <w:lang w:eastAsia="en-US"/>
           <w14:ligatures w14:val="standardContextual"/>
         </w:rPr>
-        <w:lastRenderedPageBreak/>
         <w:drawing>
           <wp:inline distT="0" distB="0" distL="0" distR="0" wp14:anchorId="71EC5D9B" wp14:editId="3E0F664F">
             <wp:extent cx="5756910" cy="3454400"/>
@@ -1311,6 +1543,7 @@
         <w:pStyle w:val="Titre1"/>
       </w:pPr>
       <w:r>
+        <w:lastRenderedPageBreak/>
         <w:t xml:space="preserve">Développement du modèle </w:t>
       </w:r>
       <w:r>
@@ -1383,14 +1616,27 @@
       <w:r>
         <w:t xml:space="preserve">Figure </w:t>
       </w:r>
-      <w:fldSimple w:instr=" SEQ Figure \* ARABIC ">
-        <w:r>
-          <w:rPr>
-            <w:noProof/>
-          </w:rPr>
-          <w:t>3</w:t>
-        </w:r>
-      </w:fldSimple>
+      <w:r>
+        <w:fldChar w:fldCharType="begin"/>
+      </w:r>
+      <w:r>
+        <w:instrText xml:space="preserve"> SEQ Figure \* ARABIC </w:instrText>
+      </w:r>
+      <w:r>
+        <w:fldChar w:fldCharType="separate"/>
+      </w:r>
+      <w:r>
+        <w:rPr>
+          <w:noProof/>
+        </w:rPr>
+        <w:t>3</w:t>
+      </w:r>
+      <w:r>
+        <w:rPr>
+          <w:noProof/>
+        </w:rPr>
+        <w:fldChar w:fldCharType="end"/>
+      </w:r>
       <w:r>
         <w:t xml:space="preserve">: </w:t>
       </w:r>
@@ -1404,7 +1650,161 @@
         <w:pStyle w:val="Titre2"/>
       </w:pPr>
       <w:r>
-        <w:lastRenderedPageBreak/>
+        <w:t xml:space="preserve">Recharge </w:t>
+      </w:r>
+      <w:r>
+        <w:t xml:space="preserve">et prélèvements racinaires </w:t>
+      </w:r>
+    </w:p>
+    <w:p>
+      <w:pPr>
+        <w:rPr>
+          <w:rFonts w:asciiTheme="minorHAnsi" w:hAnsiTheme="minorHAnsi" w:cstheme="minorHAnsi"/>
+        </w:rPr>
+      </w:pPr>
+      <w:r>
+        <w:rPr>
+          <w:rFonts w:asciiTheme="minorHAnsi" w:hAnsiTheme="minorHAnsi" w:cstheme="minorHAnsi"/>
+        </w:rPr>
+        <w:t xml:space="preserve">Modèle sol à </w:t>
+      </w:r>
+      <w:proofErr w:type="gramStart"/>
+      <w:r>
+        <w:rPr>
+          <w:rFonts w:asciiTheme="minorHAnsi" w:hAnsiTheme="minorHAnsi" w:cstheme="minorHAnsi"/>
+        </w:rPr>
+        <w:t>réservoir,  swb.py</w:t>
+      </w:r>
+      <w:proofErr w:type="gramEnd"/>
+    </w:p>
+    <w:p>
+      <w:pPr>
+        <w:rPr>
+          <w:rFonts w:asciiTheme="minorHAnsi" w:hAnsiTheme="minorHAnsi" w:cstheme="minorHAnsi"/>
+        </w:rPr>
+      </w:pPr>
+      <w:proofErr w:type="spellStart"/>
+      <w:r>
+        <w:rPr>
+          <w:rFonts w:asciiTheme="minorHAnsi" w:hAnsiTheme="minorHAnsi" w:cstheme="minorHAnsi"/>
+        </w:rPr>
+        <w:t>Modifé</w:t>
+      </w:r>
+      <w:proofErr w:type="spellEnd"/>
+      <w:r>
+        <w:rPr>
+          <w:rFonts w:asciiTheme="minorHAnsi" w:hAnsiTheme="minorHAnsi" w:cstheme="minorHAnsi"/>
+        </w:rPr>
+        <w:t xml:space="preserve"> d’après : </w:t>
+      </w:r>
+      <w:hyperlink r:id="rId14" w:tooltip="https://github.com/soilwater/pynotes-agriscience/blob/gh-pages/exercises/soil_water_balance.ipynb" w:history="1">
+        <w:r>
+          <w:rPr>
+            <w:rStyle w:val="Lienhypertexte"/>
+            <w:rFonts w:asciiTheme="minorHAnsi" w:hAnsiTheme="minorHAnsi" w:cstheme="minorHAnsi"/>
+          </w:rPr>
+          <w:t>https://github.com/soilwater/pynotes-agriscience/blob/gh-pages/exercises/soil_water_balance.ipynb</w:t>
+        </w:r>
+      </w:hyperlink>
+    </w:p>
+    <w:p>
+      <w:pPr>
+        <w:rPr>
+          <w:rFonts w:asciiTheme="minorHAnsi" w:hAnsiTheme="minorHAnsi" w:cstheme="minorHAnsi"/>
+        </w:rPr>
+      </w:pPr>
+    </w:p>
+    <w:p>
+      <w:pPr>
+        <w:rPr>
+          <w:rFonts w:asciiTheme="minorHAnsi" w:hAnsiTheme="minorHAnsi" w:cstheme="minorHAnsi"/>
+        </w:rPr>
+      </w:pPr>
+      <w:r>
+        <w:rPr>
+          <w:rFonts w:asciiTheme="minorHAnsi" w:hAnsiTheme="minorHAnsi" w:cstheme="minorHAnsi"/>
+        </w:rPr>
+        <w:t>Données météo : ST-JEAN, à défaut Station Hourtin, à défaut Météo-France Mérignac</w:t>
+      </w:r>
+      <w:r>
+        <w:rPr>
+          <w:rFonts w:asciiTheme="minorHAnsi" w:hAnsiTheme="minorHAnsi" w:cstheme="minorHAnsi"/>
+        </w:rPr>
+        <w:br/>
+        <w:t>Données projection clim : DRIAS.</w:t>
+      </w:r>
+    </w:p>
+    <w:p>
+      <w:pPr>
+        <w:rPr>
+          <w:rFonts w:asciiTheme="minorHAnsi" w:hAnsiTheme="minorHAnsi" w:cstheme="minorHAnsi"/>
+        </w:rPr>
+      </w:pPr>
+    </w:p>
+    <w:p>
+      <w:pPr>
+        <w:rPr>
+          <w:rFonts w:asciiTheme="minorHAnsi" w:hAnsiTheme="minorHAnsi" w:cstheme="minorHAnsi"/>
+        </w:rPr>
+      </w:pPr>
+      <w:r>
+        <w:rPr>
+          <w:rFonts w:asciiTheme="minorHAnsi" w:hAnsiTheme="minorHAnsi" w:cstheme="minorHAnsi"/>
+        </w:rPr>
+        <w:t xml:space="preserve">Tant que la réserve en eau du sol est suffisante pour satisfaire l’évapotranspiration potentielle de végétation (pins et sous-bois), on fait donc l’hypothèse de l’absence de prélèvement racinaire depuis l’aquifère. En cas stress hydrique dans le sol, le « déficit » est </w:t>
+      </w:r>
+    </w:p>
+    <w:p>
+      <w:pPr>
+        <w:rPr>
+          <w:rFonts w:asciiTheme="minorHAnsi" w:hAnsiTheme="minorHAnsi" w:cstheme="minorHAnsi"/>
+        </w:rPr>
+      </w:pPr>
+    </w:p>
+    <w:p>
+      <w:pPr>
+        <w:rPr>
+          <w:rFonts w:asciiTheme="minorHAnsi" w:hAnsiTheme="minorHAnsi" w:cstheme="minorHAnsi"/>
+        </w:rPr>
+      </w:pPr>
+      <w:r>
+        <w:rPr>
+          <w:rFonts w:asciiTheme="minorHAnsi" w:hAnsiTheme="minorHAnsi" w:cstheme="minorHAnsi"/>
+          <w:b/>
+          <w:bCs/>
+        </w:rPr>
+        <w:t xml:space="preserve">Référence biblio pour la valeur de </w:t>
+      </w:r>
+      <w:proofErr w:type="spellStart"/>
+      <w:r>
+        <w:rPr>
+          <w:rFonts w:asciiTheme="minorHAnsi" w:hAnsiTheme="minorHAnsi" w:cstheme="minorHAnsi"/>
+          <w:b/>
+          <w:bCs/>
+        </w:rPr>
+        <w:t>Kc</w:t>
+      </w:r>
+      <w:proofErr w:type="spellEnd"/>
+      <w:r>
+        <w:rPr>
+          <w:rFonts w:asciiTheme="minorHAnsi" w:hAnsiTheme="minorHAnsi" w:cstheme="minorHAnsi"/>
+          <w:b/>
+          <w:bCs/>
+        </w:rPr>
+        <w:t>=1</w:t>
+      </w:r>
+      <w:r>
+        <w:rPr>
+          <w:rFonts w:asciiTheme="minorHAnsi" w:hAnsiTheme="minorHAnsi" w:cstheme="minorHAnsi"/>
+        </w:rPr>
+        <w:t xml:space="preserve"> pour les conifères (Allen et al., 1998).</w:t>
+      </w:r>
+    </w:p>
+    <w:p>
+      <w:pPr>
+        <w:pStyle w:val="Titre2"/>
+      </w:pPr>
+      <w:r>
         <w:t>Bordures du modèle (GHB)</w:t>
       </w:r>
     </w:p>
@@ -1638,6 +2038,7 @@
         <w:rPr>
           <w:rFonts w:eastAsiaTheme="minorEastAsia"/>
         </w:rPr>
+        <w:lastRenderedPageBreak/>
         <w:t xml:space="preserve">Avec </w:t>
       </w:r>
       <m:oMath>
@@ -2960,7 +3361,6 @@
         <w:rPr>
           <w:rFonts w:eastAsiaTheme="minorEastAsia"/>
         </w:rPr>
-        <w:lastRenderedPageBreak/>
         <w:t xml:space="preserve">Il semble que le niveau d’étiage enregistré en FS4 soit surestimé, ce qui occasion un niveau perché de la rivière. Pour éviter une alimentation excessive de la nappe par la rivière, </w:t>
       </w:r>
       <w:r>
@@ -3160,6 +3560,7 @@
         <w:rPr>
           <w:rFonts w:asciiTheme="minorHAnsi" w:hAnsiTheme="minorHAnsi" w:cstheme="minorHAnsi"/>
         </w:rPr>
+        <w:lastRenderedPageBreak/>
         <w:t xml:space="preserve">Dans </w:t>
       </w:r>
       <w:proofErr w:type="spellStart"/>
@@ -3936,145 +4337,6 @@
         </w:rPr>
       </w:pPr>
     </w:p>
-    <w:p>
-      <w:pPr>
-        <w:pStyle w:val="Titre2"/>
-      </w:pPr>
-      <w:r>
-        <w:t xml:space="preserve">Recharge </w:t>
-      </w:r>
-    </w:p>
-    <w:p>
-      <w:pPr>
-        <w:rPr>
-          <w:rFonts w:asciiTheme="minorHAnsi" w:hAnsiTheme="minorHAnsi" w:cstheme="minorHAnsi"/>
-        </w:rPr>
-      </w:pPr>
-      <w:r>
-        <w:rPr>
-          <w:rFonts w:asciiTheme="minorHAnsi" w:hAnsiTheme="minorHAnsi" w:cstheme="minorHAnsi"/>
-        </w:rPr>
-        <w:t xml:space="preserve">Modèle sol à </w:t>
-      </w:r>
-      <w:proofErr w:type="gramStart"/>
-      <w:r>
-        <w:rPr>
-          <w:rFonts w:asciiTheme="minorHAnsi" w:hAnsiTheme="minorHAnsi" w:cstheme="minorHAnsi"/>
-        </w:rPr>
-        <w:t>réservoir,  swb.py</w:t>
-      </w:r>
-      <w:proofErr w:type="gramEnd"/>
-    </w:p>
-    <w:p>
-      <w:pPr>
-        <w:rPr>
-          <w:rFonts w:asciiTheme="minorHAnsi" w:hAnsiTheme="minorHAnsi" w:cstheme="minorHAnsi"/>
-        </w:rPr>
-      </w:pPr>
-      <w:proofErr w:type="spellStart"/>
-      <w:r>
-        <w:rPr>
-          <w:rFonts w:asciiTheme="minorHAnsi" w:hAnsiTheme="minorHAnsi" w:cstheme="minorHAnsi"/>
-        </w:rPr>
-        <w:t>Modifé</w:t>
-      </w:r>
-      <w:proofErr w:type="spellEnd"/>
-      <w:r>
-        <w:rPr>
-          <w:rFonts w:asciiTheme="minorHAnsi" w:hAnsiTheme="minorHAnsi" w:cstheme="minorHAnsi"/>
-        </w:rPr>
-        <w:t xml:space="preserve"> d’après : </w:t>
-      </w:r>
-      <w:hyperlink r:id="rId14" w:tooltip="https://github.com/soilwater/pynotes-agriscience/blob/gh-pages/exercises/soil_water_balance.ipynb" w:history="1">
-        <w:r>
-          <w:rPr>
-            <w:rStyle w:val="Lienhypertexte"/>
-            <w:rFonts w:asciiTheme="minorHAnsi" w:hAnsiTheme="minorHAnsi" w:cstheme="minorHAnsi"/>
-          </w:rPr>
-          <w:t>https://github.com/soilwater/pynotes-agriscience/blob/gh-pages/exercises/soil_water_balance.ipynb</w:t>
-        </w:r>
-      </w:hyperlink>
-    </w:p>
-    <w:p>
-      <w:pPr>
-        <w:rPr>
-          <w:rFonts w:asciiTheme="minorHAnsi" w:hAnsiTheme="minorHAnsi" w:cstheme="minorHAnsi"/>
-        </w:rPr>
-      </w:pPr>
-    </w:p>
-    <w:p>
-      <w:pPr>
-        <w:rPr>
-          <w:rFonts w:asciiTheme="minorHAnsi" w:hAnsiTheme="minorHAnsi" w:cstheme="minorHAnsi"/>
-        </w:rPr>
-      </w:pPr>
-      <w:r>
-        <w:rPr>
-          <w:rFonts w:asciiTheme="minorHAnsi" w:hAnsiTheme="minorHAnsi" w:cstheme="minorHAnsi"/>
-        </w:rPr>
-        <w:lastRenderedPageBreak/>
-        <w:t>Données météo : ST-JEAN, à défaut Station Hourtin, à défaut Météo-France Mérignac</w:t>
-      </w:r>
-      <w:r>
-        <w:rPr>
-          <w:rFonts w:asciiTheme="minorHAnsi" w:hAnsiTheme="minorHAnsi" w:cstheme="minorHAnsi"/>
-        </w:rPr>
-        <w:br/>
-        <w:t>Données projection clim : DRIAS.</w:t>
-      </w:r>
-    </w:p>
-    <w:p>
-      <w:pPr>
-        <w:rPr>
-          <w:rFonts w:asciiTheme="minorHAnsi" w:hAnsiTheme="minorHAnsi" w:cstheme="minorHAnsi"/>
-        </w:rPr>
-      </w:pPr>
-    </w:p>
-    <w:p>
-      <w:pPr>
-        <w:rPr>
-          <w:rFonts w:asciiTheme="minorHAnsi" w:hAnsiTheme="minorHAnsi" w:cstheme="minorHAnsi"/>
-        </w:rPr>
-      </w:pPr>
-      <w:r>
-        <w:rPr>
-          <w:rFonts w:asciiTheme="minorHAnsi" w:hAnsiTheme="minorHAnsi" w:cstheme="minorHAnsi"/>
-          <w:b/>
-          <w:bCs/>
-        </w:rPr>
-        <w:t xml:space="preserve">Référence biblio pour la valeur de </w:t>
-      </w:r>
-      <w:proofErr w:type="spellStart"/>
-      <w:r>
-        <w:rPr>
-          <w:rFonts w:asciiTheme="minorHAnsi" w:hAnsiTheme="minorHAnsi" w:cstheme="minorHAnsi"/>
-          <w:b/>
-          <w:bCs/>
-        </w:rPr>
-        <w:t>Kc</w:t>
-      </w:r>
-      <w:proofErr w:type="spellEnd"/>
-      <w:r>
-        <w:rPr>
-          <w:rFonts w:asciiTheme="minorHAnsi" w:hAnsiTheme="minorHAnsi" w:cstheme="minorHAnsi"/>
-          <w:b/>
-          <w:bCs/>
-        </w:rPr>
-        <w:t>=1</w:t>
-      </w:r>
-      <w:r>
-        <w:rPr>
-          <w:rFonts w:asciiTheme="minorHAnsi" w:hAnsiTheme="minorHAnsi" w:cstheme="minorHAnsi"/>
-        </w:rPr>
-        <w:t xml:space="preserve"> </w:t>
-      </w:r>
-      <w:r>
-        <w:rPr>
-          <w:rFonts w:asciiTheme="minorHAnsi" w:hAnsiTheme="minorHAnsi" w:cstheme="minorHAnsi"/>
-        </w:rPr>
-        <w:t>pour les conifères (Allen et al., 1998).</w:t>
-      </w:r>
-    </w:p>
     <w:p/>
     <w:p>
       <w:pPr>
@@ -4389,6 +4651,7 @@
           <w:rFonts w:ascii="Courier" w:hAnsi="Courier"/>
           <w:noProof/>
         </w:rPr>
+        <w:lastRenderedPageBreak/>
         <w:drawing>
           <wp:inline distT="0" distB="0" distL="0" distR="0" wp14:anchorId="56BEA7AE" wp14:editId="4D914D00">
             <wp:extent cx="4773285" cy="3580227"/>
@@ -4579,17 +4842,11 @@
         <w:ind w:left="714" w:hanging="357"/>
       </w:pPr>
       <w:r>
-        <w:t xml:space="preserve">Si le niveau de la nappe </w:t>
-      </w:r>
-      <w:r>
-        <w:t xml:space="preserve">est compris entre les deux </w:t>
+        <w:t xml:space="preserve">Si le niveau de la nappe est compris entre les deux </w:t>
       </w:r>
       <w:proofErr w:type="gramStart"/>
       <w:r>
-        <w:t xml:space="preserve">niveaux </w:t>
-      </w:r>
-      <w:r>
-        <w:t xml:space="preserve"> (</w:t>
+        <w:t>niveaux  (</w:t>
       </w:r>
       <w:proofErr w:type="gramEnd"/>
       <m:oMath>
@@ -4659,10 +4916,7 @@
         <w:t>)</w:t>
       </w:r>
       <w:r>
-        <w:t xml:space="preserve">, les pins </w:t>
-      </w:r>
-      <w:r>
-        <w:t xml:space="preserve">sont dans des conditions optimales de croissance. </w:t>
+        <w:t xml:space="preserve">, les pins sont dans des conditions optimales de croissance. </w:t>
       </w:r>
     </w:p>
     <w:p>
@@ -4733,23 +4987,14 @@
         <w:ind w:left="714" w:hanging="357"/>
       </w:pPr>
       <w:r>
-        <w:t xml:space="preserve">Si le niveau de la nappe est trop bas </w:t>
-      </w:r>
-      <w:r>
-        <w:t>(</w:t>
+        <w:t>Si le niveau de la nappe est trop bas (</w:t>
       </w:r>
       <m:oMath>
         <m:r>
           <w:rPr>
             <w:rFonts w:ascii="Cambria Math" w:hAnsi="Cambria Math"/>
           </w:rPr>
-          <m:t>h</m:t>
-        </m:r>
-        <m:r>
-          <w:rPr>
-            <w:rFonts w:ascii="Cambria Math" w:hAnsi="Cambria Math"/>
-          </w:rPr>
-          <m:t>&lt;</m:t>
+          <m:t>h&lt;</m:t>
         </m:r>
         <m:sSub>
           <m:sSubPr>
@@ -4858,13 +5103,8 @@
                   <w:rPr>
                     <w:rFonts w:ascii="Cambria Math" w:hAnsi="Cambria Math"/>
                   </w:rPr>
-                  <m:t>ω</m:t>
-                </m:r>
-                <m:r>
-                  <w:rPr>
-                    <w:rFonts w:ascii="Cambria Math" w:hAnsi="Cambria Math"/>
-                  </w:rPr>
-                  <m:t>=</m:t>
+                  <w:lastRenderedPageBreak/>
+                  <m:t>ω=</m:t>
                 </m:r>
               </m:oMath>
             </m:oMathPara>
@@ -4964,24 +5204,12 @@
                               <w:rPr>
                                 <w:rFonts w:ascii="Cambria Math" w:hAnsi="Cambria Math"/>
                               </w:rPr>
-                              <m:t>ω</m:t>
-                            </m:r>
-                            <m:r>
-                              <w:rPr>
-                                <w:rFonts w:ascii="Cambria Math" w:hAnsi="Cambria Math"/>
-                              </w:rPr>
-                              <m:t xml:space="preserve"> </m:t>
+                              <m:t xml:space="preserve">ω </m:t>
                             </m:r>
                           </m:sub>
                         </m:sSub>
                       </m:e>
                     </m:d>
-                    <m:r>
-                      <w:rPr>
-                        <w:rFonts w:ascii="Cambria Math" w:hAnsi="Cambria Math"/>
-                      </w:rPr>
-                      <m:t>×</m:t>
-                    </m:r>
                     <m:r>
                       <m:rPr>
                         <m:scr m:val="double-struck"/>
@@ -4989,7 +5217,7 @@
                       <w:rPr>
                         <w:rFonts w:ascii="Cambria Math" w:hAnsi="Cambria Math"/>
                       </w:rPr>
-                      <m:t>1</m:t>
+                      <m:t>×1</m:t>
                     </m:r>
                     <m:r>
                       <w:rPr>
@@ -5019,13 +5247,7 @@
                           <w:rPr>
                             <w:rFonts w:ascii="Cambria Math" w:hAnsi="Cambria Math"/>
                           </w:rPr>
-                          <m:t>ω</m:t>
-                        </m:r>
-                        <m:r>
-                          <w:rPr>
-                            <w:rFonts w:ascii="Cambria Math" w:hAnsi="Cambria Math"/>
-                          </w:rPr>
-                          <m:t xml:space="preserve"> </m:t>
+                          <m:t xml:space="preserve">ω </m:t>
                         </m:r>
                       </m:sub>
                     </m:sSub>
@@ -5110,13 +5332,7 @@
                   <w:rPr>
                     <w:rFonts w:ascii="Cambria Math" w:hAnsi="Cambria Math"/>
                   </w:rPr>
-                  <m:t>δ</m:t>
-                </m:r>
-                <m:r>
-                  <w:rPr>
-                    <w:rFonts w:ascii="Cambria Math" w:hAnsi="Cambria Math"/>
-                  </w:rPr>
-                  <m:t>=</m:t>
+                  <m:t>δ=</m:t>
                 </m:r>
               </m:oMath>
             </m:oMathPara>
@@ -5223,25 +5439,13 @@
                       </m:e>
                     </m:d>
                     <m:r>
-                      <w:rPr>
-                        <w:rFonts w:ascii="Cambria Math" w:hAnsi="Cambria Math"/>
-                      </w:rPr>
-                      <m:t>×</m:t>
-                    </m:r>
-                    <m:r>
                       <m:rPr>
                         <m:scr m:val="double-struck"/>
                       </m:rPr>
                       <w:rPr>
                         <w:rFonts w:ascii="Cambria Math" w:hAnsi="Cambria Math"/>
                       </w:rPr>
-                      <m:t>1</m:t>
-                    </m:r>
-                    <m:r>
-                      <w:rPr>
-                        <w:rFonts w:ascii="Cambria Math" w:hAnsi="Cambria Math"/>
-                      </w:rPr>
-                      <m:t>(</m:t>
+                      <m:t>×1(</m:t>
                     </m:r>
                     <m:sSub>
                       <m:sSubPr>
@@ -5356,13 +5560,13 @@
           <w:rPr>
             <w:rFonts w:ascii="Cambria Math" w:hAnsi="Cambria Math"/>
           </w:rPr>
-          <m:t>1</m:t>
+          <m:t>1(</m:t>
         </m:r>
         <m:r>
           <w:rPr>
             <w:rFonts w:ascii="Cambria Math" w:hAnsi="Cambria Math"/>
           </w:rPr>
-          <m:t>(x)</m:t>
+          <m:t>x)</m:t>
         </m:r>
       </m:oMath>
       <w:r>
@@ -5470,13 +5674,7 @@
             <w:rPr>
               <w:rFonts w:ascii="Cambria Math" w:hAnsi="Cambria Math"/>
             </w:rPr>
-            <m:t>ω</m:t>
-          </m:r>
-          <m:r>
-            <w:rPr>
-              <w:rFonts w:ascii="Cambria Math" w:hAnsi="Cambria Math"/>
-            </w:rPr>
-            <m:t>=</m:t>
+            <m:t>ω=</m:t>
           </m:r>
           <m:f>
             <m:fPr>
@@ -5601,6 +5799,191 @@
         </w:numPr>
         <w:ind w:left="432" w:hanging="432"/>
       </w:pPr>
+      <w:r>
+        <w:t xml:space="preserve">On considèrera </w:t>
+      </w:r>
+      <m:oMath>
+        <m:sSub>
+          <m:sSubPr>
+            <m:ctrlPr>
+              <w:rPr>
+                <w:rFonts w:ascii="Cambria Math" w:hAnsi="Cambria Math"/>
+                <w:i/>
+              </w:rPr>
+            </m:ctrlPr>
+          </m:sSubPr>
+          <m:e>
+            <m:r>
+              <m:rPr>
+                <m:sty m:val="bi"/>
+              </m:rPr>
+              <w:rPr>
+                <w:rFonts w:ascii="Cambria Math" w:hAnsi="Cambria Math"/>
+              </w:rPr>
+              <m:t>z</m:t>
+            </m:r>
+          </m:e>
+          <m:sub>
+            <m:r>
+              <m:rPr>
+                <m:sty m:val="bi"/>
+              </m:rPr>
+              <w:rPr>
+                <w:rFonts w:ascii="Cambria Math" w:hAnsi="Cambria Math"/>
+              </w:rPr>
+              <m:t>ω</m:t>
+            </m:r>
+          </m:sub>
+        </m:sSub>
+        <m:r>
+          <m:rPr>
+            <m:sty m:val="bi"/>
+          </m:rPr>
+          <w:rPr>
+            <w:rFonts w:ascii="Cambria Math" w:hAnsi="Cambria Math"/>
+          </w:rPr>
+          <m:t>=</m:t>
+        </m:r>
+        <m:sSub>
+          <m:sSubPr>
+            <m:ctrlPr>
+              <w:rPr>
+                <w:rFonts w:ascii="Cambria Math" w:hAnsi="Cambria Math"/>
+                <w:b w:val="0"/>
+                <w:bCs w:val="0"/>
+                <w:i/>
+              </w:rPr>
+            </m:ctrlPr>
+          </m:sSubPr>
+          <m:e>
+            <m:r>
+              <m:rPr>
+                <m:sty m:val="bi"/>
+              </m:rPr>
+              <w:rPr>
+                <w:rFonts w:ascii="Cambria Math" w:hAnsi="Cambria Math"/>
+              </w:rPr>
+              <m:t>z</m:t>
+            </m:r>
+          </m:e>
+          <m:sub>
+            <m:r>
+              <m:rPr>
+                <m:sty m:val="bi"/>
+              </m:rPr>
+              <w:rPr>
+                <w:rFonts w:ascii="Cambria Math" w:hAnsi="Cambria Math"/>
+              </w:rPr>
+              <m:t>dtm</m:t>
+            </m:r>
+          </m:sub>
+        </m:sSub>
+        <m:r>
+          <m:rPr>
+            <m:sty m:val="bi"/>
+          </m:rPr>
+          <w:rPr>
+            <w:rFonts w:ascii="Cambria Math" w:hAnsi="Cambria Math"/>
+          </w:rPr>
+          <m:t>-0.4</m:t>
+        </m:r>
+      </m:oMath>
+      <w:r>
+        <w:rPr>
+          <w:b w:val="0"/>
+          <w:bCs w:val="0"/>
+        </w:rPr>
+        <w:t xml:space="preserve"> et </w:t>
+      </w:r>
+      <m:oMath>
+        <m:sSub>
+          <m:sSubPr>
+            <m:ctrlPr>
+              <w:rPr>
+                <w:rFonts w:ascii="Cambria Math" w:hAnsi="Cambria Math"/>
+                <w:i/>
+              </w:rPr>
+            </m:ctrlPr>
+          </m:sSubPr>
+          <m:e>
+            <m:r>
+              <m:rPr>
+                <m:sty m:val="bi"/>
+              </m:rPr>
+              <w:rPr>
+                <w:rFonts w:ascii="Cambria Math" w:hAnsi="Cambria Math"/>
+              </w:rPr>
+              <m:t>z</m:t>
+            </m:r>
+          </m:e>
+          <m:sub>
+            <m:r>
+              <m:rPr>
+                <m:sty m:val="bi"/>
+              </m:rPr>
+              <w:rPr>
+                <w:rFonts w:ascii="Cambria Math" w:hAnsi="Cambria Math"/>
+              </w:rPr>
+              <m:t>δ</m:t>
+            </m:r>
+          </m:sub>
+        </m:sSub>
+        <m:r>
+          <m:rPr>
+            <m:sty m:val="bi"/>
+          </m:rPr>
+          <w:rPr>
+            <w:rFonts w:ascii="Cambria Math" w:hAnsi="Cambria Math"/>
+          </w:rPr>
+          <m:t>=</m:t>
+        </m:r>
+        <m:sSub>
+          <m:sSubPr>
+            <m:ctrlPr>
+              <w:rPr>
+                <w:rFonts w:ascii="Cambria Math" w:hAnsi="Cambria Math"/>
+                <w:b w:val="0"/>
+                <w:bCs w:val="0"/>
+                <w:i/>
+              </w:rPr>
+            </m:ctrlPr>
+          </m:sSubPr>
+          <m:e>
+            <m:r>
+              <m:rPr>
+                <m:sty m:val="bi"/>
+              </m:rPr>
+              <w:rPr>
+                <w:rFonts w:ascii="Cambria Math" w:hAnsi="Cambria Math"/>
+              </w:rPr>
+              <m:t>z</m:t>
+            </m:r>
+          </m:e>
+          <m:sub>
+            <m:r>
+              <m:rPr>
+                <m:sty m:val="bi"/>
+              </m:rPr>
+              <w:rPr>
+                <w:rFonts w:ascii="Cambria Math" w:hAnsi="Cambria Math"/>
+              </w:rPr>
+              <m:t>dtm</m:t>
+            </m:r>
+          </m:sub>
+        </m:sSub>
+        <m:r>
+          <m:rPr>
+            <m:sty m:val="bi"/>
+          </m:rPr>
+          <w:rPr>
+            <w:rFonts w:ascii="Cambria Math" w:hAnsi="Cambria Math"/>
+          </w:rPr>
+          <m:t>-1.50</m:t>
+        </m:r>
+      </m:oMath>
+      <w:r>
+        <w:t>.</w:t>
+      </w:r>
     </w:p>
     <w:p>
       <w:pPr>
@@ -5621,7 +6004,6 @@
         <w:rPr>
           <w:noProof/>
         </w:rPr>
-        <w:lastRenderedPageBreak/>
         <w:drawing>
           <wp:inline distT="0" distB="0" distL="0" distR="0" wp14:anchorId="7AF2E186" wp14:editId="65254C10">
             <wp:extent cx="4821381" cy="1631852"/>
@@ -5664,6 +6046,7 @@
         <w:pStyle w:val="Titre1"/>
       </w:pPr>
       <w:r>
+        <w:lastRenderedPageBreak/>
         <w:t>Résultats</w:t>
       </w:r>
       <w:r>
@@ -5734,14 +6117,27 @@
       <w:r>
         <w:t xml:space="preserve">Figure </w:t>
       </w:r>
-      <w:fldSimple w:instr=" SEQ Figure \* ARABIC ">
-        <w:r>
-          <w:rPr>
-            <w:noProof/>
-          </w:rPr>
-          <w:t>4</w:t>
-        </w:r>
-      </w:fldSimple>
+      <w:r>
+        <w:fldChar w:fldCharType="begin"/>
+      </w:r>
+      <w:r>
+        <w:instrText xml:space="preserve"> SEQ Figure \* ARABIC </w:instrText>
+      </w:r>
+      <w:r>
+        <w:fldChar w:fldCharType="separate"/>
+      </w:r>
+      <w:r>
+        <w:rPr>
+          <w:noProof/>
+        </w:rPr>
+        <w:t>4</w:t>
+      </w:r>
+      <w:r>
+        <w:rPr>
+          <w:noProof/>
+        </w:rPr>
+        <w:fldChar w:fldCharType="end"/>
+      </w:r>
       <w:r>
         <w:t xml:space="preserve"> : Flux de précipitations, transpiration, et recharge simulée après calibration des paramètres et niveaux piézométriques observés. </w:t>
       </w:r>
@@ -5776,7 +6172,6 @@
           <w:noProof/>
           <w14:ligatures w14:val="standardContextual"/>
         </w:rPr>
-        <w:lastRenderedPageBreak/>
         <w:drawing>
           <wp:inline distT="0" distB="0" distL="0" distR="0" wp14:anchorId="258717AE" wp14:editId="03D2B9EA">
             <wp:extent cx="3960056" cy="2970260"/>
@@ -5827,14 +6222,27 @@
       <w:r>
         <w:t xml:space="preserve">Figure </w:t>
       </w:r>
-      <w:fldSimple w:instr=" SEQ Figure \* ARABIC ">
-        <w:r>
-          <w:rPr>
-            <w:noProof/>
-          </w:rPr>
-          <w:t>4</w:t>
-        </w:r>
-      </w:fldSimple>
+      <w:r>
+        <w:fldChar w:fldCharType="begin"/>
+      </w:r>
+      <w:r>
+        <w:instrText xml:space="preserve"> SEQ Figure \* ARABIC </w:instrText>
+      </w:r>
+      <w:r>
+        <w:fldChar w:fldCharType="separate"/>
+      </w:r>
+      <w:r>
+        <w:rPr>
+          <w:noProof/>
+        </w:rPr>
+        <w:t>4</w:t>
+      </w:r>
+      <w:r>
+        <w:rPr>
+          <w:noProof/>
+        </w:rPr>
+        <w:fldChar w:fldCharType="end"/>
+      </w:r>
       <w:r>
         <w:t xml:space="preserve"> : Bilan hydrique de surface</w:t>
       </w:r>
@@ -5848,6 +6256,7 @@
     <w:p/>
     <w:p>
       <w:r>
+        <w:lastRenderedPageBreak/>
         <w:t xml:space="preserve">  </w:t>
       </w:r>
       <w:r>
@@ -5906,14 +6315,27 @@
       <w:r>
         <w:t xml:space="preserve">Figure </w:t>
       </w:r>
-      <w:fldSimple w:instr=" SEQ Figure \* ARABIC ">
-        <w:r>
-          <w:rPr>
-            <w:noProof/>
-          </w:rPr>
-          <w:t>4</w:t>
-        </w:r>
-      </w:fldSimple>
+      <w:r>
+        <w:fldChar w:fldCharType="begin"/>
+      </w:r>
+      <w:r>
+        <w:instrText xml:space="preserve"> SEQ Figure \* ARABIC </w:instrText>
+      </w:r>
+      <w:r>
+        <w:fldChar w:fldCharType="separate"/>
+      </w:r>
+      <w:r>
+        <w:rPr>
+          <w:noProof/>
+        </w:rPr>
+        <w:t>4</w:t>
+      </w:r>
+      <w:r>
+        <w:rPr>
+          <w:noProof/>
+        </w:rPr>
+        <w:fldChar w:fldCharType="end"/>
+      </w:r>
       <w:r>
         <w:t xml:space="preserve"> : Chroniques observées aux drains (FS1, FS2, FS3) et piézomètres (PS</w:t>
       </w:r>
@@ -5940,7 +6362,6 @@
         <w:rPr>
           <w:noProof/>
         </w:rPr>
-        <w:lastRenderedPageBreak/>
         <w:drawing>
           <wp:inline distT="0" distB="0" distL="0" distR="0" wp14:anchorId="1C181630" wp14:editId="38720FE2">
             <wp:extent cx="5756910" cy="3454400"/>
@@ -5991,14 +6412,27 @@
       <w:r>
         <w:t xml:space="preserve">Figure </w:t>
       </w:r>
-      <w:fldSimple w:instr=" SEQ Figure \* ARABIC ">
-        <w:r>
-          <w:rPr>
-            <w:noProof/>
-          </w:rPr>
-          <w:t>4</w:t>
-        </w:r>
-      </w:fldSimple>
+      <w:r>
+        <w:fldChar w:fldCharType="begin"/>
+      </w:r>
+      <w:r>
+        <w:instrText xml:space="preserve"> SEQ Figure \* ARABIC </w:instrText>
+      </w:r>
+      <w:r>
+        <w:fldChar w:fldCharType="separate"/>
+      </w:r>
+      <w:r>
+        <w:rPr>
+          <w:noProof/>
+        </w:rPr>
+        <w:t>4</w:t>
+      </w:r>
+      <w:r>
+        <w:rPr>
+          <w:noProof/>
+        </w:rPr>
+        <w:fldChar w:fldCharType="end"/>
+      </w:r>
       <w:r>
         <w:t xml:space="preserve"> : Chronique de recharge, drainage par les drains (rivières non considérées) et chroniques piézométriques simulées.  </w:t>
       </w:r>
@@ -6033,8 +6467,9 @@
               <w:rPr>
                 <w:noProof/>
               </w:rPr>
+              <w:lastRenderedPageBreak/>
               <w:drawing>
-                <wp:inline distT="0" distB="0" distL="0" distR="0" wp14:anchorId="142C97AD" wp14:editId="31FBCCFD">
+                <wp:inline distT="0" distB="0" distL="0" distR="0" wp14:anchorId="142C97AD" wp14:editId="7FF26F39">
                   <wp:extent cx="2623136" cy="1504054"/>
                   <wp:effectExtent l="0" t="0" r="0" b="0"/>
                   <wp:docPr id="1209667248" name="Image 10" descr="Une image contenant texte, capture d’écran, diagramme, ligne&#10;&#10;Description générée automatiquement"/>
@@ -6094,7 +6529,7 @@
                 <w:noProof/>
               </w:rPr>
               <w:drawing>
-                <wp:inline distT="0" distB="0" distL="0" distR="0" wp14:anchorId="523EBC8F" wp14:editId="4AEE45E2">
+                <wp:inline distT="0" distB="0" distL="0" distR="0" wp14:anchorId="523EBC8F" wp14:editId="759C1584">
                   <wp:extent cx="2729132" cy="1441450"/>
                   <wp:effectExtent l="0" t="0" r="1905" b="0"/>
                   <wp:docPr id="424790457" name="Image 11" descr="Une image contenant texte, capture d’écran, Caractère coloré, diagramme&#10;&#10;Description générée automatiquement"/>
@@ -6153,14 +6588,27 @@
       <w:r>
         <w:t xml:space="preserve">Figure </w:t>
       </w:r>
-      <w:fldSimple w:instr=" SEQ Figure \* ARABIC ">
-        <w:r>
-          <w:rPr>
-            <w:noProof/>
-          </w:rPr>
-          <w:t>4</w:t>
-        </w:r>
-      </w:fldSimple>
+      <w:r>
+        <w:fldChar w:fldCharType="begin"/>
+      </w:r>
+      <w:r>
+        <w:instrText xml:space="preserve"> SEQ Figure \* ARABIC </w:instrText>
+      </w:r>
+      <w:r>
+        <w:fldChar w:fldCharType="separate"/>
+      </w:r>
+      <w:r>
+        <w:rPr>
+          <w:noProof/>
+        </w:rPr>
+        <w:t>4</w:t>
+      </w:r>
+      <w:r>
+        <w:rPr>
+          <w:noProof/>
+        </w:rPr>
+        <w:fldChar w:fldCharType="end"/>
+      </w:r>
       <w:r>
         <w:t xml:space="preserve"> : Piézométrie simulées en basse eaux (à gauche) et hautes eaux (à droite). Le gradient hydraulique régional masque partiellement l’effet du drainage</w:t>
       </w:r>
@@ -6314,14 +6762,27 @@
       <w:r>
         <w:t xml:space="preserve">Figure </w:t>
       </w:r>
-      <w:fldSimple w:instr=" SEQ Figure \* ARABIC ">
-        <w:r>
-          <w:rPr>
-            <w:noProof/>
-          </w:rPr>
-          <w:t>4</w:t>
-        </w:r>
-      </w:fldSimple>
+      <w:r>
+        <w:fldChar w:fldCharType="begin"/>
+      </w:r>
+      <w:r>
+        <w:instrText xml:space="preserve"> SEQ Figure \* ARABIC </w:instrText>
+      </w:r>
+      <w:r>
+        <w:fldChar w:fldCharType="separate"/>
+      </w:r>
+      <w:r>
+        <w:rPr>
+          <w:noProof/>
+        </w:rPr>
+        <w:t>4</w:t>
+      </w:r>
+      <w:r>
+        <w:rPr>
+          <w:noProof/>
+        </w:rPr>
+        <w:fldChar w:fldCharType="end"/>
+      </w:r>
       <w:r>
         <w:t xml:space="preserve"> : </w:t>
       </w:r>
@@ -6358,9 +6819,8 @@
               <w:rPr>
                 <w:noProof/>
               </w:rPr>
-              <w:lastRenderedPageBreak/>
               <w:drawing>
-                <wp:inline distT="0" distB="0" distL="0" distR="0" wp14:anchorId="662668A1" wp14:editId="57614DB0">
+                <wp:inline distT="0" distB="0" distL="0" distR="0" wp14:anchorId="662668A1" wp14:editId="48A824E4">
                   <wp:extent cx="3207434" cy="3207434"/>
                   <wp:effectExtent l="0" t="0" r="5715" b="5715"/>
                   <wp:docPr id="1802808576" name="Image 7"/>
@@ -6413,7 +6873,7 @@
                 <w:noProof/>
               </w:rPr>
               <w:drawing>
-                <wp:inline distT="0" distB="0" distL="0" distR="0" wp14:anchorId="229CC164" wp14:editId="5130C779">
+                <wp:inline distT="0" distB="0" distL="0" distR="0" wp14:anchorId="229CC164" wp14:editId="16D01AFD">
                   <wp:extent cx="3207385" cy="3207385"/>
                   <wp:effectExtent l="0" t="0" r="5715" b="5715"/>
                   <wp:docPr id="2037107944" name="Image 8" descr="Une image contenant texte, capture d’écran&#10;&#10;Description générée automatiquement"/>
@@ -6465,14 +6925,27 @@
       <w:r>
         <w:t xml:space="preserve">Figure </w:t>
       </w:r>
-      <w:fldSimple w:instr=" SEQ Figure \* ARABIC ">
-        <w:r>
-          <w:rPr>
-            <w:noProof/>
-          </w:rPr>
-          <w:t>4</w:t>
-        </w:r>
-      </w:fldSimple>
+      <w:r>
+        <w:fldChar w:fldCharType="begin"/>
+      </w:r>
+      <w:r>
+        <w:instrText xml:space="preserve"> SEQ Figure \* ARABIC </w:instrText>
+      </w:r>
+      <w:r>
+        <w:fldChar w:fldCharType="separate"/>
+      </w:r>
+      <w:r>
+        <w:rPr>
+          <w:noProof/>
+        </w:rPr>
+        <w:t>4</w:t>
+      </w:r>
+      <w:r>
+        <w:rPr>
+          <w:noProof/>
+        </w:rPr>
+        <w:fldChar w:fldCharType="end"/>
+      </w:r>
       <w:r>
         <w:t xml:space="preserve"> : Profondeur de nappe simulées en basse eaux (à gauche) et hautes eaux (à droite)</w:t>
       </w:r>
@@ -6486,6 +6959,7 @@
         <w:pStyle w:val="Titre1"/>
       </w:pPr>
       <w:r>
+        <w:lastRenderedPageBreak/>
         <w:t xml:space="preserve">A faire </w:t>
       </w:r>
     </w:p>
@@ -7828,6 +8302,119 @@
     </w:lvl>
   </w:abstractNum>
   <w:abstractNum w:abstractNumId="9" w15:restartNumberingAfterBreak="0">
+    <w:nsid w:val="5D5D13D6"/>
+    <w:multiLevelType w:val="hybridMultilevel"/>
+    <w:tmpl w:val="3C920466"/>
+    <w:lvl w:ilvl="0" w:tplc="040C0001">
+      <w:start w:val="1"/>
+      <w:numFmt w:val="bullet"/>
+      <w:lvlText w:val=""/>
+      <w:lvlJc w:val="left"/>
+      <w:pPr>
+        <w:ind w:left="720" w:hanging="360"/>
+      </w:pPr>
+      <w:rPr>
+        <w:rFonts w:ascii="Symbol" w:hAnsi="Symbol" w:hint="default"/>
+      </w:rPr>
+    </w:lvl>
+    <w:lvl w:ilvl="1" w:tplc="040C0003" w:tentative="1">
+      <w:start w:val="1"/>
+      <w:numFmt w:val="bullet"/>
+      <w:lvlText w:val="o"/>
+      <w:lvlJc w:val="left"/>
+      <w:pPr>
+        <w:ind w:left="1440" w:hanging="360"/>
+      </w:pPr>
+      <w:rPr>
+        <w:rFonts w:ascii="Courier New" w:hAnsi="Courier New" w:cs="Courier New" w:hint="default"/>
+      </w:rPr>
+    </w:lvl>
+    <w:lvl w:ilvl="2" w:tplc="040C0005" w:tentative="1">
+      <w:start w:val="1"/>
+      <w:numFmt w:val="bullet"/>
+      <w:lvlText w:val=""/>
+      <w:lvlJc w:val="left"/>
+      <w:pPr>
+        <w:ind w:left="2160" w:hanging="360"/>
+      </w:pPr>
+      <w:rPr>
+        <w:rFonts w:ascii="Wingdings" w:hAnsi="Wingdings" w:hint="default"/>
+      </w:rPr>
+    </w:lvl>
+    <w:lvl w:ilvl="3" w:tplc="040C0001" w:tentative="1">
+      <w:start w:val="1"/>
+      <w:numFmt w:val="bullet"/>
+      <w:lvlText w:val=""/>
+      <w:lvlJc w:val="left"/>
+      <w:pPr>
+        <w:ind w:left="2880" w:hanging="360"/>
+      </w:pPr>
+      <w:rPr>
+        <w:rFonts w:ascii="Symbol" w:hAnsi="Symbol" w:hint="default"/>
+      </w:rPr>
+    </w:lvl>
+    <w:lvl w:ilvl="4" w:tplc="040C0003" w:tentative="1">
+      <w:start w:val="1"/>
+      <w:numFmt w:val="bullet"/>
+      <w:lvlText w:val="o"/>
+      <w:lvlJc w:val="left"/>
+      <w:pPr>
+        <w:ind w:left="3600" w:hanging="360"/>
+      </w:pPr>
+      <w:rPr>
+        <w:rFonts w:ascii="Courier New" w:hAnsi="Courier New" w:cs="Courier New" w:hint="default"/>
+      </w:rPr>
+    </w:lvl>
+    <w:lvl w:ilvl="5" w:tplc="040C0005" w:tentative="1">
+      <w:start w:val="1"/>
+      <w:numFmt w:val="bullet"/>
+      <w:lvlText w:val=""/>
+      <w:lvlJc w:val="left"/>
+      <w:pPr>
+        <w:ind w:left="4320" w:hanging="360"/>
+      </w:pPr>
+      <w:rPr>
+        <w:rFonts w:ascii="Wingdings" w:hAnsi="Wingdings" w:hint="default"/>
+      </w:rPr>
+    </w:lvl>
+    <w:lvl w:ilvl="6" w:tplc="040C0001" w:tentative="1">
+      <w:start w:val="1"/>
+      <w:numFmt w:val="bullet"/>
+      <w:lvlText w:val=""/>
+      <w:lvlJc w:val="left"/>
+      <w:pPr>
+        <w:ind w:left="5040" w:hanging="360"/>
+      </w:pPr>
+      <w:rPr>
+        <w:rFonts w:ascii="Symbol" w:hAnsi="Symbol" w:hint="default"/>
+      </w:rPr>
+    </w:lvl>
+    <w:lvl w:ilvl="7" w:tplc="040C0003" w:tentative="1">
+      <w:start w:val="1"/>
+      <w:numFmt w:val="bullet"/>
+      <w:lvlText w:val="o"/>
+      <w:lvlJc w:val="left"/>
+      <w:pPr>
+        <w:ind w:left="5760" w:hanging="360"/>
+      </w:pPr>
+      <w:rPr>
+        <w:rFonts w:ascii="Courier New" w:hAnsi="Courier New" w:cs="Courier New" w:hint="default"/>
+      </w:rPr>
+    </w:lvl>
+    <w:lvl w:ilvl="8" w:tplc="040C0005" w:tentative="1">
+      <w:start w:val="1"/>
+      <w:numFmt w:val="bullet"/>
+      <w:lvlText w:val=""/>
+      <w:lvlJc w:val="left"/>
+      <w:pPr>
+        <w:ind w:left="6480" w:hanging="360"/>
+      </w:pPr>
+      <w:rPr>
+        <w:rFonts w:ascii="Wingdings" w:hAnsi="Wingdings" w:hint="default"/>
+      </w:rPr>
+    </w:lvl>
+  </w:abstractNum>
+  <w:abstractNum w:abstractNumId="10" w15:restartNumberingAfterBreak="0">
     <w:nsid w:val="7CFB011D"/>
     <w:multiLevelType w:val="multilevel"/>
     <w:tmpl w:val="A580C8FA"/>
@@ -7956,7 +8543,7 @@
     <w:abstractNumId w:val="7"/>
   </w:num>
   <w:num w:numId="6" w16cid:durableId="1047677784">
-    <w:abstractNumId w:val="9"/>
+    <w:abstractNumId w:val="10"/>
   </w:num>
   <w:num w:numId="7" w16cid:durableId="1816529692">
     <w:abstractNumId w:val="3"/>
@@ -7969,6 +8556,9 @@
   </w:num>
   <w:num w:numId="10" w16cid:durableId="1658848185">
     <w:abstractNumId w:val="1"/>
+  </w:num>
+  <w:num w:numId="11" w16cid:durableId="974985930">
+    <w:abstractNumId w:val="9"/>
   </w:num>
 </w:numbering>
 </file>

</xml_diff>